<commit_message>
semana 20 de abril del 90
</commit_message>
<xml_diff>
--- a/Registro Errores.docx
+++ b/Registro Errores.docx
@@ -7,10 +7,18 @@
         <w:pStyle w:val="Normal"/>
         <w:bidi w:val="0"/>
         <w:jc w:val="left"/>
-        <w:rPr/>
-      </w:pPr>
-      <w:r>
-        <w:rPr/>
+        <w:rPr>
+          <w:rFonts w:ascii="Cantarell Light" w:hAnsi="Cantarell Light"/>
+          <w:sz w:val="26"/>
+          <w:szCs w:val="26"/>
+        </w:rPr>
+      </w:pPr>
+      <w:r>
+        <w:rPr>
+          <w:rFonts w:ascii="Cantarell Light" w:hAnsi="Cantarell Light"/>
+          <w:sz w:val="26"/>
+          <w:szCs w:val="26"/>
+        </w:rPr>
         <w:t>ERRORES</w:t>
       </w:r>
     </w:p>
@@ -19,10 +27,18 @@
         <w:pStyle w:val="Normal"/>
         <w:bidi w:val="0"/>
         <w:jc w:val="left"/>
-        <w:rPr/>
-      </w:pPr>
-      <w:r>
-        <w:rPr/>
+        <w:rPr>
+          <w:rFonts w:ascii="Cantarell Light" w:hAnsi="Cantarell Light"/>
+          <w:sz w:val="26"/>
+          <w:szCs w:val="26"/>
+        </w:rPr>
+      </w:pPr>
+      <w:r>
+        <w:rPr>
+          <w:rFonts w:ascii="Cantarell Light" w:hAnsi="Cantarell Light"/>
+          <w:sz w:val="26"/>
+          <w:szCs w:val="26"/>
+        </w:rPr>
       </w:r>
       <w:r>
         <w:br w:type="page"/>
@@ -34,34 +50,43 @@
         <w:bidi w:val="0"/>
         <w:jc w:val="left"/>
         <w:rPr>
+          <w:rFonts w:ascii="Cantarell Light" w:hAnsi="Cantarell Light"/>
+          <w:sz w:val="26"/>
+          <w:szCs w:val="26"/>
+        </w:rPr>
+      </w:pPr>
+      <w:r>
+        <w:rPr>
+          <w:rFonts w:ascii="Cantarell Light" w:hAnsi="Cantarell Light"/>
+          <w:b/>
+          <w:bCs/>
+          <w:sz w:val="26"/>
+          <w:szCs w:val="26"/>
+        </w:rPr>
+        <w:t>PROGRAMACIÓN FORO</w:t>
+      </w:r>
+    </w:p>
+    <w:p>
+      <w:pPr>
+        <w:pStyle w:val="Normal"/>
+        <w:bidi w:val="0"/>
+        <w:jc w:val="left"/>
+        <w:rPr>
+          <w:rFonts w:ascii="Cantarell Light" w:hAnsi="Cantarell Light"/>
           <w:b/>
           <w:b/>
           <w:bCs/>
-        </w:rPr>
-      </w:pPr>
-      <w:r>
-        <w:rPr>
+          <w:sz w:val="26"/>
+          <w:szCs w:val="26"/>
+        </w:rPr>
+      </w:pPr>
+      <w:r>
+        <w:rPr>
+          <w:rFonts w:ascii="Cantarell Light" w:hAnsi="Cantarell Light"/>
           <w:b/>
           <w:bCs/>
-        </w:rPr>
-        <w:t>PROGRAMACIÓN FORO</w:t>
-      </w:r>
-    </w:p>
-    <w:p>
-      <w:pPr>
-        <w:pStyle w:val="Normal"/>
-        <w:bidi w:val="0"/>
-        <w:jc w:val="left"/>
-        <w:rPr>
-          <w:b/>
-          <w:b/>
-          <w:bCs/>
-        </w:rPr>
-      </w:pPr>
-      <w:r>
-        <w:rPr>
-          <w:b/>
-          <w:bCs/>
+          <w:sz w:val="26"/>
+          <w:szCs w:val="26"/>
         </w:rPr>
       </w:r>
     </w:p>
@@ -75,15 +100,18 @@
         <w:bidi w:val="0"/>
         <w:jc w:val="left"/>
         <w:rPr>
-          <w:b/>
+          <w:rFonts w:ascii="Cantarell Light" w:hAnsi="Cantarell Light"/>
+          <w:sz w:val="26"/>
+          <w:szCs w:val="26"/>
+        </w:rPr>
+      </w:pPr>
+      <w:r>
+        <w:rPr>
+          <w:rFonts w:ascii="Cantarell Light" w:hAnsi="Cantarell Light"/>
           <w:b/>
           <w:bCs/>
-        </w:rPr>
-      </w:pPr>
-      <w:r>
-        <w:rPr>
-          <w:b/>
-          <w:bCs/>
+          <w:sz w:val="26"/>
+          <w:szCs w:val="26"/>
         </w:rPr>
         <w:t>Programar registro y login.</w:t>
       </w:r>
@@ -99,15 +127,21 @@
         <w:ind w:left="720" w:hanging="0"/>
         <w:jc w:val="left"/>
         <w:rPr>
+          <w:rFonts w:ascii="Cantarell Light" w:hAnsi="Cantarell Light"/>
           <w:b/>
           <w:b/>
           <w:bCs/>
-        </w:rPr>
-      </w:pPr>
-      <w:r>
-        <w:rPr>
+          <w:sz w:val="26"/>
+          <w:szCs w:val="26"/>
+        </w:rPr>
+      </w:pPr>
+      <w:r>
+        <w:rPr>
+          <w:rFonts w:ascii="Cantarell Light" w:hAnsi="Cantarell Light"/>
           <w:b/>
           <w:bCs/>
+          <w:sz w:val="26"/>
+          <w:szCs w:val="26"/>
         </w:rPr>
       </w:r>
     </w:p>
@@ -120,10 +154,18 @@
         </w:numPr>
         <w:bidi w:val="0"/>
         <w:jc w:val="left"/>
-        <w:rPr/>
-      </w:pPr>
-      <w:r>
-        <w:rPr/>
+        <w:rPr>
+          <w:rFonts w:ascii="Cantarell Light" w:hAnsi="Cantarell Light"/>
+          <w:sz w:val="26"/>
+          <w:szCs w:val="26"/>
+        </w:rPr>
+      </w:pPr>
+      <w:r>
+        <w:rPr>
+          <w:rFonts w:ascii="Cantarell Light" w:hAnsi="Cantarell Light"/>
+          <w:sz w:val="26"/>
+          <w:szCs w:val="26"/>
+        </w:rPr>
         <w:t>Problemas con las rutas.</w:t>
       </w:r>
     </w:p>
@@ -132,10 +174,18 @@
         <w:pStyle w:val="Normal"/>
         <w:bidi w:val="0"/>
         <w:jc w:val="left"/>
-        <w:rPr/>
-      </w:pPr>
-      <w:r>
-        <w:rPr/>
+        <w:rPr>
+          <w:rFonts w:ascii="Cantarell Light" w:hAnsi="Cantarell Light"/>
+          <w:sz w:val="26"/>
+          <w:szCs w:val="26"/>
+        </w:rPr>
+      </w:pPr>
+      <w:r>
+        <w:rPr>
+          <w:rFonts w:ascii="Cantarell Light" w:hAnsi="Cantarell Light"/>
+          <w:sz w:val="26"/>
+          <w:szCs w:val="26"/>
+        </w:rPr>
         <w:tab/>
         <w:tab/>
         <w:t xml:space="preserve">Problemas con las rutas, el realpath es necesario para escribir el archivo con </w:t>
@@ -159,10 +209,18 @@
         <w:pStyle w:val="Normal"/>
         <w:bidi w:val="0"/>
         <w:jc w:val="left"/>
-        <w:rPr/>
-      </w:pPr>
-      <w:r>
-        <w:rPr/>
+        <w:rPr>
+          <w:rFonts w:ascii="Cantarell Light" w:hAnsi="Cantarell Light"/>
+          <w:sz w:val="26"/>
+          <w:szCs w:val="26"/>
+        </w:rPr>
+      </w:pPr>
+      <w:r>
+        <w:rPr>
+          <w:rFonts w:ascii="Cantarell Light" w:hAnsi="Cantarell Light"/>
+          <w:sz w:val="26"/>
+          <w:szCs w:val="26"/>
+        </w:rPr>
       </w:r>
     </w:p>
     <w:p>
@@ -175,10 +233,18 @@
         <w:bidi w:val="0"/>
         <w:ind w:left="1440" w:hanging="0"/>
         <w:jc w:val="left"/>
-        <w:rPr/>
-      </w:pPr>
-      <w:r>
-        <w:rPr/>
+        <w:rPr>
+          <w:rFonts w:ascii="Cantarell Light" w:hAnsi="Cantarell Light"/>
+          <w:sz w:val="26"/>
+          <w:szCs w:val="26"/>
+        </w:rPr>
+      </w:pPr>
+      <w:r>
+        <w:rPr>
+          <w:rFonts w:ascii="Cantarell Light" w:hAnsi="Cantarell Light"/>
+          <w:sz w:val="26"/>
+          <w:szCs w:val="26"/>
+        </w:rPr>
         <w:t>Además he tenido en cuenta si usa barra o contrabarra, comparando si la ruta tiene más barras que contrabarras o viceversa, ya que el getRealPath() no pone una barra al final.</w:t>
       </w:r>
     </w:p>
@@ -192,26 +258,46 @@
         <w:bidi w:val="0"/>
         <w:ind w:left="1440" w:hanging="0"/>
         <w:jc w:val="left"/>
-        <w:rPr/>
-      </w:pPr>
-      <w:r>
-        <w:rPr/>
-      </w:r>
-    </w:p>
-    <w:p>
-      <w:pPr>
-        <w:pStyle w:val="Normal"/>
-        <w:bidi w:val="0"/>
-        <w:jc w:val="left"/>
-        <w:rPr/>
-      </w:pPr>
-      <w:r>
-        <w:rPr/>
-        <w:tab/>
-        <w:tab/>
-      </w:r>
-      <w:r>
-        <w:rPr/>
+        <w:rPr>
+          <w:rFonts w:ascii="Cantarell Light" w:hAnsi="Cantarell Light"/>
+          <w:sz w:val="26"/>
+          <w:szCs w:val="26"/>
+        </w:rPr>
+      </w:pPr>
+      <w:r>
+        <w:rPr>
+          <w:rFonts w:ascii="Cantarell Light" w:hAnsi="Cantarell Light"/>
+          <w:sz w:val="26"/>
+          <w:szCs w:val="26"/>
+        </w:rPr>
+      </w:r>
+    </w:p>
+    <w:p>
+      <w:pPr>
+        <w:pStyle w:val="Normal"/>
+        <w:bidi w:val="0"/>
+        <w:jc w:val="left"/>
+        <w:rPr>
+          <w:rFonts w:ascii="Cantarell Light" w:hAnsi="Cantarell Light"/>
+          <w:sz w:val="26"/>
+          <w:szCs w:val="26"/>
+        </w:rPr>
+      </w:pPr>
+      <w:r>
+        <w:rPr>
+          <w:rFonts w:ascii="Cantarell Light" w:hAnsi="Cantarell Light"/>
+          <w:sz w:val="26"/>
+          <w:szCs w:val="26"/>
+        </w:rPr>
+        <w:tab/>
+        <w:tab/>
+      </w:r>
+      <w:r>
+        <w:rPr>
+          <w:rFonts w:ascii="Cantarell Light" w:hAnsi="Cantarell Light"/>
+          <w:sz w:val="26"/>
+          <w:szCs w:val="26"/>
+        </w:rPr>
         <w:drawing>
           <wp:inline distT="0" distB="0" distL="0" distR="0">
             <wp:extent cx="3791585" cy="923925"/>
@@ -256,21 +342,37 @@
         <w:pStyle w:val="Normal"/>
         <w:bidi w:val="0"/>
         <w:jc w:val="left"/>
-        <w:rPr/>
-      </w:pPr>
-      <w:r>
-        <w:rPr/>
-      </w:r>
-    </w:p>
-    <w:p>
-      <w:pPr>
-        <w:pStyle w:val="Normal"/>
-        <w:bidi w:val="0"/>
-        <w:jc w:val="left"/>
-        <w:rPr/>
-      </w:pPr>
-      <w:r>
-        <w:rPr/>
+        <w:rPr>
+          <w:rFonts w:ascii="Cantarell Light" w:hAnsi="Cantarell Light"/>
+          <w:sz w:val="26"/>
+          <w:szCs w:val="26"/>
+        </w:rPr>
+      </w:pPr>
+      <w:r>
+        <w:rPr>
+          <w:rFonts w:ascii="Cantarell Light" w:hAnsi="Cantarell Light"/>
+          <w:sz w:val="26"/>
+          <w:szCs w:val="26"/>
+        </w:rPr>
+      </w:r>
+    </w:p>
+    <w:p>
+      <w:pPr>
+        <w:pStyle w:val="Normal"/>
+        <w:bidi w:val="0"/>
+        <w:jc w:val="left"/>
+        <w:rPr>
+          <w:rFonts w:ascii="Cantarell Light" w:hAnsi="Cantarell Light"/>
+          <w:sz w:val="26"/>
+          <w:szCs w:val="26"/>
+        </w:rPr>
+      </w:pPr>
+      <w:r>
+        <w:rPr>
+          <w:rFonts w:ascii="Cantarell Light" w:hAnsi="Cantarell Light"/>
+          <w:sz w:val="26"/>
+          <w:szCs w:val="26"/>
+        </w:rPr>
         <w:drawing>
           <wp:inline distT="0" distB="0" distL="0" distR="0">
             <wp:extent cx="5925820" cy="2115820"/>
@@ -316,21 +418,37 @@
         <w:pStyle w:val="Normal"/>
         <w:bidi w:val="0"/>
         <w:jc w:val="left"/>
-        <w:rPr/>
-      </w:pPr>
-      <w:r>
-        <w:rPr/>
-      </w:r>
-    </w:p>
-    <w:p>
-      <w:pPr>
-        <w:pStyle w:val="Normal"/>
-        <w:bidi w:val="0"/>
-        <w:jc w:val="left"/>
-        <w:rPr/>
-      </w:pPr>
-      <w:r>
-        <w:rPr/>
+        <w:rPr>
+          <w:rFonts w:ascii="Cantarell Light" w:hAnsi="Cantarell Light"/>
+          <w:sz w:val="26"/>
+          <w:szCs w:val="26"/>
+        </w:rPr>
+      </w:pPr>
+      <w:r>
+        <w:rPr>
+          <w:rFonts w:ascii="Cantarell Light" w:hAnsi="Cantarell Light"/>
+          <w:sz w:val="26"/>
+          <w:szCs w:val="26"/>
+        </w:rPr>
+      </w:r>
+    </w:p>
+    <w:p>
+      <w:pPr>
+        <w:pStyle w:val="Normal"/>
+        <w:bidi w:val="0"/>
+        <w:jc w:val="left"/>
+        <w:rPr>
+          <w:rFonts w:ascii="Cantarell Light" w:hAnsi="Cantarell Light"/>
+          <w:sz w:val="26"/>
+          <w:szCs w:val="26"/>
+        </w:rPr>
+      </w:pPr>
+      <w:r>
+        <w:rPr>
+          <w:rFonts w:ascii="Cantarell Light" w:hAnsi="Cantarell Light"/>
+          <w:sz w:val="26"/>
+          <w:szCs w:val="26"/>
+        </w:rPr>
       </w:r>
     </w:p>
     <w:p>
@@ -342,10 +460,18 @@
         </w:numPr>
         <w:bidi w:val="0"/>
         <w:jc w:val="left"/>
-        <w:rPr/>
-      </w:pPr>
-      <w:r>
-        <w:rPr/>
+        <w:rPr>
+          <w:rFonts w:ascii="Cantarell Light" w:hAnsi="Cantarell Light"/>
+          <w:sz w:val="26"/>
+          <w:szCs w:val="26"/>
+        </w:rPr>
+      </w:pPr>
+      <w:r>
+        <w:rPr>
+          <w:rFonts w:ascii="Cantarell Light" w:hAnsi="Cantarell Light"/>
+          <w:sz w:val="26"/>
+          <w:szCs w:val="26"/>
+        </w:rPr>
         <w:t>Extensión JSP</w:t>
       </w:r>
     </w:p>
@@ -359,21 +485,37 @@
         <w:bidi w:val="0"/>
         <w:ind w:left="1080" w:hanging="0"/>
         <w:jc w:val="left"/>
-        <w:rPr/>
-      </w:pPr>
-      <w:r>
-        <w:rPr/>
-      </w:r>
-    </w:p>
-    <w:p>
-      <w:pPr>
-        <w:pStyle w:val="Normal"/>
-        <w:bidi w:val="0"/>
-        <w:jc w:val="left"/>
-        <w:rPr/>
-      </w:pPr>
-      <w:r>
-        <w:rPr/>
+        <w:rPr>
+          <w:rFonts w:ascii="Cantarell Light" w:hAnsi="Cantarell Light"/>
+          <w:sz w:val="26"/>
+          <w:szCs w:val="26"/>
+        </w:rPr>
+      </w:pPr>
+      <w:r>
+        <w:rPr>
+          <w:rFonts w:ascii="Cantarell Light" w:hAnsi="Cantarell Light"/>
+          <w:sz w:val="26"/>
+          <w:szCs w:val="26"/>
+        </w:rPr>
+      </w:r>
+    </w:p>
+    <w:p>
+      <w:pPr>
+        <w:pStyle w:val="Normal"/>
+        <w:bidi w:val="0"/>
+        <w:jc w:val="left"/>
+        <w:rPr>
+          <w:rFonts w:ascii="Cantarell Light" w:hAnsi="Cantarell Light"/>
+          <w:sz w:val="26"/>
+          <w:szCs w:val="26"/>
+        </w:rPr>
+      </w:pPr>
+      <w:r>
+        <w:rPr>
+          <w:rFonts w:ascii="Cantarell Light" w:hAnsi="Cantarell Light"/>
+          <w:sz w:val="26"/>
+          <w:szCs w:val="26"/>
+        </w:rPr>
         <w:tab/>
         <w:tab/>
         <w:t>No poner la extensión al jsp al redirigir.</w:t>
@@ -384,21 +526,37 @@
         <w:pStyle w:val="Normal"/>
         <w:bidi w:val="0"/>
         <w:jc w:val="left"/>
-        <w:rPr/>
-      </w:pPr>
-      <w:r>
-        <w:rPr/>
-      </w:r>
-    </w:p>
-    <w:p>
-      <w:pPr>
-        <w:pStyle w:val="Normal"/>
-        <w:bidi w:val="0"/>
-        <w:jc w:val="left"/>
-        <w:rPr/>
-      </w:pPr>
-      <w:r>
-        <w:rPr/>
+        <w:rPr>
+          <w:rFonts w:ascii="Cantarell Light" w:hAnsi="Cantarell Light"/>
+          <w:sz w:val="26"/>
+          <w:szCs w:val="26"/>
+        </w:rPr>
+      </w:pPr>
+      <w:r>
+        <w:rPr>
+          <w:rFonts w:ascii="Cantarell Light" w:hAnsi="Cantarell Light"/>
+          <w:sz w:val="26"/>
+          <w:szCs w:val="26"/>
+        </w:rPr>
+      </w:r>
+    </w:p>
+    <w:p>
+      <w:pPr>
+        <w:pStyle w:val="Normal"/>
+        <w:bidi w:val="0"/>
+        <w:jc w:val="left"/>
+        <w:rPr>
+          <w:rFonts w:ascii="Cantarell Light" w:hAnsi="Cantarell Light"/>
+          <w:sz w:val="26"/>
+          <w:szCs w:val="26"/>
+        </w:rPr>
+      </w:pPr>
+      <w:r>
+        <w:rPr>
+          <w:rFonts w:ascii="Cantarell Light" w:hAnsi="Cantarell Light"/>
+          <w:sz w:val="26"/>
+          <w:szCs w:val="26"/>
+        </w:rPr>
         <w:drawing>
           <wp:inline distT="0" distB="0" distL="0" distR="0">
             <wp:extent cx="5998210" cy="739140"/>
@@ -443,21 +601,37 @@
         <w:pStyle w:val="Normal"/>
         <w:bidi w:val="0"/>
         <w:jc w:val="left"/>
-        <w:rPr/>
-      </w:pPr>
-      <w:r>
-        <w:rPr/>
-      </w:r>
-    </w:p>
-    <w:p>
-      <w:pPr>
-        <w:pStyle w:val="Normal"/>
-        <w:bidi w:val="0"/>
-        <w:jc w:val="left"/>
-        <w:rPr/>
-      </w:pPr>
-      <w:r>
-        <w:rPr/>
+        <w:rPr>
+          <w:rFonts w:ascii="Cantarell Light" w:hAnsi="Cantarell Light"/>
+          <w:sz w:val="26"/>
+          <w:szCs w:val="26"/>
+        </w:rPr>
+      </w:pPr>
+      <w:r>
+        <w:rPr>
+          <w:rFonts w:ascii="Cantarell Light" w:hAnsi="Cantarell Light"/>
+          <w:sz w:val="26"/>
+          <w:szCs w:val="26"/>
+        </w:rPr>
+      </w:r>
+    </w:p>
+    <w:p>
+      <w:pPr>
+        <w:pStyle w:val="Normal"/>
+        <w:bidi w:val="0"/>
+        <w:jc w:val="left"/>
+        <w:rPr>
+          <w:rFonts w:ascii="Cantarell Light" w:hAnsi="Cantarell Light"/>
+          <w:sz w:val="26"/>
+          <w:szCs w:val="26"/>
+        </w:rPr>
+      </w:pPr>
+      <w:r>
+        <w:rPr>
+          <w:rFonts w:ascii="Cantarell Light" w:hAnsi="Cantarell Light"/>
+          <w:sz w:val="26"/>
+          <w:szCs w:val="26"/>
+        </w:rPr>
         <w:drawing>
           <wp:inline distT="0" distB="0" distL="0" distR="0">
             <wp:extent cx="5984875" cy="852170"/>
@@ -502,21 +676,37 @@
         <w:pStyle w:val="Normal"/>
         <w:bidi w:val="0"/>
         <w:jc w:val="left"/>
-        <w:rPr/>
-      </w:pPr>
-      <w:r>
-        <w:rPr/>
-      </w:r>
-    </w:p>
-    <w:p>
-      <w:pPr>
-        <w:pStyle w:val="Normal"/>
-        <w:bidi w:val="0"/>
-        <w:jc w:val="left"/>
-        <w:rPr/>
-      </w:pPr>
-      <w:r>
-        <w:rPr/>
+        <w:rPr>
+          <w:rFonts w:ascii="Cantarell Light" w:hAnsi="Cantarell Light"/>
+          <w:sz w:val="26"/>
+          <w:szCs w:val="26"/>
+        </w:rPr>
+      </w:pPr>
+      <w:r>
+        <w:rPr>
+          <w:rFonts w:ascii="Cantarell Light" w:hAnsi="Cantarell Light"/>
+          <w:sz w:val="26"/>
+          <w:szCs w:val="26"/>
+        </w:rPr>
+      </w:r>
+    </w:p>
+    <w:p>
+      <w:pPr>
+        <w:pStyle w:val="Normal"/>
+        <w:bidi w:val="0"/>
+        <w:jc w:val="left"/>
+        <w:rPr>
+          <w:rFonts w:ascii="Cantarell Light" w:hAnsi="Cantarell Light"/>
+          <w:sz w:val="26"/>
+          <w:szCs w:val="26"/>
+        </w:rPr>
+      </w:pPr>
+      <w:r>
+        <w:rPr>
+          <w:rFonts w:ascii="Cantarell Light" w:hAnsi="Cantarell Light"/>
+          <w:sz w:val="26"/>
+          <w:szCs w:val="26"/>
+        </w:rPr>
       </w:r>
     </w:p>
     <w:p>
@@ -528,10 +718,18 @@
         </w:numPr>
         <w:bidi w:val="0"/>
         <w:jc w:val="left"/>
-        <w:rPr/>
-      </w:pPr>
-      <w:r>
-        <w:rPr/>
+        <w:rPr>
+          <w:rFonts w:ascii="Cantarell Light" w:hAnsi="Cantarell Light"/>
+          <w:sz w:val="26"/>
+          <w:szCs w:val="26"/>
+        </w:rPr>
+      </w:pPr>
+      <w:r>
+        <w:rPr>
+          <w:rFonts w:ascii="Cantarell Light" w:hAnsi="Cantarell Light"/>
+          <w:sz w:val="26"/>
+          <w:szCs w:val="26"/>
+        </w:rPr>
         <w:t>Fallo en el array de imágenes</w:t>
       </w:r>
     </w:p>
@@ -545,10 +743,18 @@
         <w:bidi w:val="0"/>
         <w:ind w:left="1440" w:hanging="0"/>
         <w:jc w:val="left"/>
-        <w:rPr/>
-      </w:pPr>
-      <w:r>
-        <w:rPr/>
+        <w:rPr>
+          <w:rFonts w:ascii="Cantarell Light" w:hAnsi="Cantarell Light"/>
+          <w:sz w:val="26"/>
+          <w:szCs w:val="26"/>
+        </w:rPr>
+      </w:pPr>
+      <w:r>
+        <w:rPr>
+          <w:rFonts w:ascii="Cantarell Light" w:hAnsi="Cantarell Light"/>
+          <w:sz w:val="26"/>
+          <w:szCs w:val="26"/>
+        </w:rPr>
         <w:t>Error de NetBeans al hacer  nombre_de_la_coleccion.toArray(byte[]::new)</w:t>
       </w:r>
     </w:p>
@@ -562,10 +768,18 @@
         <w:bidi w:val="0"/>
         <w:ind w:left="1440" w:hanging="0"/>
         <w:jc w:val="left"/>
-        <w:rPr/>
-      </w:pPr>
-      <w:r>
-        <w:rPr/>
+        <w:rPr>
+          <w:rFonts w:ascii="Cantarell Light" w:hAnsi="Cantarell Light"/>
+          <w:sz w:val="26"/>
+          <w:szCs w:val="26"/>
+        </w:rPr>
+      </w:pPr>
+      <w:r>
+        <w:rPr>
+          <w:rFonts w:ascii="Cantarell Light" w:hAnsi="Cantarell Light"/>
+          <w:sz w:val="26"/>
+          <w:szCs w:val="26"/>
+        </w:rPr>
         <w:t>Solucionado iterando la colección y añadiéndolo al array.</w:t>
       </w:r>
     </w:p>
@@ -579,21 +793,37 @@
         <w:bidi w:val="0"/>
         <w:ind w:left="1440" w:hanging="0"/>
         <w:jc w:val="left"/>
-        <w:rPr/>
-      </w:pPr>
-      <w:r>
-        <w:rPr/>
-      </w:r>
-    </w:p>
-    <w:p>
-      <w:pPr>
-        <w:pStyle w:val="Normal"/>
-        <w:bidi w:val="0"/>
-        <w:jc w:val="left"/>
-        <w:rPr/>
-      </w:pPr>
-      <w:r>
-        <w:rPr/>
+        <w:rPr>
+          <w:rFonts w:ascii="Cantarell Light" w:hAnsi="Cantarell Light"/>
+          <w:sz w:val="26"/>
+          <w:szCs w:val="26"/>
+        </w:rPr>
+      </w:pPr>
+      <w:r>
+        <w:rPr>
+          <w:rFonts w:ascii="Cantarell Light" w:hAnsi="Cantarell Light"/>
+          <w:sz w:val="26"/>
+          <w:szCs w:val="26"/>
+        </w:rPr>
+      </w:r>
+    </w:p>
+    <w:p>
+      <w:pPr>
+        <w:pStyle w:val="Normal"/>
+        <w:bidi w:val="0"/>
+        <w:jc w:val="left"/>
+        <w:rPr>
+          <w:rFonts w:ascii="Cantarell Light" w:hAnsi="Cantarell Light"/>
+          <w:sz w:val="26"/>
+          <w:szCs w:val="26"/>
+        </w:rPr>
+      </w:pPr>
+      <w:r>
+        <w:rPr>
+          <w:rFonts w:ascii="Cantarell Light" w:hAnsi="Cantarell Light"/>
+          <w:sz w:val="26"/>
+          <w:szCs w:val="26"/>
+        </w:rPr>
         <w:drawing>
           <wp:inline distT="0" distB="0" distL="0" distR="0">
             <wp:extent cx="6263640" cy="2265680"/>
@@ -638,34 +868,58 @@
         <w:pStyle w:val="Normal"/>
         <w:bidi w:val="0"/>
         <w:jc w:val="left"/>
-        <w:rPr/>
-      </w:pPr>
-      <w:r>
-        <w:rPr/>
-      </w:r>
-    </w:p>
-    <w:p>
-      <w:pPr>
-        <w:pStyle w:val="Normal"/>
-        <w:bidi w:val="0"/>
-        <w:jc w:val="left"/>
-        <w:rPr/>
-      </w:pPr>
-      <w:r>
-        <w:rPr/>
-        <w:tab/>
-        <w:tab/>
-      </w:r>
-    </w:p>
-    <w:p>
-      <w:pPr>
-        <w:pStyle w:val="Normal"/>
-        <w:bidi w:val="0"/>
-        <w:jc w:val="left"/>
-        <w:rPr/>
-      </w:pPr>
-      <w:r>
-        <w:rPr/>
+        <w:rPr>
+          <w:rFonts w:ascii="Cantarell Light" w:hAnsi="Cantarell Light"/>
+          <w:sz w:val="26"/>
+          <w:szCs w:val="26"/>
+        </w:rPr>
+      </w:pPr>
+      <w:r>
+        <w:rPr>
+          <w:rFonts w:ascii="Cantarell Light" w:hAnsi="Cantarell Light"/>
+          <w:sz w:val="26"/>
+          <w:szCs w:val="26"/>
+        </w:rPr>
+      </w:r>
+    </w:p>
+    <w:p>
+      <w:pPr>
+        <w:pStyle w:val="Normal"/>
+        <w:bidi w:val="0"/>
+        <w:jc w:val="left"/>
+        <w:rPr>
+          <w:rFonts w:ascii="Cantarell Light" w:hAnsi="Cantarell Light"/>
+          <w:sz w:val="26"/>
+          <w:szCs w:val="26"/>
+        </w:rPr>
+      </w:pPr>
+      <w:r>
+        <w:rPr>
+          <w:rFonts w:ascii="Cantarell Light" w:hAnsi="Cantarell Light"/>
+          <w:sz w:val="26"/>
+          <w:szCs w:val="26"/>
+        </w:rPr>
+        <w:tab/>
+        <w:tab/>
+      </w:r>
+    </w:p>
+    <w:p>
+      <w:pPr>
+        <w:pStyle w:val="Normal"/>
+        <w:bidi w:val="0"/>
+        <w:jc w:val="left"/>
+        <w:rPr>
+          <w:rFonts w:ascii="Cantarell Light" w:hAnsi="Cantarell Light"/>
+          <w:sz w:val="26"/>
+          <w:szCs w:val="26"/>
+        </w:rPr>
+      </w:pPr>
+      <w:r>
+        <w:rPr>
+          <w:rFonts w:ascii="Cantarell Light" w:hAnsi="Cantarell Light"/>
+          <w:sz w:val="26"/>
+          <w:szCs w:val="26"/>
+        </w:rPr>
         <w:drawing>
           <wp:inline distT="0" distB="0" distL="0" distR="0">
             <wp:extent cx="5064125" cy="785495"/>
@@ -710,32 +964,56 @@
         <w:pStyle w:val="Normal"/>
         <w:bidi w:val="0"/>
         <w:jc w:val="left"/>
-        <w:rPr/>
-      </w:pPr>
-      <w:r>
-        <w:rPr/>
-      </w:r>
-    </w:p>
-    <w:p>
-      <w:pPr>
-        <w:pStyle w:val="Normal"/>
-        <w:bidi w:val="0"/>
-        <w:jc w:val="left"/>
-        <w:rPr/>
-      </w:pPr>
-      <w:r>
-        <w:rPr/>
-      </w:r>
-    </w:p>
-    <w:p>
-      <w:pPr>
-        <w:pStyle w:val="Normal"/>
-        <w:bidi w:val="0"/>
-        <w:jc w:val="left"/>
-        <w:rPr/>
-      </w:pPr>
-      <w:r>
-        <w:rPr/>
+        <w:rPr>
+          <w:rFonts w:ascii="Cantarell Light" w:hAnsi="Cantarell Light"/>
+          <w:sz w:val="26"/>
+          <w:szCs w:val="26"/>
+        </w:rPr>
+      </w:pPr>
+      <w:r>
+        <w:rPr>
+          <w:rFonts w:ascii="Cantarell Light" w:hAnsi="Cantarell Light"/>
+          <w:sz w:val="26"/>
+          <w:szCs w:val="26"/>
+        </w:rPr>
+      </w:r>
+    </w:p>
+    <w:p>
+      <w:pPr>
+        <w:pStyle w:val="Normal"/>
+        <w:bidi w:val="0"/>
+        <w:jc w:val="left"/>
+        <w:rPr>
+          <w:rFonts w:ascii="Cantarell Light" w:hAnsi="Cantarell Light"/>
+          <w:sz w:val="26"/>
+          <w:szCs w:val="26"/>
+        </w:rPr>
+      </w:pPr>
+      <w:r>
+        <w:rPr>
+          <w:rFonts w:ascii="Cantarell Light" w:hAnsi="Cantarell Light"/>
+          <w:sz w:val="26"/>
+          <w:szCs w:val="26"/>
+        </w:rPr>
+      </w:r>
+    </w:p>
+    <w:p>
+      <w:pPr>
+        <w:pStyle w:val="Normal"/>
+        <w:bidi w:val="0"/>
+        <w:jc w:val="left"/>
+        <w:rPr>
+          <w:rFonts w:ascii="Cantarell Light" w:hAnsi="Cantarell Light"/>
+          <w:sz w:val="26"/>
+          <w:szCs w:val="26"/>
+        </w:rPr>
+      </w:pPr>
+      <w:r>
+        <w:rPr>
+          <w:rFonts w:ascii="Cantarell Light" w:hAnsi="Cantarell Light"/>
+          <w:sz w:val="26"/>
+          <w:szCs w:val="26"/>
+        </w:rPr>
       </w:r>
     </w:p>
     <w:p>
@@ -747,10 +1025,18 @@
         </w:numPr>
         <w:bidi w:val="0"/>
         <w:jc w:val="left"/>
-        <w:rPr/>
-      </w:pPr>
-      <w:r>
-        <w:rPr/>
+        <w:rPr>
+          <w:rFonts w:ascii="Cantarell Light" w:hAnsi="Cantarell Light"/>
+          <w:sz w:val="26"/>
+          <w:szCs w:val="26"/>
+        </w:rPr>
+      </w:pPr>
+      <w:r>
+        <w:rPr>
+          <w:rFonts w:ascii="Cantarell Light" w:hAnsi="Cantarell Light"/>
+          <w:sz w:val="26"/>
+          <w:szCs w:val="26"/>
+        </w:rPr>
         <w:t>Acceso y creación de hilos</w:t>
       </w:r>
     </w:p>
@@ -759,10 +1045,18 @@
         <w:pStyle w:val="Normal"/>
         <w:bidi w:val="0"/>
         <w:jc w:val="left"/>
-        <w:rPr/>
-      </w:pPr>
-      <w:r>
-        <w:rPr/>
+        <w:rPr>
+          <w:rFonts w:ascii="Cantarell Light" w:hAnsi="Cantarell Light"/>
+          <w:sz w:val="26"/>
+          <w:szCs w:val="26"/>
+        </w:rPr>
+      </w:pPr>
+      <w:r>
+        <w:rPr>
+          <w:rFonts w:ascii="Cantarell Light" w:hAnsi="Cantarell Light"/>
+          <w:sz w:val="26"/>
+          <w:szCs w:val="26"/>
+        </w:rPr>
       </w:r>
     </w:p>
     <w:p>
@@ -774,10 +1068,18 @@
         </w:numPr>
         <w:bidi w:val="0"/>
         <w:jc w:val="left"/>
-        <w:rPr/>
-      </w:pPr>
-      <w:r>
-        <w:rPr/>
+        <w:rPr>
+          <w:rFonts w:ascii="Cantarell Light" w:hAnsi="Cantarell Light"/>
+          <w:sz w:val="26"/>
+          <w:szCs w:val="26"/>
+        </w:rPr>
+      </w:pPr>
+      <w:r>
+        <w:rPr>
+          <w:rFonts w:ascii="Cantarell Light" w:hAnsi="Cantarell Light"/>
+          <w:sz w:val="26"/>
+          <w:szCs w:val="26"/>
+        </w:rPr>
         <w:t>Creación de mensajes</w:t>
       </w:r>
     </w:p>
@@ -786,10 +1088,18 @@
         <w:pStyle w:val="Normal"/>
         <w:bidi w:val="0"/>
         <w:jc w:val="left"/>
-        <w:rPr/>
-      </w:pPr>
-      <w:r>
-        <w:rPr/>
+        <w:rPr>
+          <w:rFonts w:ascii="Cantarell Light" w:hAnsi="Cantarell Light"/>
+          <w:sz w:val="26"/>
+          <w:szCs w:val="26"/>
+        </w:rPr>
+      </w:pPr>
+      <w:r>
+        <w:rPr>
+          <w:rFonts w:ascii="Cantarell Light" w:hAnsi="Cantarell Light"/>
+          <w:sz w:val="26"/>
+          <w:szCs w:val="26"/>
+        </w:rPr>
       </w:r>
     </w:p>
     <w:p>
@@ -801,10 +1111,18 @@
         </w:numPr>
         <w:bidi w:val="0"/>
         <w:jc w:val="left"/>
-        <w:rPr/>
-      </w:pPr>
-      <w:r>
-        <w:rPr/>
+        <w:rPr>
+          <w:rFonts w:ascii="Cantarell Light" w:hAnsi="Cantarell Light"/>
+          <w:sz w:val="26"/>
+          <w:szCs w:val="26"/>
+        </w:rPr>
+      </w:pPr>
+      <w:r>
+        <w:rPr>
+          <w:rFonts w:ascii="Cantarell Light" w:hAnsi="Cantarell Light"/>
+          <w:sz w:val="26"/>
+          <w:szCs w:val="26"/>
+        </w:rPr>
         <w:t>Mantenimiento de categorías, hilos y mensajes por el administrador</w:t>
       </w:r>
     </w:p>
@@ -813,10 +1131,18 @@
         <w:pStyle w:val="Normal"/>
         <w:bidi w:val="0"/>
         <w:jc w:val="left"/>
-        <w:rPr/>
-      </w:pPr>
-      <w:r>
-        <w:rPr/>
+        <w:rPr>
+          <w:rFonts w:ascii="Cantarell Light" w:hAnsi="Cantarell Light"/>
+          <w:sz w:val="26"/>
+          <w:szCs w:val="26"/>
+        </w:rPr>
+      </w:pPr>
+      <w:r>
+        <w:rPr>
+          <w:rFonts w:ascii="Cantarell Light" w:hAnsi="Cantarell Light"/>
+          <w:sz w:val="26"/>
+          <w:szCs w:val="26"/>
+        </w:rPr>
       </w:r>
     </w:p>
     <w:p>
@@ -828,10 +1154,18 @@
         </w:numPr>
         <w:bidi w:val="0"/>
         <w:jc w:val="left"/>
-        <w:rPr/>
-      </w:pPr>
-      <w:r>
-        <w:rPr/>
+        <w:rPr>
+          <w:rFonts w:ascii="Cantarell Light" w:hAnsi="Cantarell Light"/>
+          <w:sz w:val="26"/>
+          <w:szCs w:val="26"/>
+        </w:rPr>
+      </w:pPr>
+      <w:r>
+        <w:rPr>
+          <w:rFonts w:ascii="Cantarell Light" w:hAnsi="Cantarell Light"/>
+          <w:sz w:val="26"/>
+          <w:szCs w:val="26"/>
+        </w:rPr>
         <w:t>Fallo en el método para que el administrador pueda borrar mensajes.</w:t>
       </w:r>
     </w:p>
@@ -840,22 +1174,38 @@
         <w:pStyle w:val="Normal"/>
         <w:bidi w:val="0"/>
         <w:jc w:val="left"/>
-        <w:rPr/>
-      </w:pPr>
-      <w:r>
-        <w:rPr/>
-        <w:tab/>
-      </w:r>
-    </w:p>
-    <w:p>
-      <w:pPr>
-        <w:pStyle w:val="Normal"/>
-        <w:bidi w:val="0"/>
-        <w:jc w:val="left"/>
-        <w:rPr/>
-      </w:pPr>
-      <w:r>
-        <w:rPr/>
+        <w:rPr>
+          <w:rFonts w:ascii="Cantarell Light" w:hAnsi="Cantarell Light"/>
+          <w:sz w:val="26"/>
+          <w:szCs w:val="26"/>
+        </w:rPr>
+      </w:pPr>
+      <w:r>
+        <w:rPr>
+          <w:rFonts w:ascii="Cantarell Light" w:hAnsi="Cantarell Light"/>
+          <w:sz w:val="26"/>
+          <w:szCs w:val="26"/>
+        </w:rPr>
+        <w:tab/>
+      </w:r>
+    </w:p>
+    <w:p>
+      <w:pPr>
+        <w:pStyle w:val="Normal"/>
+        <w:bidi w:val="0"/>
+        <w:jc w:val="left"/>
+        <w:rPr>
+          <w:rFonts w:ascii="Cantarell Light" w:hAnsi="Cantarell Light"/>
+          <w:sz w:val="26"/>
+          <w:szCs w:val="26"/>
+        </w:rPr>
+      </w:pPr>
+      <w:r>
+        <w:rPr>
+          <w:rFonts w:ascii="Cantarell Light" w:hAnsi="Cantarell Light"/>
+          <w:sz w:val="26"/>
+          <w:szCs w:val="26"/>
+        </w:rPr>
         <w:tab/>
         <w:tab/>
         <w:t>Otro bug de Netbeans, falla pese a no haber nada incorrecto.</w:t>
@@ -866,21 +1216,37 @@
         <w:pStyle w:val="Normal"/>
         <w:bidi w:val="0"/>
         <w:jc w:val="left"/>
-        <w:rPr/>
-      </w:pPr>
-      <w:r>
-        <w:rPr/>
-      </w:r>
-    </w:p>
-    <w:p>
-      <w:pPr>
-        <w:pStyle w:val="Normal"/>
-        <w:bidi w:val="0"/>
-        <w:jc w:val="left"/>
-        <w:rPr/>
-      </w:pPr>
-      <w:r>
-        <w:rPr/>
+        <w:rPr>
+          <w:rFonts w:ascii="Cantarell Light" w:hAnsi="Cantarell Light"/>
+          <w:sz w:val="26"/>
+          <w:szCs w:val="26"/>
+        </w:rPr>
+      </w:pPr>
+      <w:r>
+        <w:rPr>
+          <w:rFonts w:ascii="Cantarell Light" w:hAnsi="Cantarell Light"/>
+          <w:sz w:val="26"/>
+          <w:szCs w:val="26"/>
+        </w:rPr>
+      </w:r>
+    </w:p>
+    <w:p>
+      <w:pPr>
+        <w:pStyle w:val="Normal"/>
+        <w:bidi w:val="0"/>
+        <w:jc w:val="left"/>
+        <w:rPr>
+          <w:rFonts w:ascii="Cantarell Light" w:hAnsi="Cantarell Light"/>
+          <w:sz w:val="26"/>
+          <w:szCs w:val="26"/>
+        </w:rPr>
+      </w:pPr>
+      <w:r>
+        <w:rPr>
+          <w:rFonts w:ascii="Cantarell Light" w:hAnsi="Cantarell Light"/>
+          <w:sz w:val="26"/>
+          <w:szCs w:val="26"/>
+        </w:rPr>
         <w:tab/>
         <w:tab/>
         <w:t xml:space="preserve">Solución: Al parecer el problema era debido a que el array que hay que insertar en ese </w:t>
@@ -891,8 +1257,11 @@
       </w:r>
       <w:r>
         <w:rPr>
+          <w:rFonts w:ascii="Cantarell Light" w:hAnsi="Cantarell Light"/>
           <w:i/>
           <w:iCs/>
+          <w:sz w:val="26"/>
+          <w:szCs w:val="26"/>
         </w:rPr>
         <w:t xml:space="preserve">connection.createArrayOf(“TIPO”,  </w:t>
         <w:tab/>
@@ -906,14 +1275,26 @@
         <w:pStyle w:val="Normal"/>
         <w:bidi w:val="0"/>
         <w:jc w:val="left"/>
-        <w:rPr/>
-      </w:pPr>
-      <w:r>
-        <w:rPr/>
-        <w:tab/>
-      </w:r>
-      <w:r>
-        <w:rPr/>
+        <w:rPr>
+          <w:rFonts w:ascii="Cantarell Light" w:hAnsi="Cantarell Light"/>
+          <w:sz w:val="26"/>
+          <w:szCs w:val="26"/>
+        </w:rPr>
+      </w:pPr>
+      <w:r>
+        <w:rPr>
+          <w:rFonts w:ascii="Cantarell Light" w:hAnsi="Cantarell Light"/>
+          <w:sz w:val="26"/>
+          <w:szCs w:val="26"/>
+        </w:rPr>
+        <w:tab/>
+      </w:r>
+      <w:r>
+        <w:rPr>
+          <w:rFonts w:ascii="Cantarell Light" w:hAnsi="Cantarell Light"/>
+          <w:sz w:val="26"/>
+          <w:szCs w:val="26"/>
+        </w:rPr>
         <w:drawing>
           <wp:inline distT="0" distB="0" distL="0" distR="0">
             <wp:extent cx="6543675" cy="2629535"/>
@@ -959,10 +1340,18 @@
         <w:pStyle w:val="Normal"/>
         <w:bidi w:val="0"/>
         <w:jc w:val="left"/>
-        <w:rPr/>
-      </w:pPr>
-      <w:r>
-        <w:rPr/>
+        <w:rPr>
+          <w:rFonts w:ascii="Cantarell Light" w:hAnsi="Cantarell Light"/>
+          <w:sz w:val="26"/>
+          <w:szCs w:val="26"/>
+        </w:rPr>
+      </w:pPr>
+      <w:r>
+        <w:rPr>
+          <w:rFonts w:ascii="Cantarell Light" w:hAnsi="Cantarell Light"/>
+          <w:sz w:val="26"/>
+          <w:szCs w:val="26"/>
+        </w:rPr>
       </w:r>
     </w:p>
     <w:p>
@@ -974,58 +1363,139 @@
         </w:numPr>
         <w:bidi w:val="0"/>
         <w:jc w:val="left"/>
+        <w:rPr>
+          <w:rFonts w:ascii="Cantarell Light" w:hAnsi="Cantarell Light"/>
+          <w:sz w:val="26"/>
+          <w:szCs w:val="26"/>
+        </w:rPr>
+      </w:pPr>
+      <w:r>
+        <w:rPr>
+          <w:rFonts w:ascii="Cantarell Light" w:hAnsi="Cantarell Light"/>
+          <w:sz w:val="26"/>
+          <w:szCs w:val="26"/>
+        </w:rPr>
+        <w:t>Error: No hubo manera de que funcione connection.createArrayOf(“INTEGER”, array[])</w:t>
+      </w:r>
+    </w:p>
+    <w:p>
+      <w:pPr>
+        <w:pStyle w:val="Normal"/>
+        <w:bidi w:val="0"/>
+        <w:jc w:val="left"/>
+        <w:rPr>
+          <w:rFonts w:ascii="Cantarell Light" w:hAnsi="Cantarell Light"/>
+          <w:sz w:val="26"/>
+          <w:szCs w:val="26"/>
+        </w:rPr>
+      </w:pPr>
+      <w:r>
+        <w:rPr>
+          <w:rFonts w:ascii="Cantarell Light" w:hAnsi="Cantarell Light"/>
+          <w:sz w:val="26"/>
+          <w:szCs w:val="26"/>
+        </w:rPr>
+      </w:r>
+    </w:p>
+    <w:p>
+      <w:pPr>
+        <w:pStyle w:val="Normal"/>
+        <w:bidi w:val="0"/>
+        <w:jc w:val="left"/>
+        <w:rPr>
+          <w:rFonts w:ascii="Cantarell Light" w:hAnsi="Cantarell Light"/>
+          <w:sz w:val="26"/>
+          <w:szCs w:val="26"/>
+        </w:rPr>
+      </w:pPr>
+      <w:r>
+        <w:rPr>
+          <w:rFonts w:ascii="Cantarell Light" w:hAnsi="Cantarell Light"/>
+          <w:sz w:val="26"/>
+          <w:szCs w:val="26"/>
+        </w:rPr>
+        <w:tab/>
+        <w:tab/>
+        <w:t xml:space="preserve">Solución: cambiar las consultas y en vez de usar “in”, usar “=” y hacerlas </w:t>
+        <w:tab/>
+        <w:tab/>
+        <w:tab/>
+        <w:tab/>
+        <w:t xml:space="preserve">individualmente. Esto supone un problema de eficiencia, ya que </w:t>
+        <w:tab/>
+        <w:tab/>
+        <w:tab/>
+        <w:tab/>
+        <w:t xml:space="preserve">causa que se hagan demasiadas llamadas a la BD, pero es de las </w:t>
+        <w:tab/>
+        <w:tab/>
+        <w:tab/>
+        <w:tab/>
+        <w:t xml:space="preserve">pocas soluciones si no sé el por qué del fallo, ya que salta una </w:t>
+        <w:tab/>
+        <w:tab/>
+        <w:tab/>
+        <w:tab/>
+        <w:tab/>
+        <w:t xml:space="preserve">excepción cuando le paso un tipo (“INTEGER”) que es correcto, un </w:t>
+        <w:tab/>
+        <w:tab/>
+        <w:tab/>
+        <w:tab/>
+        <w:t xml:space="preserve">array que extiende de object que no está vacío y una conexión que </w:t>
+        <w:tab/>
+        <w:tab/>
+        <w:tab/>
+        <w:tab/>
+        <w:t>funciona correctamente con todos los demás métodos.</w:t>
+      </w:r>
+    </w:p>
+    <w:p>
+      <w:pPr>
+        <w:pStyle w:val="Normal"/>
+        <w:bidi w:val="0"/>
+        <w:jc w:val="left"/>
+        <w:rPr>
+          <w:rFonts w:ascii="Cantarell Light" w:hAnsi="Cantarell Light"/>
+          <w:sz w:val="26"/>
+          <w:szCs w:val="26"/>
+        </w:rPr>
+      </w:pPr>
+      <w:r>
+        <w:rPr>
+          <w:rFonts w:ascii="Cantarell Light" w:hAnsi="Cantarell Light"/>
+          <w:sz w:val="26"/>
+          <w:szCs w:val="26"/>
+        </w:rPr>
+      </w:r>
+    </w:p>
+    <w:p>
+      <w:pPr>
+        <w:pStyle w:val="Normal"/>
+        <w:numPr>
+          <w:ilvl w:val="1"/>
+          <w:numId w:val="1"/>
+        </w:numPr>
+        <w:bidi w:val="0"/>
+        <w:jc w:val="left"/>
         <w:rPr/>
       </w:pPr>
       <w:r>
+        <w:rPr>
+          <w:rFonts w:ascii="Cantarell Light" w:hAnsi="Cantarell Light"/>
+          <w:b w:val="false"/>
+          <w:i w:val="false"/>
+          <w:caps w:val="false"/>
+          <w:smallCaps w:val="false"/>
+          <w:color w:val="DCDDDE"/>
+          <w:spacing w:val="0"/>
+          <w:sz w:val="26"/>
+          <w:szCs w:val="26"/>
+        </w:rPr>
+        <w:t>"Olvidé cambiar la consulta para obtener las categortías (getCatergory) tras alterar la base de datos y dio fallo de sql en un método que a su vez llamaba a ese".</w:t>
+      </w:r>
+      <w:r>
         <w:rPr/>
-        <w:t>Error: No hubo manera de que funcione connection.createArrayOf(“INTEGER”, array[])</w:t>
-      </w:r>
-    </w:p>
-    <w:p>
-      <w:pPr>
-        <w:pStyle w:val="Normal"/>
-        <w:bidi w:val="0"/>
-        <w:jc w:val="left"/>
-        <w:rPr/>
-      </w:pPr>
-      <w:r>
-        <w:rPr/>
-      </w:r>
-    </w:p>
-    <w:p>
-      <w:pPr>
-        <w:pStyle w:val="Normal"/>
-        <w:bidi w:val="0"/>
-        <w:jc w:val="left"/>
-        <w:rPr/>
-      </w:pPr>
-      <w:r>
-        <w:rPr/>
-        <w:tab/>
-        <w:tab/>
-        <w:t xml:space="preserve">Solución: cambiar las consultas y en vez de usar “in”, usar “=” y hacerlas </w:t>
-        <w:tab/>
-        <w:tab/>
-        <w:tab/>
-        <w:tab/>
-        <w:t xml:space="preserve">individualmente. Esto supone un problema de eficiencia, ya que causa que se hagan </w:t>
-        <w:tab/>
-        <w:tab/>
-        <w:tab/>
-        <w:t xml:space="preserve">demasiadas llamadas a la BD, pero es de las pocas soluciones si no sé el por qué del </w:t>
-        <w:tab/>
-        <w:tab/>
-        <w:tab/>
-        <w:t xml:space="preserve">fallo, ya que salta una excepción cuando le paso un tipo (“INTEGER”) que es correcto, </w:t>
-        <w:tab/>
-        <w:tab/>
-        <w:tab/>
-        <w:t xml:space="preserve">un array que extiende de object que no está vacío y una conexión que funciona </w:t>
-        <w:tab/>
-        <w:tab/>
-        <w:tab/>
-        <w:tab/>
-        <w:t>correctamente con todos los demás métodos.</w:t>
         <w:tab/>
       </w:r>
     </w:p>

</xml_diff>

<commit_message>
He hecho más weas del registro de errores, no respondo por el diseño del documento xD
</commit_message>
<xml_diff>
--- a/Registro Errores.docx
+++ b/Registro Errores.docx
@@ -82,29 +82,7 @@
           <w:sz w:val="26"/>
           <w:szCs w:val="26"/>
         </w:rPr>
-        <w:t xml:space="preserve">Programar registro y </w:t>
-      </w:r>
-      <w:proofErr w:type="spellStart"/>
-      <w:r>
-        <w:rPr>
-          <w:rFonts w:ascii="Cantarell Light" w:hAnsi="Cantarell Light"/>
-          <w:b/>
-          <w:bCs/>
-          <w:sz w:val="26"/>
-          <w:szCs w:val="26"/>
-        </w:rPr>
-        <w:t>login</w:t>
-      </w:r>
-      <w:proofErr w:type="spellEnd"/>
-      <w:r>
-        <w:rPr>
-          <w:rFonts w:ascii="Cantarell Light" w:hAnsi="Cantarell Light"/>
-          <w:b/>
-          <w:bCs/>
-          <w:sz w:val="26"/>
-          <w:szCs w:val="26"/>
-        </w:rPr>
-        <w:t>.</w:t>
+        <w:t>Programar registro y login.</w:t>
       </w:r>
     </w:p>
     <w:p>
@@ -171,204 +149,90 @@
           <w:szCs w:val="26"/>
         </w:rPr>
         <w:tab/>
-        <w:t xml:space="preserve">Problemas con las rutas, el </w:t>
-      </w:r>
-      <w:proofErr w:type="spellStart"/>
-      <w:r>
-        <w:rPr>
-          <w:rFonts w:ascii="Cantarell Light" w:hAnsi="Cantarell Light"/>
-          <w:sz w:val="26"/>
-          <w:szCs w:val="26"/>
-        </w:rPr>
-        <w:t>realpath</w:t>
-      </w:r>
-      <w:proofErr w:type="spellEnd"/>
-      <w:r>
-        <w:rPr>
-          <w:rFonts w:ascii="Cantarell Light" w:hAnsi="Cantarell Light"/>
-          <w:sz w:val="26"/>
-          <w:szCs w:val="26"/>
-        </w:rPr>
-        <w:t xml:space="preserve"> es necesario para escribir el archivo </w:t>
-      </w:r>
-      <w:r>
-        <w:rPr>
-          <w:rFonts w:ascii="Cantarell Light" w:hAnsi="Cantarell Light"/>
-          <w:sz w:val="26"/>
-          <w:szCs w:val="26"/>
-        </w:rPr>
-        <w:tab/>
-      </w:r>
-      <w:r>
-        <w:rPr>
-          <w:rFonts w:ascii="Cantarell Light" w:hAnsi="Cantarell Light"/>
-          <w:sz w:val="26"/>
-          <w:szCs w:val="26"/>
-        </w:rPr>
-        <w:tab/>
-      </w:r>
-      <w:r>
-        <w:rPr>
-          <w:rFonts w:ascii="Cantarell Light" w:hAnsi="Cantarell Light"/>
-          <w:sz w:val="26"/>
-          <w:szCs w:val="26"/>
-        </w:rPr>
-        <w:tab/>
-      </w:r>
-      <w:r>
-        <w:rPr>
-          <w:rFonts w:ascii="Cantarell Light" w:hAnsi="Cantarell Light"/>
-          <w:sz w:val="26"/>
-          <w:szCs w:val="26"/>
-        </w:rPr>
-        <w:t xml:space="preserve">con </w:t>
-      </w:r>
-      <w:proofErr w:type="spellStart"/>
-      <w:r>
-        <w:rPr>
-          <w:rFonts w:ascii="Cantarell Light" w:hAnsi="Cantarell Light"/>
-          <w:sz w:val="26"/>
-          <w:szCs w:val="26"/>
-        </w:rPr>
-        <w:t>fileoutputstream</w:t>
-      </w:r>
-      <w:proofErr w:type="spellEnd"/>
-      <w:r>
-        <w:rPr>
-          <w:rFonts w:ascii="Cantarell Light" w:hAnsi="Cantarell Light"/>
-          <w:sz w:val="26"/>
-          <w:szCs w:val="26"/>
-        </w:rPr>
-        <w:t xml:space="preserve">, pero no se puede meter la ruta esa en el </w:t>
-      </w:r>
-      <w:r>
-        <w:rPr>
-          <w:rFonts w:ascii="Cantarell Light" w:hAnsi="Cantarell Light"/>
-          <w:sz w:val="26"/>
-          <w:szCs w:val="26"/>
-        </w:rPr>
-        <w:tab/>
-      </w:r>
-      <w:r>
-        <w:rPr>
-          <w:rFonts w:ascii="Cantarell Light" w:hAnsi="Cantarell Light"/>
-          <w:sz w:val="26"/>
-          <w:szCs w:val="26"/>
-        </w:rPr>
-        <w:tab/>
-      </w:r>
-      <w:r>
-        <w:rPr>
-          <w:rFonts w:ascii="Cantarell Light" w:hAnsi="Cantarell Light"/>
-          <w:sz w:val="26"/>
-          <w:szCs w:val="26"/>
-        </w:rPr>
-        <w:tab/>
-      </w:r>
-      <w:r>
-        <w:rPr>
-          <w:rFonts w:ascii="Cantarell Light" w:hAnsi="Cantarell Light"/>
-          <w:sz w:val="26"/>
-          <w:szCs w:val="26"/>
-        </w:rPr>
-        <w:tab/>
-      </w:r>
-      <w:proofErr w:type="spellStart"/>
-      <w:r>
-        <w:rPr>
-          <w:rFonts w:ascii="Cantarell Light" w:hAnsi="Cantarell Light"/>
-          <w:sz w:val="26"/>
-          <w:szCs w:val="26"/>
-        </w:rPr>
-        <w:t>img</w:t>
-      </w:r>
-      <w:proofErr w:type="spellEnd"/>
-      <w:r>
-        <w:rPr>
-          <w:rFonts w:ascii="Cantarell Light" w:hAnsi="Cantarell Light"/>
-          <w:sz w:val="26"/>
-          <w:szCs w:val="26"/>
-        </w:rPr>
-        <w:t xml:space="preserve">. Solucionado haciendo 2 rutas diferentes, 1 para el </w:t>
-      </w:r>
-      <w:proofErr w:type="spellStart"/>
-      <w:r>
-        <w:rPr>
-          <w:rFonts w:ascii="Cantarell Light" w:hAnsi="Cantarell Light"/>
-          <w:sz w:val="26"/>
-          <w:szCs w:val="26"/>
-        </w:rPr>
-        <w:t>fileinput</w:t>
-      </w:r>
-      <w:proofErr w:type="spellEnd"/>
-      <w:r>
-        <w:rPr>
-          <w:rFonts w:ascii="Cantarell Light" w:hAnsi="Cantarell Light"/>
-          <w:sz w:val="26"/>
-          <w:szCs w:val="26"/>
-        </w:rPr>
-        <w:t xml:space="preserve"> y otra para </w:t>
-      </w:r>
-      <w:r>
-        <w:rPr>
-          <w:rFonts w:ascii="Cantarell Light" w:hAnsi="Cantarell Light"/>
-          <w:sz w:val="26"/>
-          <w:szCs w:val="26"/>
-        </w:rPr>
-        <w:tab/>
-      </w:r>
-      <w:r>
-        <w:rPr>
-          <w:rFonts w:ascii="Cantarell Light" w:hAnsi="Cantarell Light"/>
-          <w:sz w:val="26"/>
-          <w:szCs w:val="26"/>
-        </w:rPr>
-        <w:tab/>
-      </w:r>
-      <w:r>
-        <w:rPr>
-          <w:rFonts w:ascii="Cantarell Light" w:hAnsi="Cantarell Light"/>
-          <w:sz w:val="26"/>
-          <w:szCs w:val="26"/>
-        </w:rPr>
-        <w:tab/>
-        <w:t xml:space="preserve">el elemento </w:t>
-      </w:r>
-      <w:proofErr w:type="spellStart"/>
-      <w:r>
-        <w:rPr>
-          <w:rFonts w:ascii="Cantarell Light" w:hAnsi="Cantarell Light"/>
-          <w:sz w:val="26"/>
-          <w:szCs w:val="26"/>
-        </w:rPr>
-        <w:t>img</w:t>
-      </w:r>
-      <w:proofErr w:type="spellEnd"/>
-      <w:r>
-        <w:rPr>
-          <w:rFonts w:ascii="Cantarell Light" w:hAnsi="Cantarell Light"/>
-          <w:sz w:val="26"/>
-          <w:szCs w:val="26"/>
-        </w:rPr>
-        <w:t xml:space="preserve"> del </w:t>
-      </w:r>
-      <w:proofErr w:type="spellStart"/>
-      <w:r>
-        <w:rPr>
-          <w:rFonts w:ascii="Cantarell Light" w:hAnsi="Cantarell Light"/>
-          <w:sz w:val="26"/>
-          <w:szCs w:val="26"/>
-        </w:rPr>
-        <w:t>html</w:t>
-      </w:r>
-      <w:proofErr w:type="spellEnd"/>
-      <w:r>
-        <w:rPr>
-          <w:rFonts w:ascii="Cantarell Light" w:hAnsi="Cantarell Light"/>
-          <w:sz w:val="26"/>
-          <w:szCs w:val="26"/>
-        </w:rPr>
-        <w:t xml:space="preserve"> que se mete en base de datos.</w:t>
+        <w:t xml:space="preserve">Problemas con las rutas, el realpath es necesario para escribir el archivo </w:t>
+      </w:r>
+      <w:r>
+        <w:rPr>
+          <w:rFonts w:ascii="Cantarell Light" w:hAnsi="Cantarell Light"/>
+          <w:sz w:val="26"/>
+          <w:szCs w:val="26"/>
+        </w:rPr>
+        <w:tab/>
+      </w:r>
+      <w:r>
+        <w:rPr>
+          <w:rFonts w:ascii="Cantarell Light" w:hAnsi="Cantarell Light"/>
+          <w:sz w:val="26"/>
+          <w:szCs w:val="26"/>
+        </w:rPr>
+        <w:tab/>
+      </w:r>
+      <w:r>
+        <w:rPr>
+          <w:rFonts w:ascii="Cantarell Light" w:hAnsi="Cantarell Light"/>
+          <w:sz w:val="26"/>
+          <w:szCs w:val="26"/>
+        </w:rPr>
+        <w:tab/>
+        <w:t xml:space="preserve">con fileoutputstream, pero no se puede meter la ruta esa en el </w:t>
+      </w:r>
+      <w:r>
+        <w:rPr>
+          <w:rFonts w:ascii="Cantarell Light" w:hAnsi="Cantarell Light"/>
+          <w:sz w:val="26"/>
+          <w:szCs w:val="26"/>
+        </w:rPr>
+        <w:tab/>
+      </w:r>
+      <w:r>
+        <w:rPr>
+          <w:rFonts w:ascii="Cantarell Light" w:hAnsi="Cantarell Light"/>
+          <w:sz w:val="26"/>
+          <w:szCs w:val="26"/>
+        </w:rPr>
+        <w:tab/>
+      </w:r>
+      <w:r>
+        <w:rPr>
+          <w:rFonts w:ascii="Cantarell Light" w:hAnsi="Cantarell Light"/>
+          <w:sz w:val="26"/>
+          <w:szCs w:val="26"/>
+        </w:rPr>
+        <w:tab/>
+      </w:r>
+      <w:r>
+        <w:rPr>
+          <w:rFonts w:ascii="Cantarell Light" w:hAnsi="Cantarell Light"/>
+          <w:sz w:val="26"/>
+          <w:szCs w:val="26"/>
+        </w:rPr>
+        <w:tab/>
+        <w:t xml:space="preserve">img. Solucionado haciendo 2 rutas diferentes, 1 para el fileinput y otra para </w:t>
+      </w:r>
+      <w:r>
+        <w:rPr>
+          <w:rFonts w:ascii="Cantarell Light" w:hAnsi="Cantarell Light"/>
+          <w:sz w:val="26"/>
+          <w:szCs w:val="26"/>
+        </w:rPr>
+        <w:tab/>
+      </w:r>
+      <w:r>
+        <w:rPr>
+          <w:rFonts w:ascii="Cantarell Light" w:hAnsi="Cantarell Light"/>
+          <w:sz w:val="26"/>
+          <w:szCs w:val="26"/>
+        </w:rPr>
+        <w:tab/>
+      </w:r>
+      <w:r>
+        <w:rPr>
+          <w:rFonts w:ascii="Cantarell Light" w:hAnsi="Cantarell Light"/>
+          <w:sz w:val="26"/>
+          <w:szCs w:val="26"/>
+        </w:rPr>
+        <w:tab/>
+        <w:t>el elemento img del html que se mete en base de datos.</w:t>
       </w:r>
     </w:p>
     <w:p>
@@ -395,79 +259,7 @@
           <w:sz w:val="26"/>
           <w:szCs w:val="26"/>
         </w:rPr>
-        <w:t xml:space="preserve">Además he tenido en cuenta si usa barra o </w:t>
-      </w:r>
-      <w:proofErr w:type="spellStart"/>
-      <w:r>
-        <w:rPr>
-          <w:rFonts w:ascii="Cantarell Light" w:hAnsi="Cantarell Light"/>
-          <w:sz w:val="26"/>
-          <w:szCs w:val="26"/>
-        </w:rPr>
-        <w:t>contrabarr</w:t>
-      </w:r>
-      <w:r>
-        <w:rPr>
-          <w:rFonts w:ascii="Cantarell Light" w:hAnsi="Cantarell Light"/>
-          <w:sz w:val="26"/>
-          <w:szCs w:val="26"/>
-        </w:rPr>
-        <w:t>a</w:t>
-      </w:r>
-      <w:proofErr w:type="spellEnd"/>
-      <w:r>
-        <w:rPr>
-          <w:rFonts w:ascii="Cantarell Light" w:hAnsi="Cantarell Light"/>
-          <w:sz w:val="26"/>
-          <w:szCs w:val="26"/>
-        </w:rPr>
-        <w:t xml:space="preserve">, comparando si la ruta tiene más barras que </w:t>
-      </w:r>
-      <w:proofErr w:type="spellStart"/>
-      <w:r>
-        <w:rPr>
-          <w:rFonts w:ascii="Cantarell Light" w:hAnsi="Cantarell Light"/>
-          <w:sz w:val="26"/>
-          <w:szCs w:val="26"/>
-        </w:rPr>
-        <w:t>contrabarras</w:t>
-      </w:r>
-      <w:proofErr w:type="spellEnd"/>
-      <w:r>
-        <w:rPr>
-          <w:rFonts w:ascii="Cantarell Light" w:hAnsi="Cantarell Light"/>
-          <w:sz w:val="26"/>
-          <w:szCs w:val="26"/>
-        </w:rPr>
-        <w:t xml:space="preserve"> o viceversa, ya que el </w:t>
-      </w:r>
-      <w:proofErr w:type="spellStart"/>
-      <w:proofErr w:type="gramStart"/>
-      <w:r>
-        <w:rPr>
-          <w:rFonts w:ascii="Cantarell Light" w:hAnsi="Cantarell Light"/>
-          <w:sz w:val="26"/>
-          <w:szCs w:val="26"/>
-        </w:rPr>
-        <w:t>getRealPath</w:t>
-      </w:r>
-      <w:proofErr w:type="spellEnd"/>
-      <w:r>
-        <w:rPr>
-          <w:rFonts w:ascii="Cantarell Light" w:hAnsi="Cantarell Light"/>
-          <w:sz w:val="26"/>
-          <w:szCs w:val="26"/>
-        </w:rPr>
-        <w:t>(</w:t>
-      </w:r>
-      <w:proofErr w:type="gramEnd"/>
-      <w:r>
-        <w:rPr>
-          <w:rFonts w:ascii="Cantarell Light" w:hAnsi="Cantarell Light"/>
-          <w:sz w:val="26"/>
-          <w:szCs w:val="26"/>
-        </w:rPr>
-        <w:t>) no pone una barra al final.</w:t>
+        <w:t>Además he tenido en cuenta si usa barra o contrabarra, comparando si la ruta tiene más barras que contrabarras o viceversa, ya que el getRealPath() no pone una barra al final.</w:t>
       </w:r>
     </w:p>
     <w:p>
@@ -680,25 +472,7 @@
           <w:szCs w:val="26"/>
         </w:rPr>
         <w:tab/>
-        <w:t xml:space="preserve">No poner la extensión al </w:t>
-      </w:r>
-      <w:proofErr w:type="spellStart"/>
-      <w:r>
-        <w:rPr>
-          <w:rFonts w:ascii="Cantarell Light" w:hAnsi="Cantarell Light"/>
-          <w:sz w:val="26"/>
-          <w:szCs w:val="26"/>
-        </w:rPr>
-        <w:t>jsp</w:t>
-      </w:r>
-      <w:proofErr w:type="spellEnd"/>
-      <w:r>
-        <w:rPr>
-          <w:rFonts w:ascii="Cantarell Light" w:hAnsi="Cantarell Light"/>
-          <w:sz w:val="26"/>
-          <w:szCs w:val="26"/>
-        </w:rPr>
-        <w:t xml:space="preserve"> al redirigir.</w:t>
+        <w:t>No poner la extensión al jsp al redirigir.</w:t>
       </w:r>
     </w:p>
     <w:p>
@@ -876,51 +650,7 @@
           <w:sz w:val="26"/>
           <w:szCs w:val="26"/>
         </w:rPr>
-        <w:t xml:space="preserve">Error de </w:t>
-      </w:r>
-      <w:r>
-        <w:rPr>
-          <w:rFonts w:ascii="Cantarell Light" w:hAnsi="Cantarell Light"/>
-          <w:sz w:val="26"/>
-          <w:szCs w:val="26"/>
-        </w:rPr>
-        <w:t xml:space="preserve">NetBeans al </w:t>
-      </w:r>
-      <w:proofErr w:type="gramStart"/>
-      <w:r>
-        <w:rPr>
-          <w:rFonts w:ascii="Cantarell Light" w:hAnsi="Cantarell Light"/>
-          <w:sz w:val="26"/>
-          <w:szCs w:val="26"/>
-        </w:rPr>
-        <w:t xml:space="preserve">hacer  </w:t>
-      </w:r>
-      <w:proofErr w:type="spellStart"/>
-      <w:r>
-        <w:rPr>
-          <w:rFonts w:ascii="Cantarell Light" w:hAnsi="Cantarell Light"/>
-          <w:sz w:val="26"/>
-          <w:szCs w:val="26"/>
-        </w:rPr>
-        <w:t>nombre</w:t>
-      </w:r>
-      <w:proofErr w:type="gramEnd"/>
-      <w:r>
-        <w:rPr>
-          <w:rFonts w:ascii="Cantarell Light" w:hAnsi="Cantarell Light"/>
-          <w:sz w:val="26"/>
-          <w:szCs w:val="26"/>
-        </w:rPr>
-        <w:t>_de_la_coleccion.toArray</w:t>
-      </w:r>
-      <w:proofErr w:type="spellEnd"/>
-      <w:r>
-        <w:rPr>
-          <w:rFonts w:ascii="Cantarell Light" w:hAnsi="Cantarell Light"/>
-          <w:sz w:val="26"/>
-          <w:szCs w:val="26"/>
-        </w:rPr>
-        <w:t>(byte[]::new)</w:t>
+        <w:t>Error de NetBeans al hacer  nombre_de_la_coleccion.toArray(byte[]::new)</w:t>
       </w:r>
     </w:p>
     <w:p>
@@ -1183,6 +913,7 @@
       <w:r>
         <w:rPr>
           <w:rFonts w:ascii="Cantarell Light" w:hAnsi="Cantarell Light"/>
+          <w:noProof/>
           <w:sz w:val="26"/>
           <w:szCs w:val="26"/>
         </w:rPr>
@@ -1236,6 +967,7 @@
       <w:r>
         <w:rPr>
           <w:rFonts w:ascii="Cantarell Light" w:hAnsi="Cantarell Light"/>
+          <w:noProof/>
           <w:sz w:val="26"/>
           <w:szCs w:val="26"/>
         </w:rPr>
@@ -1288,6 +1020,7 @@
       <w:r>
         <w:rPr>
           <w:rFonts w:ascii="Cantarell Light" w:hAnsi="Cantarell Light"/>
+          <w:noProof/>
           <w:sz w:val="26"/>
           <w:szCs w:val="26"/>
         </w:rPr>
@@ -1451,6 +1184,7 @@
       <w:r>
         <w:rPr>
           <w:rFonts w:ascii="Cantarell Light" w:hAnsi="Cantarell Light"/>
+          <w:noProof/>
           <w:sz w:val="26"/>
           <w:szCs w:val="26"/>
         </w:rPr>
@@ -1502,6 +1236,7 @@
       <w:r>
         <w:rPr>
           <w:rFonts w:ascii="Cantarell Light" w:hAnsi="Cantarell Light"/>
+          <w:noProof/>
           <w:sz w:val="26"/>
           <w:szCs w:val="26"/>
         </w:rPr>
@@ -1576,49 +1311,17 @@
           <w:szCs w:val="26"/>
         </w:rPr>
       </w:pPr>
-    </w:p>
-    <w:p>
-      <w:pPr>
-        <w:numPr>
-          <w:ilvl w:val="0"/>
-          <w:numId w:val="1"/>
-        </w:numPr>
-        <w:rPr>
-          <w:rFonts w:ascii="Cantarell Light" w:hAnsi="Cantarell Light"/>
-          <w:sz w:val="26"/>
-          <w:szCs w:val="26"/>
-        </w:rPr>
-      </w:pPr>
-      <w:r>
-        <w:rPr>
-          <w:rFonts w:ascii="Cantarell Light" w:hAnsi="Cantarell Light"/>
-          <w:sz w:val="26"/>
-          <w:szCs w:val="26"/>
-        </w:rPr>
-        <w:t>Creación de mensajes</w:t>
-      </w:r>
-    </w:p>
-    <w:p>
-      <w:pPr>
-        <w:ind w:left="360"/>
-        <w:rPr>
-          <w:rFonts w:ascii="Cantarell Light" w:hAnsi="Cantarell Light"/>
-          <w:sz w:val="26"/>
-          <w:szCs w:val="26"/>
-        </w:rPr>
-      </w:pPr>
-      <w:r>
-        <w:rPr>
-          <w:rFonts w:ascii="Cantarell Light" w:hAnsi="Cantarell Light"/>
-          <w:sz w:val="26"/>
-          <w:szCs w:val="26"/>
-        </w:rPr>
-        <w:t>Fecha: 08-05-2021</w:t>
-      </w:r>
-    </w:p>
-    <w:p>
-      <w:pPr>
-        <w:ind w:left="360"/>
+      <w:r>
+        <w:rPr>
+          <w:rFonts w:ascii="Cantarell Light" w:hAnsi="Cantarell Light"/>
+          <w:sz w:val="26"/>
+          <w:szCs w:val="26"/>
+        </w:rPr>
+        <w:t>Actualización (14-05-2021): El diseño de la creación de hilos ya ha sido aplicado.</w:t>
+      </w:r>
+    </w:p>
+    <w:p>
+      <w:pPr>
         <w:rPr>
           <w:rFonts w:ascii="Cantarell Light" w:hAnsi="Cantarell Light"/>
           <w:sz w:val="26"/>
@@ -1632,129 +1335,11 @@
           <w:szCs w:val="26"/>
         </w:rPr>
         <w:lastRenderedPageBreak/>
-        <w:t xml:space="preserve">Resultado esperado: La aplicación debería permitir subir un mensaje en caso de estar registrado y </w:t>
-      </w:r>
-      <w:proofErr w:type="spellStart"/>
-      <w:r>
-        <w:rPr>
-          <w:rFonts w:ascii="Cantarell Light" w:hAnsi="Cantarell Light"/>
-          <w:sz w:val="26"/>
-          <w:szCs w:val="26"/>
-        </w:rPr>
-        <w:t>logueado</w:t>
-      </w:r>
-      <w:proofErr w:type="spellEnd"/>
-      <w:r>
-        <w:rPr>
-          <w:rFonts w:ascii="Cantarell Light" w:hAnsi="Cantarell Light"/>
-          <w:sz w:val="26"/>
-          <w:szCs w:val="26"/>
-        </w:rPr>
-        <w:t xml:space="preserve"> en el foro y de lo contrario sacar un mensaje de información de que el usuario no está </w:t>
-      </w:r>
-      <w:proofErr w:type="spellStart"/>
-      <w:r>
-        <w:rPr>
-          <w:rFonts w:ascii="Cantarell Light" w:hAnsi="Cantarell Light"/>
-          <w:sz w:val="26"/>
-          <w:szCs w:val="26"/>
-        </w:rPr>
-        <w:t>logueado</w:t>
-      </w:r>
-      <w:proofErr w:type="spellEnd"/>
-      <w:r>
-        <w:rPr>
-          <w:rFonts w:ascii="Cantarell Light" w:hAnsi="Cantarell Light"/>
-          <w:sz w:val="26"/>
-          <w:szCs w:val="26"/>
-        </w:rPr>
-        <w:t>.</w:t>
-      </w:r>
-    </w:p>
-    <w:p>
-      <w:pPr>
-        <w:ind w:left="360"/>
-        <w:rPr>
-          <w:rFonts w:ascii="Cantarell Light" w:hAnsi="Cantarell Light"/>
-          <w:sz w:val="26"/>
-          <w:szCs w:val="26"/>
-        </w:rPr>
-      </w:pPr>
-    </w:p>
-    <w:p>
-      <w:pPr>
-        <w:ind w:left="360"/>
-        <w:rPr>
-          <w:rFonts w:ascii="Cantarell Light" w:hAnsi="Cantarell Light"/>
-          <w:sz w:val="26"/>
-          <w:szCs w:val="26"/>
-        </w:rPr>
-      </w:pPr>
-      <w:r>
-        <w:rPr>
-          <w:rFonts w:ascii="Cantarell Light" w:hAnsi="Cantarell Light"/>
-          <w:sz w:val="26"/>
-          <w:szCs w:val="26"/>
-        </w:rPr>
-        <w:tab/>
-      </w:r>
-      <w:proofErr w:type="spellStart"/>
-      <w:r>
-        <w:rPr>
-          <w:rFonts w:ascii="Cantarell Light" w:hAnsi="Cantarell Light"/>
-          <w:sz w:val="26"/>
-          <w:szCs w:val="26"/>
-        </w:rPr>
-        <w:t>Logueado</w:t>
-      </w:r>
-      <w:proofErr w:type="spellEnd"/>
-      <w:r>
-        <w:rPr>
-          <w:rFonts w:ascii="Cantarell Light" w:hAnsi="Cantarell Light"/>
-          <w:sz w:val="26"/>
-          <w:szCs w:val="26"/>
-        </w:rPr>
-        <w:t xml:space="preserve"> con “</w:t>
-      </w:r>
-      <w:proofErr w:type="spellStart"/>
-      <w:r>
-        <w:rPr>
-          <w:rFonts w:ascii="Cantarell Light" w:hAnsi="Cantarell Light"/>
-          <w:sz w:val="26"/>
-          <w:szCs w:val="26"/>
-        </w:rPr>
-        <w:t>admin</w:t>
-      </w:r>
-      <w:proofErr w:type="spellEnd"/>
-      <w:r>
-        <w:rPr>
-          <w:rFonts w:ascii="Cantarell Light" w:hAnsi="Cantarell Light"/>
-          <w:sz w:val="26"/>
-          <w:szCs w:val="26"/>
-        </w:rPr>
-        <w:t>”:</w:t>
-      </w:r>
-    </w:p>
-    <w:p>
-      <w:pPr>
-        <w:ind w:left="720"/>
-        <w:rPr>
-          <w:rFonts w:ascii="Cantarell Light" w:hAnsi="Cantarell Light"/>
-          <w:sz w:val="26"/>
-          <w:szCs w:val="26"/>
-        </w:rPr>
-      </w:pPr>
-      <w:r>
-        <w:rPr>
-          <w:rFonts w:ascii="Cantarell Light" w:hAnsi="Cantarell Light"/>
-          <w:sz w:val="26"/>
-          <w:szCs w:val="26"/>
-        </w:rPr>
         <w:drawing>
-          <wp:inline distT="0" distB="0" distL="0" distR="0" wp14:anchorId="57445E44" wp14:editId="3BAC0138">
-            <wp:extent cx="6332220" cy="2842260"/>
+          <wp:inline distT="0" distB="0" distL="0" distR="0" wp14:anchorId="73A082D3" wp14:editId="5A1BD95F">
+            <wp:extent cx="6332220" cy="3265170"/>
             <wp:effectExtent l="0" t="0" r="0" b="0"/>
-            <wp:docPr id="20" name="Imagen 20"/>
+            <wp:docPr id="23" name="Imagen 23"/>
             <wp:cNvGraphicFramePr>
               <a:graphicFrameLocks xmlns:a="http://schemas.openxmlformats.org/drawingml/2006/main" noChangeAspect="1"/>
             </wp:cNvGraphicFramePr>
@@ -1774,7 +1359,7 @@
                   <pic:spPr>
                     <a:xfrm>
                       <a:off x="0" y="0"/>
-                      <a:ext cx="6332220" cy="2842260"/>
+                      <a:ext cx="6332220" cy="3265170"/>
                     </a:xfrm>
                     <a:prstGeom prst="rect">
                       <a:avLst/>
@@ -1789,6 +1374,101 @@
     </w:p>
     <w:p>
       <w:pPr>
+        <w:rPr>
+          <w:rFonts w:ascii="Cantarell Light" w:hAnsi="Cantarell Light"/>
+          <w:sz w:val="26"/>
+          <w:szCs w:val="26"/>
+        </w:rPr>
+      </w:pPr>
+    </w:p>
+    <w:p>
+      <w:pPr>
+        <w:numPr>
+          <w:ilvl w:val="0"/>
+          <w:numId w:val="1"/>
+        </w:numPr>
+        <w:rPr>
+          <w:rFonts w:ascii="Cantarell Light" w:hAnsi="Cantarell Light"/>
+          <w:sz w:val="26"/>
+          <w:szCs w:val="26"/>
+        </w:rPr>
+      </w:pPr>
+      <w:r>
+        <w:rPr>
+          <w:rFonts w:ascii="Cantarell Light" w:hAnsi="Cantarell Light"/>
+          <w:sz w:val="26"/>
+          <w:szCs w:val="26"/>
+        </w:rPr>
+        <w:t>Creación de mensajes</w:t>
+      </w:r>
+    </w:p>
+    <w:p>
+      <w:pPr>
+        <w:ind w:left="360"/>
+        <w:rPr>
+          <w:rFonts w:ascii="Cantarell Light" w:hAnsi="Cantarell Light"/>
+          <w:sz w:val="26"/>
+          <w:szCs w:val="26"/>
+        </w:rPr>
+      </w:pPr>
+      <w:r>
+        <w:rPr>
+          <w:rFonts w:ascii="Cantarell Light" w:hAnsi="Cantarell Light"/>
+          <w:sz w:val="26"/>
+          <w:szCs w:val="26"/>
+        </w:rPr>
+        <w:t>Fecha: 08-05-2021</w:t>
+      </w:r>
+    </w:p>
+    <w:p>
+      <w:pPr>
+        <w:ind w:left="360"/>
+        <w:rPr>
+          <w:rFonts w:ascii="Cantarell Light" w:hAnsi="Cantarell Light"/>
+          <w:sz w:val="26"/>
+          <w:szCs w:val="26"/>
+        </w:rPr>
+      </w:pPr>
+      <w:r>
+        <w:rPr>
+          <w:rFonts w:ascii="Cantarell Light" w:hAnsi="Cantarell Light"/>
+          <w:sz w:val="26"/>
+          <w:szCs w:val="26"/>
+        </w:rPr>
+        <w:t>Resultado esperado: La aplicación debería permitir subir un mensaje en caso de estar registrado y logueado en el foro y de lo contrario sacar un mensaje de información de que el usuario no está logueado.</w:t>
+      </w:r>
+    </w:p>
+    <w:p>
+      <w:pPr>
+        <w:ind w:left="360"/>
+        <w:rPr>
+          <w:rFonts w:ascii="Cantarell Light" w:hAnsi="Cantarell Light"/>
+          <w:sz w:val="26"/>
+          <w:szCs w:val="26"/>
+        </w:rPr>
+      </w:pPr>
+    </w:p>
+    <w:p>
+      <w:pPr>
+        <w:ind w:left="360"/>
+        <w:rPr>
+          <w:rFonts w:ascii="Cantarell Light" w:hAnsi="Cantarell Light"/>
+          <w:sz w:val="26"/>
+          <w:szCs w:val="26"/>
+        </w:rPr>
+      </w:pPr>
+      <w:r>
+        <w:rPr>
+          <w:rFonts w:ascii="Cantarell Light" w:hAnsi="Cantarell Light"/>
+          <w:sz w:val="26"/>
+          <w:szCs w:val="26"/>
+        </w:rPr>
+        <w:tab/>
+        <w:t>Logueado con “admin”:</w:t>
+      </w:r>
+    </w:p>
+    <w:p>
+      <w:pPr>
         <w:ind w:left="720"/>
         <w:rPr>
           <w:rFonts w:ascii="Cantarell Light" w:hAnsi="Cantarell Light"/>
@@ -1799,14 +1479,15 @@
       <w:r>
         <w:rPr>
           <w:rFonts w:ascii="Cantarell Light" w:hAnsi="Cantarell Light"/>
+          <w:noProof/>
           <w:sz w:val="26"/>
           <w:szCs w:val="26"/>
         </w:rPr>
         <w:drawing>
-          <wp:inline distT="0" distB="0" distL="0" distR="0" wp14:anchorId="1F9EE19F" wp14:editId="7371553B">
-            <wp:extent cx="6332220" cy="2054860"/>
-            <wp:effectExtent l="0" t="0" r="0" b="2540"/>
-            <wp:docPr id="21" name="Imagen 21"/>
+          <wp:inline distT="0" distB="0" distL="0" distR="0" wp14:anchorId="57445E44" wp14:editId="3BAC0138">
+            <wp:extent cx="6332220" cy="2842260"/>
+            <wp:effectExtent l="0" t="0" r="0" b="0"/>
+            <wp:docPr id="20" name="Imagen 20"/>
             <wp:cNvGraphicFramePr>
               <a:graphicFrameLocks xmlns:a="http://schemas.openxmlformats.org/drawingml/2006/main" noChangeAspect="1"/>
             </wp:cNvGraphicFramePr>
@@ -1826,7 +1507,7 @@
                   <pic:spPr>
                     <a:xfrm>
                       <a:off x="0" y="0"/>
-                      <a:ext cx="6332220" cy="2054860"/>
+                      <a:ext cx="6332220" cy="2842260"/>
                     </a:xfrm>
                     <a:prstGeom prst="rect">
                       <a:avLst/>
@@ -1848,64 +1529,19 @@
           <w:szCs w:val="26"/>
         </w:rPr>
       </w:pPr>
-    </w:p>
-    <w:p>
-      <w:pPr>
-        <w:ind w:left="720"/>
-        <w:rPr>
-          <w:rFonts w:ascii="Cantarell Light" w:hAnsi="Cantarell Light"/>
-          <w:sz w:val="26"/>
-          <w:szCs w:val="26"/>
-        </w:rPr>
-      </w:pPr>
-      <w:r>
-        <w:rPr>
-          <w:rFonts w:ascii="Cantarell Light" w:hAnsi="Cantarell Light"/>
-          <w:sz w:val="26"/>
-          <w:szCs w:val="26"/>
-        </w:rPr>
-        <w:t xml:space="preserve">No </w:t>
-      </w:r>
-      <w:proofErr w:type="spellStart"/>
-      <w:r>
-        <w:rPr>
-          <w:rFonts w:ascii="Cantarell Light" w:hAnsi="Cantarell Light"/>
-          <w:sz w:val="26"/>
-          <w:szCs w:val="26"/>
-        </w:rPr>
-        <w:t>logueado</w:t>
-      </w:r>
-      <w:proofErr w:type="spellEnd"/>
-      <w:r>
-        <w:rPr>
-          <w:rFonts w:ascii="Cantarell Light" w:hAnsi="Cantarell Light"/>
-          <w:sz w:val="26"/>
-          <w:szCs w:val="26"/>
-        </w:rPr>
-        <w:t>:</w:t>
-      </w:r>
-    </w:p>
-    <w:p>
-      <w:pPr>
-        <w:ind w:left="720"/>
-        <w:rPr>
-          <w:rFonts w:ascii="Cantarell Light" w:hAnsi="Cantarell Light"/>
-          <w:sz w:val="26"/>
-          <w:szCs w:val="26"/>
-        </w:rPr>
-      </w:pPr>
-      <w:r>
-        <w:rPr>
-          <w:rFonts w:ascii="Cantarell Light" w:hAnsi="Cantarell Light"/>
+      <w:r>
+        <w:rPr>
+          <w:rFonts w:ascii="Cantarell Light" w:hAnsi="Cantarell Light"/>
+          <w:noProof/>
           <w:sz w:val="26"/>
           <w:szCs w:val="26"/>
         </w:rPr>
         <w:lastRenderedPageBreak/>
         <w:drawing>
-          <wp:inline distT="0" distB="0" distL="0" distR="0" wp14:anchorId="37FBA5D3" wp14:editId="21F9EEF9">
-            <wp:extent cx="6332220" cy="2787650"/>
-            <wp:effectExtent l="0" t="0" r="0" b="0"/>
-            <wp:docPr id="22" name="Imagen 22"/>
+          <wp:inline distT="0" distB="0" distL="0" distR="0" wp14:anchorId="1F9EE19F" wp14:editId="7371553B">
+            <wp:extent cx="6332220" cy="2054860"/>
+            <wp:effectExtent l="0" t="0" r="0" b="2540"/>
+            <wp:docPr id="21" name="Imagen 21"/>
             <wp:cNvGraphicFramePr>
               <a:graphicFrameLocks xmlns:a="http://schemas.openxmlformats.org/drawingml/2006/main" noChangeAspect="1"/>
             </wp:cNvGraphicFramePr>
@@ -1925,6 +1561,87 @@
                   <pic:spPr>
                     <a:xfrm>
                       <a:off x="0" y="0"/>
+                      <a:ext cx="6332220" cy="2054860"/>
+                    </a:xfrm>
+                    <a:prstGeom prst="rect">
+                      <a:avLst/>
+                    </a:prstGeom>
+                  </pic:spPr>
+                </pic:pic>
+              </a:graphicData>
+            </a:graphic>
+          </wp:inline>
+        </w:drawing>
+      </w:r>
+    </w:p>
+    <w:p>
+      <w:pPr>
+        <w:ind w:left="720"/>
+        <w:rPr>
+          <w:rFonts w:ascii="Cantarell Light" w:hAnsi="Cantarell Light"/>
+          <w:sz w:val="26"/>
+          <w:szCs w:val="26"/>
+        </w:rPr>
+      </w:pPr>
+    </w:p>
+    <w:p>
+      <w:pPr>
+        <w:ind w:left="720"/>
+        <w:rPr>
+          <w:rFonts w:ascii="Cantarell Light" w:hAnsi="Cantarell Light"/>
+          <w:sz w:val="26"/>
+          <w:szCs w:val="26"/>
+        </w:rPr>
+      </w:pPr>
+      <w:r>
+        <w:rPr>
+          <w:rFonts w:ascii="Cantarell Light" w:hAnsi="Cantarell Light"/>
+          <w:sz w:val="26"/>
+          <w:szCs w:val="26"/>
+        </w:rPr>
+        <w:t>No logueado:</w:t>
+      </w:r>
+    </w:p>
+    <w:p>
+      <w:pPr>
+        <w:ind w:left="720"/>
+        <w:rPr>
+          <w:rFonts w:ascii="Cantarell Light" w:hAnsi="Cantarell Light"/>
+          <w:sz w:val="26"/>
+          <w:szCs w:val="26"/>
+        </w:rPr>
+      </w:pPr>
+      <w:r>
+        <w:rPr>
+          <w:rFonts w:ascii="Cantarell Light" w:hAnsi="Cantarell Light"/>
+          <w:noProof/>
+          <w:sz w:val="26"/>
+          <w:szCs w:val="26"/>
+        </w:rPr>
+        <w:drawing>
+          <wp:inline distT="0" distB="0" distL="0" distR="0" wp14:anchorId="37FBA5D3" wp14:editId="21F9EEF9">
+            <wp:extent cx="6332220" cy="2787650"/>
+            <wp:effectExtent l="0" t="0" r="0" b="0"/>
+            <wp:docPr id="22" name="Imagen 22"/>
+            <wp:cNvGraphicFramePr>
+              <a:graphicFrameLocks xmlns:a="http://schemas.openxmlformats.org/drawingml/2006/main" noChangeAspect="1"/>
+            </wp:cNvGraphicFramePr>
+            <a:graphic xmlns:a="http://schemas.openxmlformats.org/drawingml/2006/main">
+              <a:graphicData uri="http://schemas.openxmlformats.org/drawingml/2006/picture">
+                <pic:pic xmlns:pic="http://schemas.openxmlformats.org/drawingml/2006/picture">
+                  <pic:nvPicPr>
+                    <pic:cNvPr id="1" name=""/>
+                    <pic:cNvPicPr/>
+                  </pic:nvPicPr>
+                  <pic:blipFill>
+                    <a:blip r:embed="rId19"/>
+                    <a:stretch>
+                      <a:fillRect/>
+                    </a:stretch>
+                  </pic:blipFill>
+                  <pic:spPr>
+                    <a:xfrm>
+                      <a:off x="0" y="0"/>
                       <a:ext cx="6332220" cy="2787650"/>
                     </a:xfrm>
                     <a:prstGeom prst="rect">
@@ -1958,6 +1675,210 @@
     </w:p>
     <w:p>
       <w:pPr>
+        <w:ind w:left="720"/>
+        <w:rPr>
+          <w:rFonts w:ascii="Cantarell Light" w:hAnsi="Cantarell Light"/>
+          <w:sz w:val="26"/>
+          <w:szCs w:val="26"/>
+        </w:rPr>
+      </w:pPr>
+    </w:p>
+    <w:p>
+      <w:pPr>
+        <w:pStyle w:val="Prrafodelista"/>
+        <w:numPr>
+          <w:ilvl w:val="1"/>
+          <w:numId w:val="1"/>
+        </w:numPr>
+        <w:rPr>
+          <w:rFonts w:ascii="Cantarell Light" w:hAnsi="Cantarell Light"/>
+          <w:sz w:val="26"/>
+          <w:szCs w:val="26"/>
+        </w:rPr>
+      </w:pPr>
+      <w:r>
+        <w:rPr>
+          <w:rFonts w:ascii="Cantarell Light" w:hAnsi="Cantarell Light"/>
+          <w:sz w:val="26"/>
+          <w:szCs w:val="26"/>
+        </w:rPr>
+        <w:t>Paginación de los mensajes</w:t>
+      </w:r>
+    </w:p>
+    <w:p>
+      <w:pPr>
+        <w:pStyle w:val="Prrafodelista"/>
+        <w:ind w:left="1080"/>
+        <w:rPr>
+          <w:rFonts w:ascii="Cantarell Light" w:hAnsi="Cantarell Light"/>
+          <w:sz w:val="26"/>
+          <w:szCs w:val="26"/>
+        </w:rPr>
+      </w:pPr>
+      <w:r>
+        <w:rPr>
+          <w:rFonts w:ascii="Cantarell Light" w:hAnsi="Cantarell Light"/>
+          <w:sz w:val="26"/>
+          <w:szCs w:val="26"/>
+        </w:rPr>
+        <w:t>Fecha: 14-05-2021</w:t>
+      </w:r>
+    </w:p>
+    <w:p>
+      <w:pPr>
+        <w:pStyle w:val="Prrafodelista"/>
+        <w:ind w:left="1080"/>
+        <w:rPr>
+          <w:rFonts w:ascii="Cantarell Light" w:hAnsi="Cantarell Light"/>
+          <w:sz w:val="26"/>
+          <w:szCs w:val="26"/>
+        </w:rPr>
+      </w:pPr>
+      <w:r>
+        <w:rPr>
+          <w:rFonts w:ascii="Cantarell Light" w:hAnsi="Cantarell Light"/>
+          <w:sz w:val="26"/>
+          <w:szCs w:val="26"/>
+        </w:rPr>
+        <w:t>Resultado esperado: Al superar los 30 mensajes en un hilo, debe poder verse</w:t>
+      </w:r>
+      <w:r>
+        <w:rPr>
+          <w:rFonts w:ascii="Cantarell Light" w:hAnsi="Cantarell Light"/>
+          <w:sz w:val="26"/>
+          <w:szCs w:val="26"/>
+        </w:rPr>
+        <w:t xml:space="preserve"> la página correspondiente solicitada por url</w:t>
+      </w:r>
+    </w:p>
+    <w:p>
+      <w:pPr>
+        <w:pStyle w:val="Prrafodelista"/>
+        <w:ind w:left="1080"/>
+        <w:rPr>
+          <w:rFonts w:ascii="Cantarell Light" w:hAnsi="Cantarell Light"/>
+          <w:sz w:val="26"/>
+          <w:szCs w:val="26"/>
+        </w:rPr>
+      </w:pPr>
+      <w:r>
+        <w:rPr>
+          <w:rFonts w:ascii="Cantarell Light" w:hAnsi="Cantarell Light"/>
+          <w:sz w:val="26"/>
+          <w:szCs w:val="26"/>
+        </w:rPr>
+        <w:lastRenderedPageBreak/>
+        <w:drawing>
+          <wp:inline distT="0" distB="0" distL="0" distR="0" wp14:anchorId="3D91565B" wp14:editId="37A6E177">
+            <wp:extent cx="6332220" cy="4039870"/>
+            <wp:effectExtent l="0" t="0" r="0" b="0"/>
+            <wp:docPr id="18" name="Imagen 18"/>
+            <wp:cNvGraphicFramePr>
+              <a:graphicFrameLocks xmlns:a="http://schemas.openxmlformats.org/drawingml/2006/main" noChangeAspect="1"/>
+            </wp:cNvGraphicFramePr>
+            <a:graphic xmlns:a="http://schemas.openxmlformats.org/drawingml/2006/main">
+              <a:graphicData uri="http://schemas.openxmlformats.org/drawingml/2006/picture">
+                <pic:pic xmlns:pic="http://schemas.openxmlformats.org/drawingml/2006/picture">
+                  <pic:nvPicPr>
+                    <pic:cNvPr id="1" name=""/>
+                    <pic:cNvPicPr/>
+                  </pic:nvPicPr>
+                  <pic:blipFill>
+                    <a:blip r:embed="rId20"/>
+                    <a:stretch>
+                      <a:fillRect/>
+                    </a:stretch>
+                  </pic:blipFill>
+                  <pic:spPr>
+                    <a:xfrm>
+                      <a:off x="0" y="0"/>
+                      <a:ext cx="6332220" cy="4039870"/>
+                    </a:xfrm>
+                    <a:prstGeom prst="rect">
+                      <a:avLst/>
+                    </a:prstGeom>
+                  </pic:spPr>
+                </pic:pic>
+              </a:graphicData>
+            </a:graphic>
+          </wp:inline>
+        </w:drawing>
+      </w:r>
+    </w:p>
+    <w:p>
+      <w:pPr>
+        <w:pStyle w:val="Prrafodelista"/>
+        <w:ind w:left="1080"/>
+        <w:rPr>
+          <w:rFonts w:ascii="Cantarell Light" w:hAnsi="Cantarell Light"/>
+          <w:sz w:val="26"/>
+          <w:szCs w:val="26"/>
+        </w:rPr>
+      </w:pPr>
+      <w:r>
+        <w:rPr>
+          <w:rFonts w:ascii="Cantarell Light" w:hAnsi="Cantarell Light"/>
+          <w:sz w:val="26"/>
+          <w:szCs w:val="26"/>
+        </w:rPr>
+        <w:drawing>
+          <wp:inline distT="0" distB="0" distL="0" distR="0" wp14:anchorId="5093A444" wp14:editId="2699C176">
+            <wp:extent cx="6332220" cy="3653155"/>
+            <wp:effectExtent l="0" t="0" r="0" b="4445"/>
+            <wp:docPr id="16" name="Imagen 16"/>
+            <wp:cNvGraphicFramePr>
+              <a:graphicFrameLocks xmlns:a="http://schemas.openxmlformats.org/drawingml/2006/main" noChangeAspect="1"/>
+            </wp:cNvGraphicFramePr>
+            <a:graphic xmlns:a="http://schemas.openxmlformats.org/drawingml/2006/main">
+              <a:graphicData uri="http://schemas.openxmlformats.org/drawingml/2006/picture">
+                <pic:pic xmlns:pic="http://schemas.openxmlformats.org/drawingml/2006/picture">
+                  <pic:nvPicPr>
+                    <pic:cNvPr id="1" name=""/>
+                    <pic:cNvPicPr/>
+                  </pic:nvPicPr>
+                  <pic:blipFill>
+                    <a:blip r:embed="rId21"/>
+                    <a:stretch>
+                      <a:fillRect/>
+                    </a:stretch>
+                  </pic:blipFill>
+                  <pic:spPr>
+                    <a:xfrm>
+                      <a:off x="0" y="0"/>
+                      <a:ext cx="6332220" cy="3653155"/>
+                    </a:xfrm>
+                    <a:prstGeom prst="rect">
+                      <a:avLst/>
+                    </a:prstGeom>
+                  </pic:spPr>
+                </pic:pic>
+              </a:graphicData>
+            </a:graphic>
+          </wp:inline>
+        </w:drawing>
+      </w:r>
+    </w:p>
+    <w:p>
+      <w:pPr>
+        <w:pStyle w:val="Prrafodelista"/>
+        <w:ind w:left="1080"/>
+        <w:rPr>
+          <w:rFonts w:ascii="Cantarell Light" w:hAnsi="Cantarell Light"/>
+          <w:sz w:val="26"/>
+          <w:szCs w:val="26"/>
+        </w:rPr>
+      </w:pPr>
+      <w:r>
+        <w:rPr>
+          <w:rFonts w:ascii="Cantarell Light" w:hAnsi="Cantarell Light"/>
+          <w:sz w:val="26"/>
+          <w:szCs w:val="26"/>
+        </w:rPr>
+        <w:t>Resultado final: El acceso por URL funciona perfectamente, sin embargo, aún no ha sido diseñada la paginación para navegar de manera sencilla entre páginas del hilo y además al escribir el mensaje 30, correspondiente a “page=0”, salta a “page=1” y lanza un mensaje de “página no disponible”.</w:t>
+      </w:r>
+    </w:p>
+    <w:p>
+      <w:pPr>
         <w:rPr>
           <w:rFonts w:ascii="Cantarell Light" w:hAnsi="Cantarell Light"/>
           <w:sz w:val="26"/>
@@ -2013,76 +1934,50 @@
           <w:sz w:val="26"/>
           <w:szCs w:val="26"/>
         </w:rPr>
-        <w:t>Fallo</w:t>
-      </w:r>
-      <w:r>
-        <w:rPr>
-          <w:rFonts w:ascii="Cantarell Light" w:hAnsi="Cantarell Light"/>
-          <w:sz w:val="26"/>
-          <w:szCs w:val="26"/>
-        </w:rPr>
-        <w:t xml:space="preserve"> en el método para que el administrador pueda borrar mensajes.</w:t>
-      </w:r>
-    </w:p>
-    <w:p>
-      <w:pPr>
-        <w:rPr>
-          <w:rFonts w:ascii="Cantarell Light" w:hAnsi="Cantarell Light"/>
-          <w:sz w:val="26"/>
-          <w:szCs w:val="26"/>
-        </w:rPr>
-      </w:pPr>
-      <w:r>
-        <w:rPr>
-          <w:rFonts w:ascii="Cantarell Light" w:hAnsi="Cantarell Light"/>
-          <w:sz w:val="26"/>
-          <w:szCs w:val="26"/>
-        </w:rPr>
-        <w:tab/>
-      </w:r>
-    </w:p>
-    <w:p>
-      <w:pPr>
-        <w:rPr>
-          <w:rFonts w:ascii="Cantarell Light" w:hAnsi="Cantarell Light"/>
-          <w:sz w:val="26"/>
-          <w:szCs w:val="26"/>
-        </w:rPr>
-      </w:pPr>
-      <w:r>
-        <w:rPr>
-          <w:rFonts w:ascii="Cantarell Light" w:hAnsi="Cantarell Light"/>
-          <w:sz w:val="26"/>
-          <w:szCs w:val="26"/>
-        </w:rPr>
-        <w:tab/>
-      </w:r>
-      <w:r>
-        <w:rPr>
-          <w:rFonts w:ascii="Cantarell Light" w:hAnsi="Cantarell Light"/>
-          <w:sz w:val="26"/>
-          <w:szCs w:val="26"/>
-        </w:rPr>
-        <w:tab/>
-        <w:t xml:space="preserve">Otro bug de </w:t>
-      </w:r>
-      <w:proofErr w:type="spellStart"/>
-      <w:r>
-        <w:rPr>
-          <w:rFonts w:ascii="Cantarell Light" w:hAnsi="Cantarell Light"/>
-          <w:sz w:val="26"/>
-          <w:szCs w:val="26"/>
-        </w:rPr>
-        <w:t>Netbeans</w:t>
-      </w:r>
-      <w:proofErr w:type="spellEnd"/>
-      <w:r>
-        <w:rPr>
-          <w:rFonts w:ascii="Cantarell Light" w:hAnsi="Cantarell Light"/>
-          <w:sz w:val="26"/>
-          <w:szCs w:val="26"/>
-        </w:rPr>
-        <w:t>, falla pese a no haber nada incorrecto.</w:t>
+        <w:t>Fallo en el método para que el administrador pueda borrar mensajes.</w:t>
+      </w:r>
+    </w:p>
+    <w:p>
+      <w:pPr>
+        <w:rPr>
+          <w:rFonts w:ascii="Cantarell Light" w:hAnsi="Cantarell Light"/>
+          <w:sz w:val="26"/>
+          <w:szCs w:val="26"/>
+        </w:rPr>
+      </w:pPr>
+      <w:r>
+        <w:rPr>
+          <w:rFonts w:ascii="Cantarell Light" w:hAnsi="Cantarell Light"/>
+          <w:sz w:val="26"/>
+          <w:szCs w:val="26"/>
+        </w:rPr>
+        <w:tab/>
+      </w:r>
+    </w:p>
+    <w:p>
+      <w:pPr>
+        <w:rPr>
+          <w:rFonts w:ascii="Cantarell Light" w:hAnsi="Cantarell Light"/>
+          <w:sz w:val="26"/>
+          <w:szCs w:val="26"/>
+        </w:rPr>
+      </w:pPr>
+      <w:r>
+        <w:rPr>
+          <w:rFonts w:ascii="Cantarell Light" w:hAnsi="Cantarell Light"/>
+          <w:sz w:val="26"/>
+          <w:szCs w:val="26"/>
+        </w:rPr>
+        <w:tab/>
+      </w:r>
+      <w:r>
+        <w:rPr>
+          <w:rFonts w:ascii="Cantarell Light" w:hAnsi="Cantarell Light"/>
+          <w:sz w:val="26"/>
+          <w:szCs w:val="26"/>
+        </w:rPr>
+        <w:tab/>
+        <w:t>Otro bug de Netbeans, falla pese a no haber nada incorrecto.</w:t>
       </w:r>
     </w:p>
     <w:p>
@@ -2142,76 +2037,48 @@
           <w:szCs w:val="26"/>
         </w:rPr>
         <w:tab/>
-        <w:t xml:space="preserve">insertar en ese tipo de </w:t>
-      </w:r>
-      <w:proofErr w:type="spellStart"/>
-      <w:r>
-        <w:rPr>
-          <w:rFonts w:ascii="Cantarell Light" w:hAnsi="Cantarell Light"/>
-          <w:sz w:val="26"/>
-          <w:szCs w:val="26"/>
-        </w:rPr>
-        <w:t>statements</w:t>
-      </w:r>
-      <w:proofErr w:type="spellEnd"/>
-      <w:r>
-        <w:rPr>
-          <w:rFonts w:ascii="Cantarell Light" w:hAnsi="Cantarell Light"/>
-          <w:sz w:val="26"/>
-          <w:szCs w:val="26"/>
-        </w:rPr>
-        <w:t xml:space="preserve"> hay que crearlos</w:t>
-      </w:r>
-      <w:r>
-        <w:rPr>
-          <w:rFonts w:ascii="Cantarell Light" w:hAnsi="Cantarell Light"/>
-          <w:sz w:val="26"/>
-          <w:szCs w:val="26"/>
-        </w:rPr>
-        <w:t xml:space="preserve"> mediante </w:t>
-      </w:r>
-      <w:r>
-        <w:rPr>
-          <w:rFonts w:ascii="Cantarell Light" w:hAnsi="Cantarell Light"/>
-          <w:sz w:val="26"/>
-          <w:szCs w:val="26"/>
-        </w:rPr>
-        <w:tab/>
-      </w:r>
-      <w:r>
-        <w:rPr>
-          <w:rFonts w:ascii="Cantarell Light" w:hAnsi="Cantarell Light"/>
-          <w:sz w:val="26"/>
-          <w:szCs w:val="26"/>
-        </w:rPr>
-        <w:tab/>
-      </w:r>
-      <w:r>
-        <w:rPr>
-          <w:rFonts w:ascii="Cantarell Light" w:hAnsi="Cantarell Light"/>
-          <w:sz w:val="26"/>
-          <w:szCs w:val="26"/>
-        </w:rPr>
-        <w:tab/>
-      </w:r>
-      <w:r>
-        <w:rPr>
-          <w:rFonts w:ascii="Cantarell Light" w:hAnsi="Cantarell Light"/>
-          <w:sz w:val="26"/>
-          <w:szCs w:val="26"/>
-        </w:rPr>
-        <w:tab/>
-      </w:r>
-      <w:r>
-        <w:rPr>
-          <w:rFonts w:ascii="Cantarell Light" w:hAnsi="Cantarell Light"/>
-          <w:sz w:val="26"/>
-          <w:szCs w:val="26"/>
-        </w:rPr>
-        <w:tab/>
-      </w:r>
-      <w:proofErr w:type="spellStart"/>
-      <w:proofErr w:type="gramStart"/>
+        <w:t xml:space="preserve">insertar en ese tipo de statements hay que crearlos mediante </w:t>
+      </w:r>
+      <w:r>
+        <w:rPr>
+          <w:rFonts w:ascii="Cantarell Light" w:hAnsi="Cantarell Light"/>
+          <w:sz w:val="26"/>
+          <w:szCs w:val="26"/>
+        </w:rPr>
+        <w:tab/>
+      </w:r>
+      <w:r>
+        <w:rPr>
+          <w:rFonts w:ascii="Cantarell Light" w:hAnsi="Cantarell Light"/>
+          <w:sz w:val="26"/>
+          <w:szCs w:val="26"/>
+        </w:rPr>
+        <w:tab/>
+      </w:r>
+      <w:r>
+        <w:rPr>
+          <w:rFonts w:ascii="Cantarell Light" w:hAnsi="Cantarell Light"/>
+          <w:sz w:val="26"/>
+          <w:szCs w:val="26"/>
+        </w:rPr>
+        <w:tab/>
+      </w:r>
+      <w:r>
+        <w:rPr>
+          <w:rFonts w:ascii="Cantarell Light" w:hAnsi="Cantarell Light"/>
+          <w:sz w:val="26"/>
+          <w:szCs w:val="26"/>
+        </w:rPr>
+        <w:tab/>
+      </w:r>
+      <w:r>
+        <w:rPr>
+          <w:rFonts w:ascii="Cantarell Light" w:hAnsi="Cantarell Light"/>
+          <w:sz w:val="26"/>
+          <w:szCs w:val="26"/>
+        </w:rPr>
+        <w:tab/>
+      </w:r>
       <w:r>
         <w:rPr>
           <w:rFonts w:ascii="Cantarell Light" w:hAnsi="Cantarell Light"/>
@@ -2220,19 +2087,7 @@
           <w:sz w:val="26"/>
           <w:szCs w:val="26"/>
         </w:rPr>
-        <w:t>connection.createArrayOf</w:t>
-      </w:r>
-      <w:proofErr w:type="spellEnd"/>
-      <w:proofErr w:type="gramEnd"/>
-      <w:r>
-        <w:rPr>
-          <w:rFonts w:ascii="Cantarell Light" w:hAnsi="Cantarell Light"/>
-          <w:i/>
-          <w:iCs/>
-          <w:sz w:val="26"/>
-          <w:szCs w:val="26"/>
-        </w:rPr>
-        <w:t>(“TIPO”,  array[]);</w:t>
+        <w:t>connection.createArrayOf(“TIPO”,  array[]);</w:t>
       </w:r>
     </w:p>
     <w:p>
@@ -2273,7 +2128,7 @@
                     </pic:cNvPicPr>
                   </pic:nvPicPr>
                   <pic:blipFill>
-                    <a:blip r:embed="rId19"/>
+                    <a:blip r:embed="rId22"/>
                     <a:srcRect t="9571" r="12793" b="24084"/>
                     <a:stretch>
                       <a:fillRect/>
@@ -2322,53 +2177,32 @@
           <w:sz w:val="26"/>
           <w:szCs w:val="26"/>
         </w:rPr>
-        <w:t xml:space="preserve">Error: No hubo manera de que funcione </w:t>
-      </w:r>
-      <w:proofErr w:type="spellStart"/>
-      <w:proofErr w:type="gramStart"/>
-      <w:r>
-        <w:rPr>
-          <w:rFonts w:ascii="Cantarell Light" w:hAnsi="Cantarell Light"/>
-          <w:sz w:val="26"/>
-          <w:szCs w:val="26"/>
-        </w:rPr>
-        <w:t>connection.createArrayOf</w:t>
-      </w:r>
-      <w:proofErr w:type="spellEnd"/>
-      <w:proofErr w:type="gramEnd"/>
-      <w:r>
-        <w:rPr>
-          <w:rFonts w:ascii="Cantarell Light" w:hAnsi="Cantarell Light"/>
-          <w:sz w:val="26"/>
-          <w:szCs w:val="26"/>
-        </w:rPr>
-        <w:t>(“INTEGER”, array[])</w:t>
-      </w:r>
-    </w:p>
-    <w:p>
-      <w:pPr>
-        <w:rPr>
-          <w:rFonts w:ascii="Cantarell Light" w:hAnsi="Cantarell Light"/>
-          <w:sz w:val="26"/>
-          <w:szCs w:val="26"/>
-        </w:rPr>
-      </w:pPr>
-    </w:p>
-    <w:p>
-      <w:pPr>
-        <w:rPr>
-          <w:rFonts w:ascii="Cantarell Light" w:hAnsi="Cantarell Light"/>
-          <w:sz w:val="26"/>
-          <w:szCs w:val="26"/>
-        </w:rPr>
-      </w:pPr>
-      <w:r>
-        <w:rPr>
-          <w:rFonts w:ascii="Cantarell Light" w:hAnsi="Cantarell Light"/>
-          <w:sz w:val="26"/>
-          <w:szCs w:val="26"/>
-        </w:rPr>
-        <w:lastRenderedPageBreak/>
+        <w:t>Error: No hubo manera de que funcione connection.createArrayOf(“INTEGER”, array[])</w:t>
+      </w:r>
+    </w:p>
+    <w:p>
+      <w:pPr>
+        <w:rPr>
+          <w:rFonts w:ascii="Cantarell Light" w:hAnsi="Cantarell Light"/>
+          <w:sz w:val="26"/>
+          <w:szCs w:val="26"/>
+        </w:rPr>
+      </w:pPr>
+    </w:p>
+    <w:p>
+      <w:pPr>
+        <w:rPr>
+          <w:rFonts w:ascii="Cantarell Light" w:hAnsi="Cantarell Light"/>
+          <w:sz w:val="26"/>
+          <w:szCs w:val="26"/>
+        </w:rPr>
+      </w:pPr>
+      <w:r>
+        <w:rPr>
+          <w:rFonts w:ascii="Cantarell Light" w:hAnsi="Cantarell Light"/>
+          <w:sz w:val="26"/>
+          <w:szCs w:val="26"/>
+        </w:rPr>
         <w:tab/>
       </w:r>
       <w:r>
@@ -2411,15 +2245,7 @@
           <w:szCs w:val="26"/>
         </w:rPr>
         <w:tab/>
-        <w:t>individualmente. Esto supone</w:t>
-      </w:r>
-      <w:r>
-        <w:rPr>
-          <w:rFonts w:ascii="Cantarell Light" w:hAnsi="Cantarell Light"/>
-          <w:sz w:val="26"/>
-          <w:szCs w:val="26"/>
-        </w:rPr>
-        <w:t xml:space="preserve"> un problema de eficiencia, ya que </w:t>
+        <w:t xml:space="preserve">individualmente. Esto supone un problema de eficiencia, ya que </w:t>
       </w:r>
       <w:r>
         <w:rPr>
@@ -2485,25 +2311,7 @@
           <w:szCs w:val="26"/>
         </w:rPr>
         <w:tab/>
-        <w:t xml:space="preserve">pocas soluciones si no sé el </w:t>
-      </w:r>
-      <w:proofErr w:type="spellStart"/>
-      <w:r>
-        <w:rPr>
-          <w:rFonts w:ascii="Cantarell Light" w:hAnsi="Cantarell Light"/>
-          <w:sz w:val="26"/>
-          <w:szCs w:val="26"/>
-        </w:rPr>
-        <w:t>por qué</w:t>
-      </w:r>
-      <w:proofErr w:type="spellEnd"/>
-      <w:r>
-        <w:rPr>
-          <w:rFonts w:ascii="Cantarell Light" w:hAnsi="Cantarell Light"/>
-          <w:sz w:val="26"/>
-          <w:szCs w:val="26"/>
-        </w:rPr>
-        <w:t xml:space="preserve"> del fallo, ya que salta una </w:t>
+        <w:t xml:space="preserve">pocas soluciones si no sé el por qué del fallo, ya que salta una </w:t>
       </w:r>
       <w:r>
         <w:rPr>
@@ -2577,33 +2385,7 @@
           <w:szCs w:val="26"/>
         </w:rPr>
         <w:tab/>
-        <w:t>array que e</w:t>
-      </w:r>
-      <w:r>
-        <w:rPr>
-          <w:rFonts w:ascii="Cantarell Light" w:hAnsi="Cantarell Light"/>
-          <w:sz w:val="26"/>
-          <w:szCs w:val="26"/>
-        </w:rPr>
-        <w:t xml:space="preserve">xtiende de </w:t>
-      </w:r>
-      <w:proofErr w:type="spellStart"/>
-      <w:r>
-        <w:rPr>
-          <w:rFonts w:ascii="Cantarell Light" w:hAnsi="Cantarell Light"/>
-          <w:sz w:val="26"/>
-          <w:szCs w:val="26"/>
-        </w:rPr>
-        <w:t>object</w:t>
-      </w:r>
-      <w:proofErr w:type="spellEnd"/>
-      <w:r>
-        <w:rPr>
-          <w:rFonts w:ascii="Cantarell Light" w:hAnsi="Cantarell Light"/>
-          <w:sz w:val="26"/>
-          <w:szCs w:val="26"/>
-        </w:rPr>
-        <w:t xml:space="preserve"> que no está vacío y una conexión que </w:t>
+        <w:t xml:space="preserve">array que extiende de object que no está vacío y una conexión que </w:t>
       </w:r>
       <w:r>
         <w:rPr>
@@ -2662,76 +2444,7 @@
           <w:sz w:val="26"/>
           <w:szCs w:val="26"/>
         </w:rPr>
-        <w:t xml:space="preserve">"Olvidé cambiar la consulta para obtener las </w:t>
-      </w:r>
-      <w:proofErr w:type="spellStart"/>
-      <w:r>
-        <w:rPr>
-          <w:rFonts w:ascii="Cantarell Light" w:hAnsi="Cantarell Light"/>
-          <w:color w:val="DCDDDE"/>
-          <w:sz w:val="26"/>
-          <w:szCs w:val="26"/>
-        </w:rPr>
-        <w:t>categortías</w:t>
-      </w:r>
-      <w:proofErr w:type="spellEnd"/>
-      <w:r>
-        <w:rPr>
-          <w:rFonts w:ascii="Cantarell Light" w:hAnsi="Cantarell Light"/>
-          <w:color w:val="DCDDDE"/>
-          <w:sz w:val="26"/>
-          <w:szCs w:val="26"/>
-        </w:rPr>
-        <w:t xml:space="preserve"> (</w:t>
-      </w:r>
-      <w:proofErr w:type="spellStart"/>
-      <w:r>
-        <w:rPr>
-          <w:rFonts w:ascii="Cantarell Light" w:hAnsi="Cantarell Light"/>
-          <w:color w:val="DCDDDE"/>
-          <w:sz w:val="26"/>
-          <w:szCs w:val="26"/>
-        </w:rPr>
-        <w:t>getCatergory</w:t>
-      </w:r>
-      <w:proofErr w:type="spellEnd"/>
-      <w:r>
-        <w:rPr>
-          <w:rFonts w:ascii="Cantarell Light" w:hAnsi="Cantarell Light"/>
-          <w:color w:val="DCDDDE"/>
-          <w:sz w:val="26"/>
-          <w:szCs w:val="26"/>
-        </w:rPr>
-        <w:t xml:space="preserve">) tras alterar la base de datos y dio fallo de </w:t>
-      </w:r>
-      <w:proofErr w:type="spellStart"/>
-      <w:r>
-        <w:rPr>
-          <w:rFonts w:ascii="Cantarell Light" w:hAnsi="Cantarell Light"/>
-          <w:color w:val="DCDDDE"/>
-          <w:sz w:val="26"/>
-          <w:szCs w:val="26"/>
-        </w:rPr>
-        <w:t>sql</w:t>
-      </w:r>
-      <w:proofErr w:type="spellEnd"/>
-      <w:r>
-        <w:rPr>
-          <w:rFonts w:ascii="Cantarell Light" w:hAnsi="Cantarell Light"/>
-          <w:color w:val="DCDDDE"/>
-          <w:sz w:val="26"/>
-          <w:szCs w:val="26"/>
-        </w:rPr>
-        <w:t xml:space="preserve"> en un método que a su </w:t>
-      </w:r>
-      <w:r>
-        <w:rPr>
-          <w:rFonts w:ascii="Cantarell Light" w:hAnsi="Cantarell Light"/>
-          <w:color w:val="DCDDDE"/>
-          <w:sz w:val="26"/>
-          <w:szCs w:val="26"/>
-        </w:rPr>
-        <w:t>vez llamaba a ese".</w:t>
+        <w:t>"Olvidé cambiar la consulta para obtener las categortías (getCatergory) tras alterar la base de datos y dio fallo de sql en un método que a su vez llamaba a ese".</w:t>
       </w:r>
       <w:r>
         <w:tab/>
@@ -2743,521 +2456,31 @@
       </w:r>
     </w:p>
     <w:p/>
-    <w:p/>
-    <w:p/>
-    <w:p/>
-    <w:p/>
-    <w:p/>
-    <w:p/>
-    <w:p/>
-    <w:p/>
-    <w:p/>
-    <w:p/>
-    <w:p/>
-    <w:p/>
-    <w:p/>
-    <w:p>
-      <w:r>
-        <w:br w:type="page"/>
-      </w:r>
-    </w:p>
-    <w:p>
-      <w:pPr>
-        <w:rPr>
-          <w:rFonts w:ascii="Cantarell Light" w:hAnsi="Cantarell Light"/>
-          <w:sz w:val="26"/>
-          <w:szCs w:val="26"/>
-        </w:rPr>
-      </w:pPr>
-      <w:r>
-        <w:rPr>
-          <w:rFonts w:ascii="Cantarell Light" w:hAnsi="Cantarell Light"/>
-          <w:b/>
-          <w:bCs/>
-          <w:sz w:val="26"/>
-          <w:szCs w:val="26"/>
-        </w:rPr>
+    <w:p>
+      <w:r>
+        <w:t>5. Visualización de perfiles</w:t>
+      </w:r>
+    </w:p>
+    <w:p>
+      <w:r>
+        <w:tab/>
+        <w:t>Fecha: 14-05-2021</w:t>
+      </w:r>
+    </w:p>
+    <w:p>
+      <w:r>
         <w:lastRenderedPageBreak/>
-        <w:t>PROGRAMACIÓN TIENDA</w:t>
-      </w:r>
-    </w:p>
-    <w:p>
-      <w:pPr>
-        <w:rPr>
-          <w:rFonts w:ascii="Cantarell Light" w:hAnsi="Cantarell Light"/>
-          <w:sz w:val="26"/>
-          <w:szCs w:val="26"/>
-        </w:rPr>
-      </w:pPr>
-    </w:p>
-    <w:p>
-      <w:pPr>
-        <w:rPr>
-          <w:rFonts w:ascii="Cantarell Light" w:hAnsi="Cantarell Light"/>
-          <w:b/>
-          <w:bCs/>
-          <w:sz w:val="26"/>
-          <w:szCs w:val="26"/>
-        </w:rPr>
-      </w:pPr>
-      <w:r>
-        <w:rPr>
-          <w:rFonts w:ascii="Cantarell Light" w:hAnsi="Cantarell Light"/>
-          <w:b/>
-          <w:bCs/>
-          <w:sz w:val="26"/>
-          <w:szCs w:val="26"/>
-        </w:rPr>
-        <w:t xml:space="preserve">1 </w:t>
-      </w:r>
-      <w:proofErr w:type="gramStart"/>
-      <w:r>
-        <w:rPr>
-          <w:rFonts w:ascii="Cantarell Light" w:hAnsi="Cantarell Light"/>
-          <w:b/>
-          <w:bCs/>
-          <w:sz w:val="26"/>
-          <w:szCs w:val="26"/>
-        </w:rPr>
-        <w:t>Visualización</w:t>
-      </w:r>
-      <w:proofErr w:type="gramEnd"/>
-      <w:r>
-        <w:rPr>
-          <w:rFonts w:ascii="Cantarell Light" w:hAnsi="Cantarell Light"/>
-          <w:b/>
-          <w:bCs/>
-          <w:sz w:val="26"/>
-          <w:szCs w:val="26"/>
-        </w:rPr>
-        <w:t xml:space="preserve"> de productos</w:t>
-      </w:r>
-    </w:p>
-    <w:p>
-      <w:pPr>
-        <w:rPr>
-          <w:rFonts w:ascii="Cantarell Light" w:hAnsi="Cantarell Light"/>
-          <w:sz w:val="26"/>
-          <w:szCs w:val="26"/>
-        </w:rPr>
-      </w:pPr>
-      <w:r>
-        <w:rPr>
-          <w:rFonts w:ascii="Cantarell Light" w:hAnsi="Cantarell Light"/>
-          <w:sz w:val="26"/>
-          <w:szCs w:val="26"/>
-        </w:rPr>
-        <w:t>Fecha: 08-05-2021</w:t>
-      </w:r>
-    </w:p>
-    <w:p>
-      <w:pPr>
-        <w:rPr>
-          <w:rFonts w:ascii="Cantarell Light" w:hAnsi="Cantarell Light"/>
-          <w:sz w:val="26"/>
-          <w:szCs w:val="26"/>
-        </w:rPr>
-      </w:pPr>
-      <w:r>
-        <w:rPr>
-          <w:rFonts w:ascii="Cantarell Light" w:hAnsi="Cantarell Light"/>
-          <w:sz w:val="26"/>
-          <w:szCs w:val="26"/>
-        </w:rPr>
-        <w:t>Resultado esperado: El producto debería mostrarse correctamente (El diseño no está finalizado a fecha de 8 de mayo de 2021).</w:t>
-      </w:r>
-    </w:p>
-    <w:p>
-      <w:pPr>
-        <w:rPr>
-          <w:rFonts w:ascii="Cantarell Light" w:hAnsi="Cantarell Light"/>
-          <w:sz w:val="26"/>
-          <w:szCs w:val="26"/>
-        </w:rPr>
-      </w:pPr>
-      <w:r>
-        <w:rPr>
-          <w:rFonts w:ascii="Cantarell Light" w:hAnsi="Cantarell Light"/>
-          <w:sz w:val="26"/>
-          <w:szCs w:val="26"/>
-        </w:rPr>
-        <w:t xml:space="preserve">Resultado final: </w:t>
-      </w:r>
-      <w:r>
-        <w:rPr>
-          <w:rFonts w:ascii="Cantarell Light" w:hAnsi="Cantarell Light"/>
-          <w:sz w:val="26"/>
-          <w:szCs w:val="26"/>
-        </w:rPr>
-        <w:t>No puede insertar la imagen ya que la ruta se metía mal al visualizar el producto.</w:t>
-      </w:r>
-    </w:p>
-    <w:p>
-      <w:pPr>
-        <w:rPr>
-          <w:rFonts w:ascii="Cantarell Light" w:hAnsi="Cantarell Light"/>
-          <w:sz w:val="26"/>
-          <w:szCs w:val="26"/>
-        </w:rPr>
-      </w:pPr>
-      <w:r>
-        <w:rPr>
-          <w:rFonts w:ascii="Cantarell Light" w:hAnsi="Cantarell Light"/>
-          <w:sz w:val="26"/>
-          <w:szCs w:val="26"/>
-        </w:rPr>
+        <w:tab/>
+        <w:t>Resultado esperado: La aplicación debe permitir, al solicitar un usuario por su ID (accesible desde el enlace de su nombre de usuario en los hilos), la visualización de los datos públicos de su perfil, a saber, su biografía y los temas iniciados por él.</w:t>
+      </w:r>
+    </w:p>
+    <w:p>
+      <w:r>
         <w:drawing>
-          <wp:inline distT="0" distB="0" distL="0" distR="0" wp14:anchorId="7732C6C3" wp14:editId="1E34D02A">
-            <wp:extent cx="6332220" cy="2933700"/>
+          <wp:inline distT="0" distB="0" distL="0" distR="0" wp14:anchorId="78BC45F9" wp14:editId="44CD2DDB">
+            <wp:extent cx="6332220" cy="3188970"/>
             <wp:effectExtent l="0" t="0" r="0" b="0"/>
-            <wp:docPr id="12" name="Imagen 12"/>
-            <wp:cNvGraphicFramePr>
-              <a:graphicFrameLocks xmlns:a="http://schemas.openxmlformats.org/drawingml/2006/main" noChangeAspect="1"/>
-            </wp:cNvGraphicFramePr>
-            <a:graphic xmlns:a="http://schemas.openxmlformats.org/drawingml/2006/main">
-              <a:graphicData uri="http://schemas.openxmlformats.org/drawingml/2006/picture">
-                <pic:pic xmlns:pic="http://schemas.openxmlformats.org/drawingml/2006/picture">
-                  <pic:nvPicPr>
-                    <pic:cNvPr id="1" name=""/>
-                    <pic:cNvPicPr/>
-                  </pic:nvPicPr>
-                  <pic:blipFill>
-                    <a:blip r:embed="rId20"/>
-                    <a:stretch>
-                      <a:fillRect/>
-                    </a:stretch>
-                  </pic:blipFill>
-                  <pic:spPr>
-                    <a:xfrm>
-                      <a:off x="0" y="0"/>
-                      <a:ext cx="6332220" cy="2933700"/>
-                    </a:xfrm>
-                    <a:prstGeom prst="rect">
-                      <a:avLst/>
-                    </a:prstGeom>
-                  </pic:spPr>
-                </pic:pic>
-              </a:graphicData>
-            </a:graphic>
-          </wp:inline>
-        </w:drawing>
-      </w:r>
-    </w:p>
-    <w:p>
-      <w:pPr>
-        <w:rPr>
-          <w:rFonts w:ascii="Cantarell Light" w:hAnsi="Cantarell Light"/>
-          <w:sz w:val="26"/>
-          <w:szCs w:val="26"/>
-        </w:rPr>
-      </w:pPr>
-      <w:r>
-        <w:rPr>
-          <w:rFonts w:ascii="Cantarell Light" w:hAnsi="Cantarell Light"/>
-          <w:sz w:val="26"/>
-          <w:szCs w:val="26"/>
-        </w:rPr>
-        <w:t xml:space="preserve">El problema: Se le añadía en el </w:t>
-      </w:r>
-      <w:proofErr w:type="spellStart"/>
-      <w:r>
-        <w:rPr>
-          <w:rFonts w:ascii="Cantarell Light" w:hAnsi="Cantarell Light"/>
-          <w:sz w:val="26"/>
-          <w:szCs w:val="26"/>
-        </w:rPr>
-        <w:t>jsp</w:t>
-      </w:r>
-      <w:proofErr w:type="spellEnd"/>
-      <w:r>
-        <w:rPr>
-          <w:rFonts w:ascii="Cantarell Light" w:hAnsi="Cantarell Light"/>
-          <w:sz w:val="26"/>
-          <w:szCs w:val="26"/>
-        </w:rPr>
-        <w:t xml:space="preserve"> a la ruta, que ya venía completa de datos otra vez la carpeta contenedora de todas las imágenes.</w:t>
-      </w:r>
-    </w:p>
-    <w:p>
-      <w:pPr>
-        <w:rPr>
-          <w:rFonts w:ascii="Cantarell Light" w:hAnsi="Cantarell Light"/>
-          <w:sz w:val="26"/>
-          <w:szCs w:val="26"/>
-        </w:rPr>
-      </w:pPr>
-    </w:p>
-    <w:p>
-      <w:pPr>
-        <w:rPr>
-          <w:rFonts w:ascii="Cantarell Light" w:hAnsi="Cantarell Light"/>
-          <w:sz w:val="26"/>
-          <w:szCs w:val="26"/>
-        </w:rPr>
-      </w:pPr>
-      <w:r>
-        <w:rPr>
-          <w:rFonts w:ascii="Cantarell Light" w:hAnsi="Cantarell Light"/>
-          <w:sz w:val="26"/>
-          <w:szCs w:val="26"/>
-        </w:rPr>
-        <w:drawing>
-          <wp:inline distT="0" distB="0" distL="0" distR="0" wp14:anchorId="6E7E681D" wp14:editId="026D2503">
-            <wp:extent cx="4172532" cy="276264"/>
-            <wp:effectExtent l="0" t="0" r="0" b="9525"/>
-            <wp:docPr id="10" name="Imagen 10"/>
-            <wp:cNvGraphicFramePr>
-              <a:graphicFrameLocks xmlns:a="http://schemas.openxmlformats.org/drawingml/2006/main" noChangeAspect="1"/>
-            </wp:cNvGraphicFramePr>
-            <a:graphic xmlns:a="http://schemas.openxmlformats.org/drawingml/2006/main">
-              <a:graphicData uri="http://schemas.openxmlformats.org/drawingml/2006/picture">
-                <pic:pic xmlns:pic="http://schemas.openxmlformats.org/drawingml/2006/picture">
-                  <pic:nvPicPr>
-                    <pic:cNvPr id="1" name=""/>
-                    <pic:cNvPicPr/>
-                  </pic:nvPicPr>
-                  <pic:blipFill>
-                    <a:blip r:embed="rId21"/>
-                    <a:stretch>
-                      <a:fillRect/>
-                    </a:stretch>
-                  </pic:blipFill>
-                  <pic:spPr>
-                    <a:xfrm>
-                      <a:off x="0" y="0"/>
-                      <a:ext cx="4172532" cy="276264"/>
-                    </a:xfrm>
-                    <a:prstGeom prst="rect">
-                      <a:avLst/>
-                    </a:prstGeom>
-                  </pic:spPr>
-                </pic:pic>
-              </a:graphicData>
-            </a:graphic>
-          </wp:inline>
-        </w:drawing>
-      </w:r>
-    </w:p>
-    <w:p>
-      <w:pPr>
-        <w:rPr>
-          <w:rFonts w:ascii="Cantarell Light" w:hAnsi="Cantarell Light"/>
-          <w:sz w:val="26"/>
-          <w:szCs w:val="26"/>
-        </w:rPr>
-      </w:pPr>
-      <w:r>
-        <w:rPr>
-          <w:rFonts w:ascii="Cantarell Light" w:hAnsi="Cantarell Light"/>
-          <w:sz w:val="26"/>
-          <w:szCs w:val="26"/>
-        </w:rPr>
-        <w:t>Tras solucionarlo:</w:t>
-      </w:r>
-    </w:p>
-    <w:p>
-      <w:pPr>
-        <w:rPr>
-          <w:rFonts w:ascii="Cantarell Light" w:hAnsi="Cantarell Light"/>
-          <w:sz w:val="26"/>
-          <w:szCs w:val="26"/>
-        </w:rPr>
-      </w:pPr>
-      <w:r>
-        <w:rPr>
-          <w:rFonts w:ascii="Cantarell Light" w:hAnsi="Cantarell Light"/>
-          <w:sz w:val="26"/>
-          <w:szCs w:val="26"/>
-        </w:rPr>
-        <w:lastRenderedPageBreak/>
-        <w:drawing>
-          <wp:inline distT="0" distB="0" distL="0" distR="0" wp14:anchorId="06DDF6D0" wp14:editId="0C523A0B">
-            <wp:extent cx="4763165" cy="4763165"/>
-            <wp:effectExtent l="0" t="0" r="0" b="0"/>
-            <wp:docPr id="11" name="Imagen 11"/>
-            <wp:cNvGraphicFramePr>
-              <a:graphicFrameLocks xmlns:a="http://schemas.openxmlformats.org/drawingml/2006/main" noChangeAspect="1"/>
-            </wp:cNvGraphicFramePr>
-            <a:graphic xmlns:a="http://schemas.openxmlformats.org/drawingml/2006/main">
-              <a:graphicData uri="http://schemas.openxmlformats.org/drawingml/2006/picture">
-                <pic:pic xmlns:pic="http://schemas.openxmlformats.org/drawingml/2006/picture">
-                  <pic:nvPicPr>
-                    <pic:cNvPr id="1" name=""/>
-                    <pic:cNvPicPr/>
-                  </pic:nvPicPr>
-                  <pic:blipFill>
-                    <a:blip r:embed="rId22"/>
-                    <a:stretch>
-                      <a:fillRect/>
-                    </a:stretch>
-                  </pic:blipFill>
-                  <pic:spPr>
-                    <a:xfrm>
-                      <a:off x="0" y="0"/>
-                      <a:ext cx="4763165" cy="4763165"/>
-                    </a:xfrm>
-                    <a:prstGeom prst="rect">
-                      <a:avLst/>
-                    </a:prstGeom>
-                  </pic:spPr>
-                </pic:pic>
-              </a:graphicData>
-            </a:graphic>
-          </wp:inline>
-        </w:drawing>
-      </w:r>
-    </w:p>
-    <w:p>
-      <w:pPr>
-        <w:rPr>
-          <w:rFonts w:ascii="Cantarell Light" w:hAnsi="Cantarell Light"/>
-          <w:sz w:val="26"/>
-          <w:szCs w:val="26"/>
-        </w:rPr>
-      </w:pPr>
-    </w:p>
-    <w:p>
-      <w:pPr>
-        <w:rPr>
-          <w:rFonts w:ascii="Cantarell Light" w:hAnsi="Cantarell Light"/>
-          <w:sz w:val="26"/>
-          <w:szCs w:val="26"/>
-        </w:rPr>
-      </w:pPr>
-      <w:r>
-        <w:rPr>
-          <w:rFonts w:ascii="Cantarell Light" w:hAnsi="Cantarell Light"/>
-          <w:sz w:val="26"/>
-          <w:szCs w:val="26"/>
-        </w:rPr>
-        <w:t>Resultado final tras solucionar el problema: El producto se visualiza adecuadamente.</w:t>
-      </w:r>
-    </w:p>
-    <w:p>
-      <w:pPr>
-        <w:rPr>
-          <w:rFonts w:ascii="Cantarell Light" w:hAnsi="Cantarell Light"/>
-          <w:sz w:val="26"/>
-          <w:szCs w:val="26"/>
-        </w:rPr>
-      </w:pPr>
-    </w:p>
-    <w:p>
-      <w:pPr>
-        <w:rPr>
-          <w:rFonts w:ascii="Cantarell Light" w:hAnsi="Cantarell Light"/>
-          <w:sz w:val="26"/>
-          <w:szCs w:val="26"/>
-        </w:rPr>
-      </w:pPr>
-    </w:p>
-    <w:p>
-      <w:pPr>
-        <w:rPr>
-          <w:rFonts w:ascii="Cantarell Light" w:hAnsi="Cantarell Light"/>
-          <w:sz w:val="26"/>
-          <w:szCs w:val="26"/>
-        </w:rPr>
-      </w:pPr>
-    </w:p>
-    <w:p>
-      <w:pPr>
-        <w:rPr>
-          <w:rFonts w:ascii="Cantarell Light" w:hAnsi="Cantarell Light"/>
-          <w:sz w:val="26"/>
-          <w:szCs w:val="26"/>
-        </w:rPr>
-      </w:pPr>
-    </w:p>
-    <w:p>
-      <w:pPr>
-        <w:rPr>
-          <w:rFonts w:ascii="Cantarell Light" w:hAnsi="Cantarell Light"/>
-          <w:b/>
-          <w:bCs/>
-          <w:sz w:val="26"/>
-          <w:szCs w:val="26"/>
-        </w:rPr>
-      </w:pPr>
-      <w:r>
-        <w:rPr>
-          <w:rFonts w:ascii="Cantarell Light" w:hAnsi="Cantarell Light"/>
-          <w:b/>
-          <w:bCs/>
-          <w:sz w:val="26"/>
-          <w:szCs w:val="26"/>
-        </w:rPr>
-        <w:t xml:space="preserve">2 </w:t>
-      </w:r>
-      <w:proofErr w:type="gramStart"/>
-      <w:r>
-        <w:rPr>
-          <w:rFonts w:ascii="Cantarell Light" w:hAnsi="Cantarell Light"/>
-          <w:b/>
-          <w:bCs/>
-          <w:sz w:val="26"/>
-          <w:szCs w:val="26"/>
-        </w:rPr>
-        <w:t>Mantenimiento</w:t>
-      </w:r>
-      <w:proofErr w:type="gramEnd"/>
-      <w:r>
-        <w:rPr>
-          <w:rFonts w:ascii="Cantarell Light" w:hAnsi="Cantarell Light"/>
-          <w:b/>
-          <w:bCs/>
-          <w:sz w:val="26"/>
-          <w:szCs w:val="26"/>
-        </w:rPr>
-        <w:t xml:space="preserve"> de productos</w:t>
-      </w:r>
-    </w:p>
-    <w:p>
-      <w:pPr>
-        <w:rPr>
-          <w:rFonts w:ascii="Cantarell Light" w:hAnsi="Cantarell Light"/>
-          <w:sz w:val="26"/>
-          <w:szCs w:val="26"/>
-        </w:rPr>
-      </w:pPr>
-      <w:r>
-        <w:rPr>
-          <w:rFonts w:ascii="Cantarell Light" w:hAnsi="Cantarell Light"/>
-          <w:sz w:val="26"/>
-          <w:szCs w:val="26"/>
-        </w:rPr>
-        <w:t>2.1 Subida de nuevos productos</w:t>
-      </w:r>
-    </w:p>
-    <w:p>
-      <w:pPr>
-        <w:rPr>
-          <w:rFonts w:ascii="Cantarell Light" w:hAnsi="Cantarell Light"/>
-          <w:sz w:val="26"/>
-          <w:szCs w:val="26"/>
-        </w:rPr>
-      </w:pPr>
-    </w:p>
-    <w:p>
-      <w:pPr>
-        <w:rPr>
-          <w:rFonts w:ascii="Cantarell Light" w:hAnsi="Cantarell Light"/>
-          <w:sz w:val="26"/>
-          <w:szCs w:val="26"/>
-        </w:rPr>
-      </w:pPr>
-      <w:r>
-        <w:rPr>
-          <w:rFonts w:ascii="Cantarell Light" w:hAnsi="Cantarell Light"/>
-          <w:sz w:val="26"/>
-          <w:szCs w:val="26"/>
-        </w:rPr>
-        <w:lastRenderedPageBreak/>
-        <w:drawing>
-          <wp:inline distT="0" distB="0" distL="0" distR="0" wp14:anchorId="3B9429B7" wp14:editId="563069D7">
-            <wp:extent cx="6332220" cy="2961640"/>
-            <wp:effectExtent l="0" t="0" r="0" b="0"/>
-            <wp:docPr id="8" name="Imagen 8"/>
+            <wp:docPr id="24" name="Imagen 24"/>
             <wp:cNvGraphicFramePr>
               <a:graphicFrameLocks xmlns:a="http://schemas.openxmlformats.org/drawingml/2006/main" noChangeAspect="1"/>
             </wp:cNvGraphicFramePr>
@@ -3277,7 +2500,7 @@
                   <pic:spPr>
                     <a:xfrm>
                       <a:off x="0" y="0"/>
-                      <a:ext cx="6332220" cy="2961640"/>
+                      <a:ext cx="6332220" cy="3188970"/>
                     </a:xfrm>
                     <a:prstGeom prst="rect">
                       <a:avLst/>
@@ -3291,24 +2514,17 @@
       </w:r>
     </w:p>
     <w:p>
-      <w:pPr>
-        <w:rPr>
-          <w:rFonts w:ascii="Cantarell Light" w:hAnsi="Cantarell Light"/>
-          <w:sz w:val="26"/>
-          <w:szCs w:val="26"/>
-        </w:rPr>
-      </w:pPr>
-      <w:r>
-        <w:rPr>
-          <w:rFonts w:ascii="Cantarell Light" w:hAnsi="Cantarell Light"/>
-          <w:sz w:val="26"/>
-          <w:szCs w:val="26"/>
-        </w:rPr>
+      <w:r>
+        <w:t>Al clickar sobre “Hilos iniciados por admin”:</w:t>
+      </w:r>
+    </w:p>
+    <w:p>
+      <w:r>
         <w:drawing>
-          <wp:inline distT="0" distB="0" distL="0" distR="0" wp14:anchorId="69BE073B" wp14:editId="22D67490">
-            <wp:extent cx="6332220" cy="2933700"/>
-            <wp:effectExtent l="0" t="0" r="0" b="0"/>
-            <wp:docPr id="9" name="Imagen 9"/>
+          <wp:inline distT="0" distB="0" distL="0" distR="0" wp14:anchorId="0DC4C30E" wp14:editId="78598415">
+            <wp:extent cx="6332220" cy="3133725"/>
+            <wp:effectExtent l="0" t="0" r="0" b="9525"/>
+            <wp:docPr id="25" name="Imagen 25"/>
             <wp:cNvGraphicFramePr>
               <a:graphicFrameLocks xmlns:a="http://schemas.openxmlformats.org/drawingml/2006/main" noChangeAspect="1"/>
             </wp:cNvGraphicFramePr>
@@ -3320,7 +2536,402 @@
                     <pic:cNvPicPr/>
                   </pic:nvPicPr>
                   <pic:blipFill>
-                    <a:blip r:embed="rId20"/>
+                    <a:blip r:embed="rId24"/>
+                    <a:stretch>
+                      <a:fillRect/>
+                    </a:stretch>
+                  </pic:blipFill>
+                  <pic:spPr>
+                    <a:xfrm>
+                      <a:off x="0" y="0"/>
+                      <a:ext cx="6332220" cy="3133725"/>
+                    </a:xfrm>
+                    <a:prstGeom prst="rect">
+                      <a:avLst/>
+                    </a:prstGeom>
+                  </pic:spPr>
+                </pic:pic>
+              </a:graphicData>
+            </a:graphic>
+          </wp:inline>
+        </w:drawing>
+      </w:r>
+    </w:p>
+    <w:p>
+      <w:r>
+        <w:t>Resultado final: La aplicación muestra correctamente la información solicitada.</w:t>
+      </w:r>
+    </w:p>
+    <w:p>
+      <w:r>
+        <w:t xml:space="preserve">Nota: El diseño de los hilos creados por el usuario no ha sido implementado el día de realización de esta prueba. </w:t>
+      </w:r>
+    </w:p>
+    <w:p/>
+    <w:p>
+      <w:r>
+        <w:t>6. Edición del perfil de usuario</w:t>
+      </w:r>
+    </w:p>
+    <w:p/>
+    <w:p>
+      <w:r>
+        <w:tab/>
+        <w:t>6.1 Cambio de avatar</w:t>
+      </w:r>
+    </w:p>
+    <w:p>
+      <w:r>
+        <w:tab/>
+        <w:t>Fecha: 14-05-2021</w:t>
+      </w:r>
+    </w:p>
+    <w:p>
+      <w:r>
+        <w:lastRenderedPageBreak/>
+        <w:tab/>
+        <w:t>Resultado esperado: la aplicación debe permitir seleccionar y subir la imagen deseada como avatar del usuario.</w:t>
+      </w:r>
+    </w:p>
+    <w:p>
+      <w:r>
+        <w:drawing>
+          <wp:inline distT="0" distB="0" distL="0" distR="0" wp14:anchorId="5DC7012A" wp14:editId="5A3B2667">
+            <wp:extent cx="6332220" cy="3857625"/>
+            <wp:effectExtent l="0" t="0" r="0" b="9525"/>
+            <wp:docPr id="26" name="Imagen 26"/>
+            <wp:cNvGraphicFramePr>
+              <a:graphicFrameLocks xmlns:a="http://schemas.openxmlformats.org/drawingml/2006/main" noChangeAspect="1"/>
+            </wp:cNvGraphicFramePr>
+            <a:graphic xmlns:a="http://schemas.openxmlformats.org/drawingml/2006/main">
+              <a:graphicData uri="http://schemas.openxmlformats.org/drawingml/2006/picture">
+                <pic:pic xmlns:pic="http://schemas.openxmlformats.org/drawingml/2006/picture">
+                  <pic:nvPicPr>
+                    <pic:cNvPr id="1" name=""/>
+                    <pic:cNvPicPr/>
+                  </pic:nvPicPr>
+                  <pic:blipFill>
+                    <a:blip r:embed="rId25"/>
+                    <a:stretch>
+                      <a:fillRect/>
+                    </a:stretch>
+                  </pic:blipFill>
+                  <pic:spPr>
+                    <a:xfrm>
+                      <a:off x="0" y="0"/>
+                      <a:ext cx="6332220" cy="3857625"/>
+                    </a:xfrm>
+                    <a:prstGeom prst="rect">
+                      <a:avLst/>
+                    </a:prstGeom>
+                  </pic:spPr>
+                </pic:pic>
+              </a:graphicData>
+            </a:graphic>
+          </wp:inline>
+        </w:drawing>
+      </w:r>
+    </w:p>
+    <w:p>
+      <w:r>
+        <w:lastRenderedPageBreak/>
+        <w:drawing>
+          <wp:inline distT="0" distB="0" distL="0" distR="0" wp14:anchorId="6E1DCFE6" wp14:editId="7A39647F">
+            <wp:extent cx="6332220" cy="5830570"/>
+            <wp:effectExtent l="0" t="0" r="0" b="0"/>
+            <wp:docPr id="27" name="Imagen 27"/>
+            <wp:cNvGraphicFramePr>
+              <a:graphicFrameLocks xmlns:a="http://schemas.openxmlformats.org/drawingml/2006/main" noChangeAspect="1"/>
+            </wp:cNvGraphicFramePr>
+            <a:graphic xmlns:a="http://schemas.openxmlformats.org/drawingml/2006/main">
+              <a:graphicData uri="http://schemas.openxmlformats.org/drawingml/2006/picture">
+                <pic:pic xmlns:pic="http://schemas.openxmlformats.org/drawingml/2006/picture">
+                  <pic:nvPicPr>
+                    <pic:cNvPr id="1" name=""/>
+                    <pic:cNvPicPr/>
+                  </pic:nvPicPr>
+                  <pic:blipFill>
+                    <a:blip r:embed="rId26"/>
+                    <a:stretch>
+                      <a:fillRect/>
+                    </a:stretch>
+                  </pic:blipFill>
+                  <pic:spPr>
+                    <a:xfrm>
+                      <a:off x="0" y="0"/>
+                      <a:ext cx="6332220" cy="5830570"/>
+                    </a:xfrm>
+                    <a:prstGeom prst="rect">
+                      <a:avLst/>
+                    </a:prstGeom>
+                  </pic:spPr>
+                </pic:pic>
+              </a:graphicData>
+            </a:graphic>
+          </wp:inline>
+        </w:drawing>
+      </w:r>
+    </w:p>
+    <w:p>
+      <w:r>
+        <w:t>Resultado final: Funciona según lo esperado</w:t>
+      </w:r>
+    </w:p>
+    <w:p/>
+    <w:p>
+      <w:r>
+        <w:t>6.2 Cambio de contraseña</w:t>
+      </w:r>
+    </w:p>
+    <w:p>
+      <w:r>
+        <w:tab/>
+        <w:t>Fecha: 14-05-2021</w:t>
+      </w:r>
+    </w:p>
+    <w:p>
+      <w:r>
+        <w:tab/>
+        <w:t>Resultado esperado: La aplicación debe permitir, al escribir correctamente la antigua contraseña y la nueva en los 2 campos requeridos correctamente, cambiar la contraseña encriptada de la base de datos y poder realizar el login de nuevo sin incidencias.</w:t>
+      </w:r>
+    </w:p>
+    <w:p>
+      <w:r>
+        <w:lastRenderedPageBreak/>
+        <w:drawing>
+          <wp:inline distT="0" distB="0" distL="0" distR="0" wp14:anchorId="0E05860B" wp14:editId="56593FA7">
+            <wp:extent cx="6332220" cy="2730500"/>
+            <wp:effectExtent l="0" t="0" r="0" b="0"/>
+            <wp:docPr id="28" name="Imagen 28"/>
+            <wp:cNvGraphicFramePr>
+              <a:graphicFrameLocks xmlns:a="http://schemas.openxmlformats.org/drawingml/2006/main" noChangeAspect="1"/>
+            </wp:cNvGraphicFramePr>
+            <a:graphic xmlns:a="http://schemas.openxmlformats.org/drawingml/2006/main">
+              <a:graphicData uri="http://schemas.openxmlformats.org/drawingml/2006/picture">
+                <pic:pic xmlns:pic="http://schemas.openxmlformats.org/drawingml/2006/picture">
+                  <pic:nvPicPr>
+                    <pic:cNvPr id="1" name=""/>
+                    <pic:cNvPicPr/>
+                  </pic:nvPicPr>
+                  <pic:blipFill>
+                    <a:blip r:embed="rId27"/>
+                    <a:stretch>
+                      <a:fillRect/>
+                    </a:stretch>
+                  </pic:blipFill>
+                  <pic:spPr>
+                    <a:xfrm>
+                      <a:off x="0" y="0"/>
+                      <a:ext cx="6332220" cy="2730500"/>
+                    </a:xfrm>
+                    <a:prstGeom prst="rect">
+                      <a:avLst/>
+                    </a:prstGeom>
+                  </pic:spPr>
+                </pic:pic>
+              </a:graphicData>
+            </a:graphic>
+          </wp:inline>
+        </w:drawing>
+      </w:r>
+    </w:p>
+    <w:p>
+      <w:r>
+        <w:drawing>
+          <wp:inline distT="0" distB="0" distL="0" distR="0" wp14:anchorId="6D52DE18" wp14:editId="1F1F2FDD">
+            <wp:extent cx="5973009" cy="2095792"/>
+            <wp:effectExtent l="0" t="0" r="8890" b="0"/>
+            <wp:docPr id="29" name="Imagen 29"/>
+            <wp:cNvGraphicFramePr>
+              <a:graphicFrameLocks xmlns:a="http://schemas.openxmlformats.org/drawingml/2006/main" noChangeAspect="1"/>
+            </wp:cNvGraphicFramePr>
+            <a:graphic xmlns:a="http://schemas.openxmlformats.org/drawingml/2006/main">
+              <a:graphicData uri="http://schemas.openxmlformats.org/drawingml/2006/picture">
+                <pic:pic xmlns:pic="http://schemas.openxmlformats.org/drawingml/2006/picture">
+                  <pic:nvPicPr>
+                    <pic:cNvPr id="1" name=""/>
+                    <pic:cNvPicPr/>
+                  </pic:nvPicPr>
+                  <pic:blipFill>
+                    <a:blip r:embed="rId28"/>
+                    <a:stretch>
+                      <a:fillRect/>
+                    </a:stretch>
+                  </pic:blipFill>
+                  <pic:spPr>
+                    <a:xfrm>
+                      <a:off x="0" y="0"/>
+                      <a:ext cx="5973009" cy="2095792"/>
+                    </a:xfrm>
+                    <a:prstGeom prst="rect">
+                      <a:avLst/>
+                    </a:prstGeom>
+                  </pic:spPr>
+                </pic:pic>
+              </a:graphicData>
+            </a:graphic>
+          </wp:inline>
+        </w:drawing>
+      </w:r>
+    </w:p>
+    <w:p/>
+    <w:p>
+      <w:r>
+        <w:t>Resultado final: La contraseña se cambia y encripta correctamente en la base de datos. El login ha sid</w:t>
+      </w:r>
+      <w:r>
+        <w:t>o</w:t>
+      </w:r>
+      <w:r>
+        <w:t xml:space="preserve"> exitoso</w:t>
+      </w:r>
+    </w:p>
+    <w:p/>
+    <w:p/>
+    <w:p/>
+    <w:p/>
+    <w:p/>
+    <w:p/>
+    <w:p/>
+    <w:p/>
+    <w:p>
+      <w:r>
+        <w:br w:type="page"/>
+      </w:r>
+    </w:p>
+    <w:p>
+      <w:pPr>
+        <w:rPr>
+          <w:rFonts w:ascii="Cantarell Light" w:hAnsi="Cantarell Light"/>
+          <w:sz w:val="26"/>
+          <w:szCs w:val="26"/>
+        </w:rPr>
+      </w:pPr>
+      <w:r>
+        <w:rPr>
+          <w:rFonts w:ascii="Cantarell Light" w:hAnsi="Cantarell Light"/>
+          <w:b/>
+          <w:bCs/>
+          <w:sz w:val="26"/>
+          <w:szCs w:val="26"/>
+        </w:rPr>
+        <w:lastRenderedPageBreak/>
+        <w:t>PROGRAMACIÓN TIENDA</w:t>
+      </w:r>
+    </w:p>
+    <w:p>
+      <w:pPr>
+        <w:rPr>
+          <w:rFonts w:ascii="Cantarell Light" w:hAnsi="Cantarell Light"/>
+          <w:sz w:val="26"/>
+          <w:szCs w:val="26"/>
+        </w:rPr>
+      </w:pPr>
+    </w:p>
+    <w:p>
+      <w:pPr>
+        <w:rPr>
+          <w:rFonts w:ascii="Cantarell Light" w:hAnsi="Cantarell Light"/>
+          <w:b/>
+          <w:bCs/>
+          <w:sz w:val="26"/>
+          <w:szCs w:val="26"/>
+        </w:rPr>
+      </w:pPr>
+      <w:r>
+        <w:rPr>
+          <w:rFonts w:ascii="Cantarell Light" w:hAnsi="Cantarell Light"/>
+          <w:b/>
+          <w:bCs/>
+          <w:sz w:val="26"/>
+          <w:szCs w:val="26"/>
+        </w:rPr>
+        <w:t>1 Visualización de productos</w:t>
+      </w:r>
+    </w:p>
+    <w:p>
+      <w:pPr>
+        <w:rPr>
+          <w:rFonts w:ascii="Cantarell Light" w:hAnsi="Cantarell Light"/>
+          <w:sz w:val="26"/>
+          <w:szCs w:val="26"/>
+        </w:rPr>
+      </w:pPr>
+      <w:r>
+        <w:rPr>
+          <w:rFonts w:ascii="Cantarell Light" w:hAnsi="Cantarell Light"/>
+          <w:sz w:val="26"/>
+          <w:szCs w:val="26"/>
+        </w:rPr>
+        <w:t>Fecha: 08-05-2021</w:t>
+      </w:r>
+    </w:p>
+    <w:p>
+      <w:pPr>
+        <w:rPr>
+          <w:rFonts w:ascii="Cantarell Light" w:hAnsi="Cantarell Light"/>
+          <w:sz w:val="26"/>
+          <w:szCs w:val="26"/>
+        </w:rPr>
+      </w:pPr>
+      <w:r>
+        <w:rPr>
+          <w:rFonts w:ascii="Cantarell Light" w:hAnsi="Cantarell Light"/>
+          <w:sz w:val="26"/>
+          <w:szCs w:val="26"/>
+        </w:rPr>
+        <w:t>Resultado esperado: El producto debería mostrarse correctamente (El diseño no está finalizado a fecha de 8 de mayo de 2021).</w:t>
+      </w:r>
+    </w:p>
+    <w:p>
+      <w:pPr>
+        <w:rPr>
+          <w:rFonts w:ascii="Cantarell Light" w:hAnsi="Cantarell Light"/>
+          <w:sz w:val="26"/>
+          <w:szCs w:val="26"/>
+        </w:rPr>
+      </w:pPr>
+      <w:r>
+        <w:rPr>
+          <w:rFonts w:ascii="Cantarell Light" w:hAnsi="Cantarell Light"/>
+          <w:sz w:val="26"/>
+          <w:szCs w:val="26"/>
+        </w:rPr>
+        <w:t>Resultado final: No puede insertar la imagen ya que la ruta se metía mal al visualizar el producto.</w:t>
+      </w:r>
+    </w:p>
+    <w:p>
+      <w:pPr>
+        <w:rPr>
+          <w:rFonts w:ascii="Cantarell Light" w:hAnsi="Cantarell Light"/>
+          <w:sz w:val="26"/>
+          <w:szCs w:val="26"/>
+        </w:rPr>
+      </w:pPr>
+      <w:r>
+        <w:rPr>
+          <w:rFonts w:ascii="Cantarell Light" w:hAnsi="Cantarell Light"/>
+          <w:noProof/>
+          <w:sz w:val="26"/>
+          <w:szCs w:val="26"/>
+        </w:rPr>
+        <w:drawing>
+          <wp:inline distT="0" distB="0" distL="0" distR="0" wp14:anchorId="7732C6C3" wp14:editId="1E34D02A">
+            <wp:extent cx="6332220" cy="2933700"/>
+            <wp:effectExtent l="0" t="0" r="0" b="0"/>
+            <wp:docPr id="12" name="Imagen 12"/>
+            <wp:cNvGraphicFramePr>
+              <a:graphicFrameLocks xmlns:a="http://schemas.openxmlformats.org/drawingml/2006/main" noChangeAspect="1"/>
+            </wp:cNvGraphicFramePr>
+            <a:graphic xmlns:a="http://schemas.openxmlformats.org/drawingml/2006/main">
+              <a:graphicData uri="http://schemas.openxmlformats.org/drawingml/2006/picture">
+                <pic:pic xmlns:pic="http://schemas.openxmlformats.org/drawingml/2006/picture">
+                  <pic:nvPicPr>
+                    <pic:cNvPr id="1" name=""/>
+                    <pic:cNvPicPr/>
+                  </pic:nvPicPr>
+                  <pic:blipFill>
+                    <a:blip r:embed="rId29"/>
                     <a:stretch>
                       <a:fillRect/>
                     </a:stretch>
@@ -3349,87 +2960,210 @@
           <w:szCs w:val="26"/>
         </w:rPr>
       </w:pPr>
-    </w:p>
-    <w:p>
-      <w:pPr>
-        <w:rPr>
-          <w:rFonts w:ascii="Cantarell Light" w:hAnsi="Cantarell Light"/>
-          <w:sz w:val="26"/>
-          <w:szCs w:val="26"/>
-        </w:rPr>
-      </w:pPr>
-      <w:r>
-        <w:rPr>
-          <w:rFonts w:ascii="Cantarell Light" w:hAnsi="Cantarell Light"/>
-          <w:sz w:val="26"/>
-          <w:szCs w:val="26"/>
-        </w:rPr>
-        <w:t>La razón por la que la imagen no se muestra es por un error de visualización descrito en el apartado correspondiente.</w:t>
-      </w:r>
-    </w:p>
-    <w:p>
-      <w:pPr>
-        <w:rPr>
-          <w:rFonts w:ascii="Cantarell Light" w:hAnsi="Cantarell Light"/>
-          <w:sz w:val="26"/>
-          <w:szCs w:val="26"/>
-        </w:rPr>
-      </w:pPr>
-    </w:p>
-    <w:p>
-      <w:pPr>
-        <w:rPr>
-          <w:rFonts w:ascii="Cantarell Light" w:hAnsi="Cantarell Light"/>
-          <w:sz w:val="26"/>
-          <w:szCs w:val="26"/>
-        </w:rPr>
-      </w:pPr>
-    </w:p>
-    <w:p>
-      <w:pPr>
-        <w:rPr>
-          <w:rFonts w:ascii="Cantarell Light" w:hAnsi="Cantarell Light"/>
-          <w:sz w:val="26"/>
-          <w:szCs w:val="26"/>
-        </w:rPr>
-      </w:pPr>
-    </w:p>
-    <w:p>
-      <w:pPr>
-        <w:rPr>
-          <w:rFonts w:ascii="Cantarell Light" w:hAnsi="Cantarell Light"/>
-          <w:sz w:val="26"/>
-          <w:szCs w:val="26"/>
-        </w:rPr>
-      </w:pPr>
-    </w:p>
-    <w:p>
-      <w:pPr>
-        <w:rPr>
-          <w:rFonts w:ascii="Cantarell Light" w:hAnsi="Cantarell Light"/>
-          <w:sz w:val="26"/>
-          <w:szCs w:val="26"/>
-        </w:rPr>
-      </w:pPr>
-    </w:p>
-    <w:p>
-      <w:pPr>
-        <w:rPr>
-          <w:rFonts w:ascii="Cantarell Light" w:hAnsi="Cantarell Light"/>
-          <w:sz w:val="26"/>
-          <w:szCs w:val="26"/>
-        </w:rPr>
-      </w:pPr>
-    </w:p>
-    <w:p>
-      <w:pPr>
-        <w:rPr>
-          <w:rFonts w:ascii="Cantarell Light" w:hAnsi="Cantarell Light"/>
-          <w:sz w:val="26"/>
-          <w:szCs w:val="26"/>
-        </w:rPr>
-      </w:pPr>
-      <w:r>
+      <w:r>
+        <w:rPr>
+          <w:rFonts w:ascii="Cantarell Light" w:hAnsi="Cantarell Light"/>
+          <w:sz w:val="26"/>
+          <w:szCs w:val="26"/>
+        </w:rPr>
+        <w:t>El problema: Se le añadía en el jsp a la ruta, que ya venía completa de datos otra vez la carpeta contenedora de todas las imágenes.</w:t>
+      </w:r>
+    </w:p>
+    <w:p>
+      <w:pPr>
+        <w:rPr>
+          <w:rFonts w:ascii="Cantarell Light" w:hAnsi="Cantarell Light"/>
+          <w:sz w:val="26"/>
+          <w:szCs w:val="26"/>
+        </w:rPr>
+      </w:pPr>
+    </w:p>
+    <w:p>
+      <w:pPr>
+        <w:rPr>
+          <w:rFonts w:ascii="Cantarell Light" w:hAnsi="Cantarell Light"/>
+          <w:sz w:val="26"/>
+          <w:szCs w:val="26"/>
+        </w:rPr>
+      </w:pPr>
+      <w:r>
+        <w:rPr>
+          <w:rFonts w:ascii="Cantarell Light" w:hAnsi="Cantarell Light"/>
+          <w:noProof/>
+          <w:sz w:val="26"/>
+          <w:szCs w:val="26"/>
+        </w:rPr>
+        <w:drawing>
+          <wp:inline distT="0" distB="0" distL="0" distR="0" wp14:anchorId="6E7E681D" wp14:editId="026D2503">
+            <wp:extent cx="4172532" cy="276264"/>
+            <wp:effectExtent l="0" t="0" r="0" b="9525"/>
+            <wp:docPr id="10" name="Imagen 10"/>
+            <wp:cNvGraphicFramePr>
+              <a:graphicFrameLocks xmlns:a="http://schemas.openxmlformats.org/drawingml/2006/main" noChangeAspect="1"/>
+            </wp:cNvGraphicFramePr>
+            <a:graphic xmlns:a="http://schemas.openxmlformats.org/drawingml/2006/main">
+              <a:graphicData uri="http://schemas.openxmlformats.org/drawingml/2006/picture">
+                <pic:pic xmlns:pic="http://schemas.openxmlformats.org/drawingml/2006/picture">
+                  <pic:nvPicPr>
+                    <pic:cNvPr id="1" name=""/>
+                    <pic:cNvPicPr/>
+                  </pic:nvPicPr>
+                  <pic:blipFill>
+                    <a:blip r:embed="rId30"/>
+                    <a:stretch>
+                      <a:fillRect/>
+                    </a:stretch>
+                  </pic:blipFill>
+                  <pic:spPr>
+                    <a:xfrm>
+                      <a:off x="0" y="0"/>
+                      <a:ext cx="4172532" cy="276264"/>
+                    </a:xfrm>
+                    <a:prstGeom prst="rect">
+                      <a:avLst/>
+                    </a:prstGeom>
+                  </pic:spPr>
+                </pic:pic>
+              </a:graphicData>
+            </a:graphic>
+          </wp:inline>
+        </w:drawing>
+      </w:r>
+    </w:p>
+    <w:p>
+      <w:pPr>
+        <w:rPr>
+          <w:rFonts w:ascii="Cantarell Light" w:hAnsi="Cantarell Light"/>
+          <w:sz w:val="26"/>
+          <w:szCs w:val="26"/>
+        </w:rPr>
+      </w:pPr>
+      <w:r>
+        <w:rPr>
+          <w:rFonts w:ascii="Cantarell Light" w:hAnsi="Cantarell Light"/>
+          <w:sz w:val="26"/>
+          <w:szCs w:val="26"/>
+        </w:rPr>
+        <w:t>Tras solucionarlo:</w:t>
+      </w:r>
+    </w:p>
+    <w:p>
+      <w:pPr>
+        <w:rPr>
+          <w:rFonts w:ascii="Cantarell Light" w:hAnsi="Cantarell Light"/>
+          <w:sz w:val="26"/>
+          <w:szCs w:val="26"/>
+        </w:rPr>
+      </w:pPr>
+      <w:r>
+        <w:rPr>
+          <w:rFonts w:ascii="Cantarell Light" w:hAnsi="Cantarell Light"/>
+          <w:noProof/>
+          <w:sz w:val="26"/>
+          <w:szCs w:val="26"/>
+        </w:rPr>
+        <w:lastRenderedPageBreak/>
+        <w:drawing>
+          <wp:inline distT="0" distB="0" distL="0" distR="0" wp14:anchorId="06DDF6D0" wp14:editId="0C523A0B">
+            <wp:extent cx="4763165" cy="4763165"/>
+            <wp:effectExtent l="0" t="0" r="0" b="0"/>
+            <wp:docPr id="11" name="Imagen 11"/>
+            <wp:cNvGraphicFramePr>
+              <a:graphicFrameLocks xmlns:a="http://schemas.openxmlformats.org/drawingml/2006/main" noChangeAspect="1"/>
+            </wp:cNvGraphicFramePr>
+            <a:graphic xmlns:a="http://schemas.openxmlformats.org/drawingml/2006/main">
+              <a:graphicData uri="http://schemas.openxmlformats.org/drawingml/2006/picture">
+                <pic:pic xmlns:pic="http://schemas.openxmlformats.org/drawingml/2006/picture">
+                  <pic:nvPicPr>
+                    <pic:cNvPr id="1" name=""/>
+                    <pic:cNvPicPr/>
+                  </pic:nvPicPr>
+                  <pic:blipFill>
+                    <a:blip r:embed="rId31"/>
+                    <a:stretch>
+                      <a:fillRect/>
+                    </a:stretch>
+                  </pic:blipFill>
+                  <pic:spPr>
+                    <a:xfrm>
+                      <a:off x="0" y="0"/>
+                      <a:ext cx="4763165" cy="4763165"/>
+                    </a:xfrm>
+                    <a:prstGeom prst="rect">
+                      <a:avLst/>
+                    </a:prstGeom>
+                  </pic:spPr>
+                </pic:pic>
+              </a:graphicData>
+            </a:graphic>
+          </wp:inline>
+        </w:drawing>
+      </w:r>
+    </w:p>
+    <w:p>
+      <w:pPr>
+        <w:rPr>
+          <w:rFonts w:ascii="Cantarell Light" w:hAnsi="Cantarell Light"/>
+          <w:sz w:val="26"/>
+          <w:szCs w:val="26"/>
+        </w:rPr>
+      </w:pPr>
+    </w:p>
+    <w:p>
+      <w:pPr>
+        <w:rPr>
+          <w:rFonts w:ascii="Cantarell Light" w:hAnsi="Cantarell Light"/>
+          <w:sz w:val="26"/>
+          <w:szCs w:val="26"/>
+        </w:rPr>
+      </w:pPr>
+      <w:r>
+        <w:rPr>
+          <w:rFonts w:ascii="Cantarell Light" w:hAnsi="Cantarell Light"/>
+          <w:sz w:val="26"/>
+          <w:szCs w:val="26"/>
+        </w:rPr>
+        <w:t>Resultado final tras solucionar el problema: El producto se visualiza adecuadamente.</w:t>
+      </w:r>
+    </w:p>
+    <w:p>
+      <w:pPr>
+        <w:rPr>
+          <w:rFonts w:ascii="Cantarell Light" w:hAnsi="Cantarell Light"/>
+          <w:sz w:val="26"/>
+          <w:szCs w:val="26"/>
+        </w:rPr>
+      </w:pPr>
+    </w:p>
+    <w:p>
+      <w:pPr>
+        <w:rPr>
+          <w:rFonts w:ascii="Cantarell Light" w:hAnsi="Cantarell Light"/>
+          <w:sz w:val="26"/>
+          <w:szCs w:val="26"/>
+        </w:rPr>
+      </w:pPr>
+    </w:p>
+    <w:p>
+      <w:pPr>
+        <w:rPr>
+          <w:rFonts w:ascii="Cantarell Light" w:hAnsi="Cantarell Light"/>
+          <w:sz w:val="26"/>
+          <w:szCs w:val="26"/>
+        </w:rPr>
+      </w:pPr>
+    </w:p>
+    <w:p>
+      <w:pPr>
+        <w:rPr>
+          <w:rFonts w:ascii="Cantarell Light" w:hAnsi="Cantarell Light"/>
+          <w:sz w:val="26"/>
+          <w:szCs w:val="26"/>
+        </w:rPr>
+      </w:pPr>
+    </w:p>
+    <w:p>
+      <w:pPr>
         <w:rPr>
           <w:rFonts w:ascii="Cantarell Light" w:hAnsi="Cantarell Light"/>
           <w:b/>
@@ -3437,9 +3171,7 @@
           <w:sz w:val="26"/>
           <w:szCs w:val="26"/>
         </w:rPr>
-        <w:t xml:space="preserve">3 </w:t>
-      </w:r>
-      <w:proofErr w:type="gramStart"/>
+      </w:pPr>
       <w:r>
         <w:rPr>
           <w:rFonts w:ascii="Cantarell Light" w:hAnsi="Cantarell Light"/>
@@ -3448,9 +3180,228 @@
           <w:sz w:val="26"/>
           <w:szCs w:val="26"/>
         </w:rPr>
-        <w:t>Envío</w:t>
-      </w:r>
-      <w:proofErr w:type="gramEnd"/>
+        <w:t>2 Mantenimiento de productos</w:t>
+      </w:r>
+    </w:p>
+    <w:p>
+      <w:pPr>
+        <w:rPr>
+          <w:rFonts w:ascii="Cantarell Light" w:hAnsi="Cantarell Light"/>
+          <w:sz w:val="26"/>
+          <w:szCs w:val="26"/>
+        </w:rPr>
+      </w:pPr>
+      <w:r>
+        <w:rPr>
+          <w:rFonts w:ascii="Cantarell Light" w:hAnsi="Cantarell Light"/>
+          <w:sz w:val="26"/>
+          <w:szCs w:val="26"/>
+        </w:rPr>
+        <w:t>2.1 Subida de nuevos productos</w:t>
+      </w:r>
+    </w:p>
+    <w:p>
+      <w:pPr>
+        <w:rPr>
+          <w:rFonts w:ascii="Cantarell Light" w:hAnsi="Cantarell Light"/>
+          <w:sz w:val="26"/>
+          <w:szCs w:val="26"/>
+        </w:rPr>
+      </w:pPr>
+    </w:p>
+    <w:p>
+      <w:pPr>
+        <w:rPr>
+          <w:rFonts w:ascii="Cantarell Light" w:hAnsi="Cantarell Light"/>
+          <w:sz w:val="26"/>
+          <w:szCs w:val="26"/>
+        </w:rPr>
+      </w:pPr>
+      <w:r>
+        <w:rPr>
+          <w:rFonts w:ascii="Cantarell Light" w:hAnsi="Cantarell Light"/>
+          <w:noProof/>
+          <w:sz w:val="26"/>
+          <w:szCs w:val="26"/>
+        </w:rPr>
+        <w:lastRenderedPageBreak/>
+        <w:drawing>
+          <wp:inline distT="0" distB="0" distL="0" distR="0" wp14:anchorId="3B9429B7" wp14:editId="563069D7">
+            <wp:extent cx="6332220" cy="2961640"/>
+            <wp:effectExtent l="0" t="0" r="0" b="0"/>
+            <wp:docPr id="8" name="Imagen 8"/>
+            <wp:cNvGraphicFramePr>
+              <a:graphicFrameLocks xmlns:a="http://schemas.openxmlformats.org/drawingml/2006/main" noChangeAspect="1"/>
+            </wp:cNvGraphicFramePr>
+            <a:graphic xmlns:a="http://schemas.openxmlformats.org/drawingml/2006/main">
+              <a:graphicData uri="http://schemas.openxmlformats.org/drawingml/2006/picture">
+                <pic:pic xmlns:pic="http://schemas.openxmlformats.org/drawingml/2006/picture">
+                  <pic:nvPicPr>
+                    <pic:cNvPr id="1" name=""/>
+                    <pic:cNvPicPr/>
+                  </pic:nvPicPr>
+                  <pic:blipFill>
+                    <a:blip r:embed="rId32"/>
+                    <a:stretch>
+                      <a:fillRect/>
+                    </a:stretch>
+                  </pic:blipFill>
+                  <pic:spPr>
+                    <a:xfrm>
+                      <a:off x="0" y="0"/>
+                      <a:ext cx="6332220" cy="2961640"/>
+                    </a:xfrm>
+                    <a:prstGeom prst="rect">
+                      <a:avLst/>
+                    </a:prstGeom>
+                  </pic:spPr>
+                </pic:pic>
+              </a:graphicData>
+            </a:graphic>
+          </wp:inline>
+        </w:drawing>
+      </w:r>
+    </w:p>
+    <w:p>
+      <w:pPr>
+        <w:rPr>
+          <w:rFonts w:ascii="Cantarell Light" w:hAnsi="Cantarell Light"/>
+          <w:sz w:val="26"/>
+          <w:szCs w:val="26"/>
+        </w:rPr>
+      </w:pPr>
+      <w:r>
+        <w:rPr>
+          <w:rFonts w:ascii="Cantarell Light" w:hAnsi="Cantarell Light"/>
+          <w:noProof/>
+          <w:sz w:val="26"/>
+          <w:szCs w:val="26"/>
+        </w:rPr>
+        <w:drawing>
+          <wp:inline distT="0" distB="0" distL="0" distR="0" wp14:anchorId="69BE073B" wp14:editId="22D67490">
+            <wp:extent cx="6332220" cy="2933700"/>
+            <wp:effectExtent l="0" t="0" r="0" b="0"/>
+            <wp:docPr id="9" name="Imagen 9"/>
+            <wp:cNvGraphicFramePr>
+              <a:graphicFrameLocks xmlns:a="http://schemas.openxmlformats.org/drawingml/2006/main" noChangeAspect="1"/>
+            </wp:cNvGraphicFramePr>
+            <a:graphic xmlns:a="http://schemas.openxmlformats.org/drawingml/2006/main">
+              <a:graphicData uri="http://schemas.openxmlformats.org/drawingml/2006/picture">
+                <pic:pic xmlns:pic="http://schemas.openxmlformats.org/drawingml/2006/picture">
+                  <pic:nvPicPr>
+                    <pic:cNvPr id="1" name=""/>
+                    <pic:cNvPicPr/>
+                  </pic:nvPicPr>
+                  <pic:blipFill>
+                    <a:blip r:embed="rId29"/>
+                    <a:stretch>
+                      <a:fillRect/>
+                    </a:stretch>
+                  </pic:blipFill>
+                  <pic:spPr>
+                    <a:xfrm>
+                      <a:off x="0" y="0"/>
+                      <a:ext cx="6332220" cy="2933700"/>
+                    </a:xfrm>
+                    <a:prstGeom prst="rect">
+                      <a:avLst/>
+                    </a:prstGeom>
+                  </pic:spPr>
+                </pic:pic>
+              </a:graphicData>
+            </a:graphic>
+          </wp:inline>
+        </w:drawing>
+      </w:r>
+    </w:p>
+    <w:p>
+      <w:pPr>
+        <w:rPr>
+          <w:rFonts w:ascii="Cantarell Light" w:hAnsi="Cantarell Light"/>
+          <w:sz w:val="26"/>
+          <w:szCs w:val="26"/>
+        </w:rPr>
+      </w:pPr>
+    </w:p>
+    <w:p>
+      <w:pPr>
+        <w:rPr>
+          <w:rFonts w:ascii="Cantarell Light" w:hAnsi="Cantarell Light"/>
+          <w:sz w:val="26"/>
+          <w:szCs w:val="26"/>
+        </w:rPr>
+      </w:pPr>
+      <w:r>
+        <w:rPr>
+          <w:rFonts w:ascii="Cantarell Light" w:hAnsi="Cantarell Light"/>
+          <w:sz w:val="26"/>
+          <w:szCs w:val="26"/>
+        </w:rPr>
+        <w:t>La razón por la que la imagen no se muestra es por un error de visualización descrito en el apartado correspondiente.</w:t>
+      </w:r>
+    </w:p>
+    <w:p>
+      <w:pPr>
+        <w:rPr>
+          <w:rFonts w:ascii="Cantarell Light" w:hAnsi="Cantarell Light"/>
+          <w:sz w:val="26"/>
+          <w:szCs w:val="26"/>
+        </w:rPr>
+      </w:pPr>
+    </w:p>
+    <w:p>
+      <w:pPr>
+        <w:rPr>
+          <w:rFonts w:ascii="Cantarell Light" w:hAnsi="Cantarell Light"/>
+          <w:sz w:val="26"/>
+          <w:szCs w:val="26"/>
+        </w:rPr>
+      </w:pPr>
+    </w:p>
+    <w:p>
+      <w:pPr>
+        <w:rPr>
+          <w:rFonts w:ascii="Cantarell Light" w:hAnsi="Cantarell Light"/>
+          <w:sz w:val="26"/>
+          <w:szCs w:val="26"/>
+        </w:rPr>
+      </w:pPr>
+    </w:p>
+    <w:p>
+      <w:pPr>
+        <w:rPr>
+          <w:rFonts w:ascii="Cantarell Light" w:hAnsi="Cantarell Light"/>
+          <w:sz w:val="26"/>
+          <w:szCs w:val="26"/>
+        </w:rPr>
+      </w:pPr>
+    </w:p>
+    <w:p>
+      <w:pPr>
+        <w:rPr>
+          <w:rFonts w:ascii="Cantarell Light" w:hAnsi="Cantarell Light"/>
+          <w:sz w:val="26"/>
+          <w:szCs w:val="26"/>
+        </w:rPr>
+      </w:pPr>
+    </w:p>
+    <w:p>
+      <w:pPr>
+        <w:rPr>
+          <w:rFonts w:ascii="Cantarell Light" w:hAnsi="Cantarell Light"/>
+          <w:sz w:val="26"/>
+          <w:szCs w:val="26"/>
+        </w:rPr>
+      </w:pPr>
+    </w:p>
+    <w:p>
+      <w:pPr>
+        <w:rPr>
+          <w:rFonts w:ascii="Cantarell Light" w:hAnsi="Cantarell Light"/>
+          <w:sz w:val="26"/>
+          <w:szCs w:val="26"/>
+        </w:rPr>
+      </w:pPr>
       <w:r>
         <w:rPr>
           <w:rFonts w:ascii="Cantarell Light" w:hAnsi="Cantarell Light"/>
@@ -3459,7 +3410,7 @@
           <w:sz w:val="26"/>
           <w:szCs w:val="26"/>
         </w:rPr>
-        <w:t xml:space="preserve"> de mensajes privados entre usuarios</w:t>
+        <w:t>3 Envío de mensajes privados entre usuarios</w:t>
       </w:r>
     </w:p>
     <w:sectPr>
@@ -4205,6 +4156,21 @@
       <w:suppressLineNumbers/>
     </w:pPr>
   </w:style>
+  <w:style w:type="paragraph" w:styleId="Prrafodelista">
+    <w:name w:val="List Paragraph"/>
+    <w:basedOn w:val="Normal"/>
+    <w:uiPriority w:val="34"/>
+    <w:qFormat/>
+    <w:rsid w:val="00433354"/>
+    <w:pPr>
+      <w:ind w:left="720"/>
+      <w:contextualSpacing/>
+    </w:pPr>
+    <w:rPr>
+      <w:rFonts w:cs="Mangal"/>
+      <w:szCs w:val="21"/>
+    </w:rPr>
+  </w:style>
 </w:styles>
 </file>
 

</xml_diff>

<commit_message>
Añadidas más pruebas de mierda
</commit_message>
<xml_diff>
--- a/Registro Errores.docx
+++ b/Registro Errores.docx
@@ -82,29 +82,7 @@
           <w:sz w:val="26"/>
           <w:szCs w:val="26"/>
         </w:rPr>
-        <w:t xml:space="preserve">Programar registro y </w:t>
-      </w:r>
-      <w:proofErr w:type="spellStart"/>
-      <w:r>
-        <w:rPr>
-          <w:rFonts w:ascii="Cantarell Light" w:hAnsi="Cantarell Light"/>
-          <w:b/>
-          <w:bCs/>
-          <w:sz w:val="26"/>
-          <w:szCs w:val="26"/>
-        </w:rPr>
-        <w:t>login</w:t>
-      </w:r>
-      <w:proofErr w:type="spellEnd"/>
-      <w:r>
-        <w:rPr>
-          <w:rFonts w:ascii="Cantarell Light" w:hAnsi="Cantarell Light"/>
-          <w:b/>
-          <w:bCs/>
-          <w:sz w:val="26"/>
-          <w:szCs w:val="26"/>
-        </w:rPr>
-        <w:t>.</w:t>
+        <w:t>Programar registro y login.</w:t>
       </w:r>
     </w:p>
     <w:p>
@@ -171,25 +149,7 @@
           <w:szCs w:val="26"/>
         </w:rPr>
         <w:tab/>
-        <w:t xml:space="preserve">Problemas con las rutas, el </w:t>
-      </w:r>
-      <w:proofErr w:type="spellStart"/>
-      <w:r>
-        <w:rPr>
-          <w:rFonts w:ascii="Cantarell Light" w:hAnsi="Cantarell Light"/>
-          <w:sz w:val="26"/>
-          <w:szCs w:val="26"/>
-        </w:rPr>
-        <w:t>realpath</w:t>
-      </w:r>
-      <w:proofErr w:type="spellEnd"/>
-      <w:r>
-        <w:rPr>
-          <w:rFonts w:ascii="Cantarell Light" w:hAnsi="Cantarell Light"/>
-          <w:sz w:val="26"/>
-          <w:szCs w:val="26"/>
-        </w:rPr>
-        <w:t xml:space="preserve"> es necesario para escribir el archivo </w:t>
+        <w:t xml:space="preserve">Problemas con las rutas, el realpath es necesario para escribir el archivo </w:t>
       </w:r>
       <w:r>
         <w:rPr>
@@ -214,25 +174,7 @@
           <w:szCs w:val="26"/>
         </w:rPr>
         <w:tab/>
-        <w:t xml:space="preserve">con </w:t>
-      </w:r>
-      <w:proofErr w:type="spellStart"/>
-      <w:r>
-        <w:rPr>
-          <w:rFonts w:ascii="Cantarell Light" w:hAnsi="Cantarell Light"/>
-          <w:sz w:val="26"/>
-          <w:szCs w:val="26"/>
-        </w:rPr>
-        <w:t>fileoutputstream</w:t>
-      </w:r>
-      <w:proofErr w:type="spellEnd"/>
-      <w:r>
-        <w:rPr>
-          <w:rFonts w:ascii="Cantarell Light" w:hAnsi="Cantarell Light"/>
-          <w:sz w:val="26"/>
-          <w:szCs w:val="26"/>
-        </w:rPr>
-        <w:t xml:space="preserve">, pero no se puede meter la ruta esa en el </w:t>
+        <w:t xml:space="preserve">con fileoutputstream, pero no se puede meter la ruta esa en el </w:t>
       </w:r>
       <w:r>
         <w:rPr>
@@ -265,42 +207,7 @@
           <w:szCs w:val="26"/>
         </w:rPr>
         <w:tab/>
-      </w:r>
-      <w:proofErr w:type="spellStart"/>
-      <w:r>
-        <w:rPr>
-          <w:rFonts w:ascii="Cantarell Light" w:hAnsi="Cantarell Light"/>
-          <w:sz w:val="26"/>
-          <w:szCs w:val="26"/>
-        </w:rPr>
-        <w:t>img</w:t>
-      </w:r>
-      <w:proofErr w:type="spellEnd"/>
-      <w:r>
-        <w:rPr>
-          <w:rFonts w:ascii="Cantarell Light" w:hAnsi="Cantarell Light"/>
-          <w:sz w:val="26"/>
-          <w:szCs w:val="26"/>
-        </w:rPr>
-        <w:t xml:space="preserve">. Solucionado haciendo 2 rutas diferentes, 1 para el </w:t>
-      </w:r>
-      <w:proofErr w:type="spellStart"/>
-      <w:r>
-        <w:rPr>
-          <w:rFonts w:ascii="Cantarell Light" w:hAnsi="Cantarell Light"/>
-          <w:sz w:val="26"/>
-          <w:szCs w:val="26"/>
-        </w:rPr>
-        <w:t>fileinput</w:t>
-      </w:r>
-      <w:proofErr w:type="spellEnd"/>
-      <w:r>
-        <w:rPr>
-          <w:rFonts w:ascii="Cantarell Light" w:hAnsi="Cantarell Light"/>
-          <w:sz w:val="26"/>
-          <w:szCs w:val="26"/>
-        </w:rPr>
-        <w:t xml:space="preserve"> y otra para </w:t>
+        <w:t xml:space="preserve">img. Solucionado haciendo 2 rutas diferentes, 1 para el fileinput y otra para </w:t>
       </w:r>
       <w:r>
         <w:rPr>
@@ -325,43 +232,7 @@
           <w:szCs w:val="26"/>
         </w:rPr>
         <w:tab/>
-        <w:t xml:space="preserve">el elemento </w:t>
-      </w:r>
-      <w:proofErr w:type="spellStart"/>
-      <w:r>
-        <w:rPr>
-          <w:rFonts w:ascii="Cantarell Light" w:hAnsi="Cantarell Light"/>
-          <w:sz w:val="26"/>
-          <w:szCs w:val="26"/>
-        </w:rPr>
-        <w:t>img</w:t>
-      </w:r>
-      <w:proofErr w:type="spellEnd"/>
-      <w:r>
-        <w:rPr>
-          <w:rFonts w:ascii="Cantarell Light" w:hAnsi="Cantarell Light"/>
-          <w:sz w:val="26"/>
-          <w:szCs w:val="26"/>
-        </w:rPr>
-        <w:t xml:space="preserve"> del </w:t>
-      </w:r>
-      <w:proofErr w:type="spellStart"/>
-      <w:r>
-        <w:rPr>
-          <w:rFonts w:ascii="Cantarell Light" w:hAnsi="Cantarell Light"/>
-          <w:sz w:val="26"/>
-          <w:szCs w:val="26"/>
-        </w:rPr>
-        <w:t>html</w:t>
-      </w:r>
-      <w:proofErr w:type="spellEnd"/>
-      <w:r>
-        <w:rPr>
-          <w:rFonts w:ascii="Cantarell Light" w:hAnsi="Cantarell Light"/>
-          <w:sz w:val="26"/>
-          <w:szCs w:val="26"/>
-        </w:rPr>
-        <w:t xml:space="preserve"> que se mete en base de datos.</w:t>
+        <w:t>el elemento img del html que se mete en base de datos.</w:t>
       </w:r>
     </w:p>
     <w:p>
@@ -388,71 +259,7 @@
           <w:sz w:val="26"/>
           <w:szCs w:val="26"/>
         </w:rPr>
-        <w:t xml:space="preserve">Además he tenido en cuenta si usa barra o </w:t>
-      </w:r>
-      <w:proofErr w:type="spellStart"/>
-      <w:r>
-        <w:rPr>
-          <w:rFonts w:ascii="Cantarell Light" w:hAnsi="Cantarell Light"/>
-          <w:sz w:val="26"/>
-          <w:szCs w:val="26"/>
-        </w:rPr>
-        <w:t>contrabarra</w:t>
-      </w:r>
-      <w:proofErr w:type="spellEnd"/>
-      <w:r>
-        <w:rPr>
-          <w:rFonts w:ascii="Cantarell Light" w:hAnsi="Cantarell Light"/>
-          <w:sz w:val="26"/>
-          <w:szCs w:val="26"/>
-        </w:rPr>
-        <w:t xml:space="preserve">, comparando si la ruta tiene más barras que </w:t>
-      </w:r>
-      <w:proofErr w:type="spellStart"/>
-      <w:r>
-        <w:rPr>
-          <w:rFonts w:ascii="Cantarell Light" w:hAnsi="Cantarell Light"/>
-          <w:sz w:val="26"/>
-          <w:szCs w:val="26"/>
-        </w:rPr>
-        <w:t>contrabarras</w:t>
-      </w:r>
-      <w:proofErr w:type="spellEnd"/>
-      <w:r>
-        <w:rPr>
-          <w:rFonts w:ascii="Cantarell Light" w:hAnsi="Cantarell Light"/>
-          <w:sz w:val="26"/>
-          <w:szCs w:val="26"/>
-        </w:rPr>
-        <w:t xml:space="preserve"> o viceversa, ya que el </w:t>
-      </w:r>
-      <w:proofErr w:type="spellStart"/>
-      <w:proofErr w:type="gramStart"/>
-      <w:r>
-        <w:rPr>
-          <w:rFonts w:ascii="Cantarell Light" w:hAnsi="Cantarell Light"/>
-          <w:sz w:val="26"/>
-          <w:szCs w:val="26"/>
-        </w:rPr>
-        <w:t>getRealPath</w:t>
-      </w:r>
-      <w:proofErr w:type="spellEnd"/>
-      <w:r>
-        <w:rPr>
-          <w:rFonts w:ascii="Cantarell Light" w:hAnsi="Cantarell Light"/>
-          <w:sz w:val="26"/>
-          <w:szCs w:val="26"/>
-        </w:rPr>
-        <w:t>(</w:t>
-      </w:r>
-      <w:proofErr w:type="gramEnd"/>
-      <w:r>
-        <w:rPr>
-          <w:rFonts w:ascii="Cantarell Light" w:hAnsi="Cantarell Light"/>
-          <w:sz w:val="26"/>
-          <w:szCs w:val="26"/>
-        </w:rPr>
-        <w:t>) no pone una barra al final.</w:t>
+        <w:t>Además he tenido en cuenta si usa barra o contrabarra, comparando si la ruta tiene más barras que contrabarras o viceversa, ya que el getRealPath() no pone una barra al final.</w:t>
       </w:r>
     </w:p>
     <w:p>
@@ -665,25 +472,7 @@
           <w:szCs w:val="26"/>
         </w:rPr>
         <w:tab/>
-        <w:t xml:space="preserve">No poner la extensión al </w:t>
-      </w:r>
-      <w:proofErr w:type="spellStart"/>
-      <w:r>
-        <w:rPr>
-          <w:rFonts w:ascii="Cantarell Light" w:hAnsi="Cantarell Light"/>
-          <w:sz w:val="26"/>
-          <w:szCs w:val="26"/>
-        </w:rPr>
-        <w:t>jsp</w:t>
-      </w:r>
-      <w:proofErr w:type="spellEnd"/>
-      <w:r>
-        <w:rPr>
-          <w:rFonts w:ascii="Cantarell Light" w:hAnsi="Cantarell Light"/>
-          <w:sz w:val="26"/>
-          <w:szCs w:val="26"/>
-        </w:rPr>
-        <w:t xml:space="preserve"> al redirigir.</w:t>
+        <w:t>No poner la extensión al jsp al redirigir.</w:t>
       </w:r>
     </w:p>
     <w:p>
@@ -861,43 +650,7 @@
           <w:sz w:val="26"/>
           <w:szCs w:val="26"/>
         </w:rPr>
-        <w:t xml:space="preserve">Error de NetBeans al </w:t>
-      </w:r>
-      <w:proofErr w:type="gramStart"/>
-      <w:r>
-        <w:rPr>
-          <w:rFonts w:ascii="Cantarell Light" w:hAnsi="Cantarell Light"/>
-          <w:sz w:val="26"/>
-          <w:szCs w:val="26"/>
-        </w:rPr>
-        <w:t xml:space="preserve">hacer  </w:t>
-      </w:r>
-      <w:proofErr w:type="spellStart"/>
-      <w:r>
-        <w:rPr>
-          <w:rFonts w:ascii="Cantarell Light" w:hAnsi="Cantarell Light"/>
-          <w:sz w:val="26"/>
-          <w:szCs w:val="26"/>
-        </w:rPr>
-        <w:t>nombre</w:t>
-      </w:r>
-      <w:proofErr w:type="gramEnd"/>
-      <w:r>
-        <w:rPr>
-          <w:rFonts w:ascii="Cantarell Light" w:hAnsi="Cantarell Light"/>
-          <w:sz w:val="26"/>
-          <w:szCs w:val="26"/>
-        </w:rPr>
-        <w:t>_de_la_coleccion.toArray</w:t>
-      </w:r>
-      <w:proofErr w:type="spellEnd"/>
-      <w:r>
-        <w:rPr>
-          <w:rFonts w:ascii="Cantarell Light" w:hAnsi="Cantarell Light"/>
-          <w:sz w:val="26"/>
-          <w:szCs w:val="26"/>
-        </w:rPr>
-        <w:t>(byte[]::new)</w:t>
+        <w:t>Error de NetBeans al hacer  nombre_de_la_coleccion.toArray(byte[]::new)</w:t>
       </w:r>
     </w:p>
     <w:p>
@@ -1128,39 +881,22 @@
           <w:sz w:val="26"/>
           <w:szCs w:val="26"/>
         </w:rPr>
-        <w:t xml:space="preserve">Proceso: Se introducen los </w:t>
-      </w:r>
-      <w:proofErr w:type="gramStart"/>
-      <w:r>
-        <w:rPr>
-          <w:rFonts w:ascii="Cantarell Light" w:hAnsi="Cantarell Light"/>
-          <w:sz w:val="26"/>
-          <w:szCs w:val="26"/>
-        </w:rPr>
-        <w:t>campos usuario</w:t>
-      </w:r>
-      <w:proofErr w:type="gramEnd"/>
-      <w:r>
-        <w:rPr>
-          <w:rFonts w:ascii="Cantarell Light" w:hAnsi="Cantarell Light"/>
-          <w:sz w:val="26"/>
-          <w:szCs w:val="26"/>
-        </w:rPr>
-        <w:t>, email y contraseñas con valores válidos.</w:t>
-      </w:r>
-    </w:p>
-    <w:p>
-      <w:pPr>
-        <w:pStyle w:val="Prrafodelista"/>
-        <w:rPr>
-          <w:rFonts w:ascii="Cantarell Light" w:hAnsi="Cantarell Light"/>
-          <w:sz w:val="26"/>
-          <w:szCs w:val="26"/>
-        </w:rPr>
-      </w:pPr>
-      <w:r>
-        <w:rPr>
-          <w:rFonts w:ascii="Cantarell Light" w:hAnsi="Cantarell Light"/>
+        <w:t>Proceso: Se introducen los campos usuario, email y contraseñas con valores válidos.</w:t>
+      </w:r>
+    </w:p>
+    <w:p>
+      <w:pPr>
+        <w:pStyle w:val="Prrafodelista"/>
+        <w:rPr>
+          <w:rFonts w:ascii="Cantarell Light" w:hAnsi="Cantarell Light"/>
+          <w:sz w:val="26"/>
+          <w:szCs w:val="26"/>
+        </w:rPr>
+      </w:pPr>
+      <w:r>
+        <w:rPr>
+          <w:rFonts w:ascii="Cantarell Light" w:hAnsi="Cantarell Light"/>
+          <w:noProof/>
           <w:sz w:val="26"/>
           <w:szCs w:val="26"/>
         </w:rPr>
@@ -1214,6 +950,7 @@
       <w:r>
         <w:rPr>
           <w:rFonts w:ascii="Cantarell Light" w:hAnsi="Cantarell Light"/>
+          <w:noProof/>
           <w:sz w:val="26"/>
           <w:szCs w:val="26"/>
         </w:rPr>
@@ -1269,25 +1006,7 @@
           <w:sz w:val="26"/>
           <w:szCs w:val="26"/>
         </w:rPr>
-        <w:t xml:space="preserve">Resultado final: redirige a la página </w:t>
-      </w:r>
-      <w:proofErr w:type="spellStart"/>
-      <w:r>
-        <w:rPr>
-          <w:rFonts w:ascii="Cantarell Light" w:hAnsi="Cantarell Light"/>
-          <w:sz w:val="26"/>
-          <w:szCs w:val="26"/>
-        </w:rPr>
-        <w:t>index.jsp</w:t>
-      </w:r>
-      <w:proofErr w:type="spellEnd"/>
-      <w:r>
-        <w:rPr>
-          <w:rFonts w:ascii="Cantarell Light" w:hAnsi="Cantarell Light"/>
-          <w:sz w:val="26"/>
-          <w:szCs w:val="26"/>
-        </w:rPr>
-        <w:t xml:space="preserve"> y permite el registro sin problemas.</w:t>
+        <w:t>Resultado final: redirige a la página index.jsp y permite el registro sin problemas.</w:t>
       </w:r>
     </w:p>
     <w:p>
@@ -1332,6 +1051,61 @@
       <w:r>
         <w:rPr>
           <w:rFonts w:ascii="Cantarell Light" w:hAnsi="Cantarell Light"/>
+          <w:sz w:val="26"/>
+          <w:szCs w:val="26"/>
+        </w:rPr>
+        <w:t>Fecha: 15-05-2021</w:t>
+      </w:r>
+    </w:p>
+    <w:p>
+      <w:pPr>
+        <w:pStyle w:val="Prrafodelista"/>
+        <w:rPr>
+          <w:rFonts w:ascii="Cantarell Light" w:hAnsi="Cantarell Light"/>
+          <w:sz w:val="26"/>
+          <w:szCs w:val="26"/>
+        </w:rPr>
+      </w:pPr>
+      <w:r>
+        <w:rPr>
+          <w:rFonts w:ascii="Cantarell Light" w:hAnsi="Cantarell Light"/>
+          <w:sz w:val="26"/>
+          <w:szCs w:val="26"/>
+        </w:rPr>
+        <w:t>Proceso: Escribir datos correctos, a excepción de que la contraseña tiene menos de 4 caracteres.</w:t>
+      </w:r>
+    </w:p>
+    <w:p>
+      <w:pPr>
+        <w:pStyle w:val="Prrafodelista"/>
+        <w:rPr>
+          <w:rFonts w:ascii="Cantarell Light" w:hAnsi="Cantarell Light"/>
+          <w:sz w:val="26"/>
+          <w:szCs w:val="26"/>
+        </w:rPr>
+      </w:pPr>
+      <w:r>
+        <w:rPr>
+          <w:rFonts w:ascii="Cantarell Light" w:hAnsi="Cantarell Light"/>
+          <w:sz w:val="26"/>
+          <w:szCs w:val="26"/>
+        </w:rPr>
+        <w:t>Resultado esperado: Debería sacar un mensaje de contraseña corta tras el intento.</w:t>
+      </w:r>
+    </w:p>
+    <w:p>
+      <w:pPr>
+        <w:pStyle w:val="Prrafodelista"/>
+        <w:rPr>
+          <w:rFonts w:ascii="Cantarell Light" w:hAnsi="Cantarell Light"/>
+          <w:sz w:val="26"/>
+          <w:szCs w:val="26"/>
+        </w:rPr>
+      </w:pPr>
+      <w:r>
+        <w:rPr>
+          <w:rFonts w:ascii="Cantarell Light" w:hAnsi="Cantarell Light"/>
+          <w:noProof/>
           <w:sz w:val="26"/>
           <w:szCs w:val="26"/>
         </w:rPr>
@@ -1385,6 +1159,7 @@
       <w:r>
         <w:rPr>
           <w:rFonts w:ascii="Cantarell Light" w:hAnsi="Cantarell Light"/>
+          <w:noProof/>
           <w:sz w:val="26"/>
           <w:szCs w:val="26"/>
         </w:rPr>
@@ -1428,6 +1203,24 @@
     <w:p>
       <w:pPr>
         <w:pStyle w:val="Prrafodelista"/>
+        <w:rPr>
+          <w:rFonts w:ascii="Cantarell Light" w:hAnsi="Cantarell Light"/>
+          <w:sz w:val="26"/>
+          <w:szCs w:val="26"/>
+        </w:rPr>
+      </w:pPr>
+      <w:r>
+        <w:rPr>
+          <w:rFonts w:ascii="Cantarell Light" w:hAnsi="Cantarell Light"/>
+          <w:sz w:val="26"/>
+          <w:szCs w:val="26"/>
+        </w:rPr>
+        <w:t>Resultado final: La aplicación saca el mensaje de contraseña corta como se espera.</w:t>
+      </w:r>
+    </w:p>
+    <w:p>
+      <w:pPr>
+        <w:pStyle w:val="Prrafodelista"/>
         <w:numPr>
           <w:ilvl w:val="2"/>
           <w:numId w:val="3"/>
@@ -1444,6 +1237,107 @@
           <w:sz w:val="26"/>
           <w:szCs w:val="26"/>
         </w:rPr>
+        <w:lastRenderedPageBreak/>
+        <w:t>Registro inválido: Usuarios con mismo nombre</w:t>
+      </w:r>
+    </w:p>
+    <w:p>
+      <w:pPr>
+        <w:pStyle w:val="Prrafodelista"/>
+        <w:rPr>
+          <w:rFonts w:ascii="Cantarell Light" w:hAnsi="Cantarell Light"/>
+          <w:sz w:val="26"/>
+          <w:szCs w:val="26"/>
+        </w:rPr>
+      </w:pPr>
+    </w:p>
+    <w:p>
+      <w:pPr>
+        <w:pStyle w:val="Prrafodelista"/>
+        <w:rPr>
+          <w:rFonts w:ascii="Cantarell Light" w:hAnsi="Cantarell Light"/>
+          <w:sz w:val="26"/>
+          <w:szCs w:val="26"/>
+        </w:rPr>
+      </w:pPr>
+      <w:r>
+        <w:rPr>
+          <w:rFonts w:ascii="Cantarell Light" w:hAnsi="Cantarell Light"/>
+          <w:sz w:val="26"/>
+          <w:szCs w:val="26"/>
+        </w:rPr>
+        <w:t>Fecha: 15-05-2021</w:t>
+      </w:r>
+    </w:p>
+    <w:p>
+      <w:pPr>
+        <w:pStyle w:val="Prrafodelista"/>
+        <w:rPr>
+          <w:rFonts w:ascii="Cantarell Light" w:hAnsi="Cantarell Light"/>
+          <w:sz w:val="26"/>
+          <w:szCs w:val="26"/>
+        </w:rPr>
+      </w:pPr>
+      <w:r>
+        <w:rPr>
+          <w:rFonts w:ascii="Cantarell Light" w:hAnsi="Cantarell Light"/>
+          <w:sz w:val="26"/>
+          <w:szCs w:val="26"/>
+        </w:rPr>
+        <w:t>Resultado esperado: Debería lanzar un mensaje de que el usuario ya existe al introducir un nuevo usuario con nombre existente.</w:t>
+      </w:r>
+    </w:p>
+    <w:p>
+      <w:pPr>
+        <w:pStyle w:val="Prrafodelista"/>
+        <w:rPr>
+          <w:rFonts w:ascii="Cantarell Light" w:hAnsi="Cantarell Light"/>
+          <w:sz w:val="26"/>
+          <w:szCs w:val="26"/>
+        </w:rPr>
+      </w:pPr>
+      <w:r>
+        <w:rPr>
+          <w:rFonts w:ascii="Cantarell Light" w:hAnsi="Cantarell Light"/>
+          <w:sz w:val="26"/>
+          <w:szCs w:val="26"/>
+        </w:rPr>
+        <w:t>Proceso: Se introducen datos correctos, solo que con un nombre que ya existe</w:t>
+      </w:r>
+    </w:p>
+    <w:p>
+      <w:pPr>
+        <w:pStyle w:val="Prrafodelista"/>
+        <w:rPr>
+          <w:rFonts w:ascii="Cantarell Light" w:hAnsi="Cantarell Light"/>
+          <w:sz w:val="26"/>
+          <w:szCs w:val="26"/>
+        </w:rPr>
+      </w:pPr>
+      <w:r>
+        <w:rPr>
+          <w:rFonts w:ascii="Cantarell Light" w:hAnsi="Cantarell Light"/>
+          <w:sz w:val="26"/>
+          <w:szCs w:val="26"/>
+        </w:rPr>
+        <w:t>Resultado final: Al contrario de lo esperado, la aplicación permite el registro de este usuario inválido con nickname repetido.</w:t>
+      </w:r>
+    </w:p>
+    <w:p>
+      <w:pPr>
+        <w:pStyle w:val="Prrafodelista"/>
+        <w:rPr>
+          <w:rFonts w:ascii="Cantarell Light" w:hAnsi="Cantarell Light"/>
+          <w:sz w:val="26"/>
+          <w:szCs w:val="26"/>
+        </w:rPr>
+      </w:pPr>
+      <w:r>
+        <w:rPr>
+          <w:rFonts w:ascii="Cantarell Light" w:hAnsi="Cantarell Light"/>
+          <w:sz w:val="26"/>
+          <w:szCs w:val="26"/>
+        </w:rPr>
         <w:t>Error: Permite registrar a múltiples usuarios con el mismo nombre</w:t>
       </w:r>
     </w:p>
@@ -1456,109 +1350,10 @@
           <w:szCs w:val="26"/>
         </w:rPr>
       </w:pPr>
-    </w:p>
-    <w:p>
-      <w:pPr>
-        <w:pStyle w:val="Prrafodelista"/>
-        <w:rPr>
-          <w:rFonts w:ascii="Cantarell Light" w:hAnsi="Cantarell Light"/>
-          <w:sz w:val="26"/>
-          <w:szCs w:val="26"/>
-        </w:rPr>
-      </w:pPr>
-      <w:r>
-        <w:rPr>
-          <w:rFonts w:ascii="Cantarell Light" w:hAnsi="Cantarell Light"/>
-          <w:sz w:val="26"/>
-          <w:szCs w:val="26"/>
-        </w:rPr>
-        <w:t>Fecha: 15-05-2021</w:t>
-      </w:r>
-    </w:p>
-    <w:p>
-      <w:pPr>
-        <w:pStyle w:val="Prrafodelista"/>
-        <w:rPr>
-          <w:rFonts w:ascii="Cantarell Light" w:hAnsi="Cantarell Light"/>
-          <w:sz w:val="26"/>
-          <w:szCs w:val="26"/>
-        </w:rPr>
-      </w:pPr>
-      <w:r>
-        <w:rPr>
-          <w:rFonts w:ascii="Cantarell Light" w:hAnsi="Cantarell Light"/>
-          <w:sz w:val="26"/>
-          <w:szCs w:val="26"/>
-        </w:rPr>
-        <w:t>Resultado esperado: Debería lanzar un mensaje de que el usuario ya existe al introducir un nuevo usuario con nombre existente.</w:t>
-      </w:r>
-    </w:p>
-    <w:p>
-      <w:pPr>
-        <w:pStyle w:val="Prrafodelista"/>
-        <w:rPr>
-          <w:rFonts w:ascii="Cantarell Light" w:hAnsi="Cantarell Light"/>
-          <w:sz w:val="26"/>
-          <w:szCs w:val="26"/>
-        </w:rPr>
-      </w:pPr>
-      <w:r>
-        <w:rPr>
-          <w:rFonts w:ascii="Cantarell Light" w:hAnsi="Cantarell Light"/>
-          <w:sz w:val="26"/>
-          <w:szCs w:val="26"/>
-        </w:rPr>
-        <w:t>Proceso: Se introducen datos correctos, solo que con un nombre que ya existe</w:t>
-      </w:r>
-    </w:p>
-    <w:p>
-      <w:pPr>
-        <w:pStyle w:val="Prrafodelista"/>
-        <w:rPr>
-          <w:rFonts w:ascii="Cantarell Light" w:hAnsi="Cantarell Light"/>
-          <w:sz w:val="26"/>
-          <w:szCs w:val="26"/>
-        </w:rPr>
-      </w:pPr>
-      <w:r>
-        <w:rPr>
-          <w:rFonts w:ascii="Cantarell Light" w:hAnsi="Cantarell Light"/>
-          <w:sz w:val="26"/>
-          <w:szCs w:val="26"/>
-        </w:rPr>
-        <w:t xml:space="preserve">Resultado final: Al contrario de lo esperado, la aplicación permite el registro de este usuario inválido con </w:t>
-      </w:r>
-      <w:proofErr w:type="spellStart"/>
-      <w:r>
-        <w:rPr>
-          <w:rFonts w:ascii="Cantarell Light" w:hAnsi="Cantarell Light"/>
-          <w:sz w:val="26"/>
-          <w:szCs w:val="26"/>
-        </w:rPr>
-        <w:t>nickname</w:t>
-      </w:r>
-      <w:proofErr w:type="spellEnd"/>
-      <w:r>
-        <w:rPr>
-          <w:rFonts w:ascii="Cantarell Light" w:hAnsi="Cantarell Light"/>
-          <w:sz w:val="26"/>
-          <w:szCs w:val="26"/>
-        </w:rPr>
-        <w:t xml:space="preserve"> repetido.</w:t>
-      </w:r>
-    </w:p>
-    <w:p>
-      <w:pPr>
-        <w:pStyle w:val="Prrafodelista"/>
-        <w:rPr>
-          <w:rFonts w:ascii="Cantarell Light" w:hAnsi="Cantarell Light"/>
-          <w:sz w:val="26"/>
-          <w:szCs w:val="26"/>
-        </w:rPr>
-      </w:pPr>
-      <w:r>
-        <w:rPr>
-          <w:rFonts w:ascii="Cantarell Light" w:hAnsi="Cantarell Light"/>
+      <w:r>
+        <w:rPr>
+          <w:rFonts w:ascii="Cantarell Light" w:hAnsi="Cantarell Light"/>
+          <w:noProof/>
           <w:sz w:val="26"/>
           <w:szCs w:val="26"/>
         </w:rPr>
@@ -1618,23 +1413,13 @@
           <w:szCs w:val="26"/>
         </w:rPr>
       </w:pPr>
-      <w:proofErr w:type="gramStart"/>
-      <w:r>
-        <w:rPr>
-          <w:rFonts w:ascii="Cantarell Light" w:hAnsi="Cantarell Light"/>
-          <w:sz w:val="26"/>
-          <w:szCs w:val="26"/>
-        </w:rPr>
-        <w:t>Solución :</w:t>
-      </w:r>
-      <w:proofErr w:type="gramEnd"/>
-      <w:r>
-        <w:rPr>
-          <w:rFonts w:ascii="Cantarell Light" w:hAnsi="Cantarell Light"/>
-          <w:sz w:val="26"/>
-          <w:szCs w:val="26"/>
-        </w:rPr>
-        <w:t xml:space="preserve"> </w:t>
+      <w:r>
+        <w:rPr>
+          <w:rFonts w:ascii="Cantarell Light" w:hAnsi="Cantarell Light"/>
+          <w:sz w:val="26"/>
+          <w:szCs w:val="26"/>
+        </w:rPr>
+        <w:t xml:space="preserve">Solución : </w:t>
       </w:r>
     </w:p>
     <w:p>
@@ -1685,6 +1470,7 @@
       <w:r>
         <w:rPr>
           <w:rFonts w:ascii="Cantarell Light" w:hAnsi="Cantarell Light"/>
+          <w:noProof/>
           <w:sz w:val="26"/>
           <w:szCs w:val="26"/>
         </w:rPr>
@@ -1747,6 +1533,7 @@
       <w:r>
         <w:rPr>
           <w:rFonts w:ascii="Cantarell Light" w:hAnsi="Cantarell Light"/>
+          <w:noProof/>
           <w:sz w:val="26"/>
           <w:szCs w:val="26"/>
         </w:rPr>
@@ -1800,6 +1587,7 @@
       <w:r>
         <w:rPr>
           <w:rFonts w:ascii="Cantarell Light" w:hAnsi="Cantarell Light"/>
+          <w:noProof/>
           <w:sz w:val="26"/>
           <w:szCs w:val="26"/>
         </w:rPr>
@@ -1871,9 +1659,30 @@
     </w:p>
     <w:p>
       <w:pPr>
+        <w:pStyle w:val="Prrafodelista"/>
+        <w:rPr>
+          <w:rFonts w:ascii="Cantarell Light" w:hAnsi="Cantarell Light"/>
+          <w:sz w:val="26"/>
+          <w:szCs w:val="26"/>
+        </w:rPr>
+      </w:pPr>
+    </w:p>
+    <w:p>
+      <w:pPr>
+        <w:pStyle w:val="Prrafodelista"/>
+        <w:rPr>
+          <w:rFonts w:ascii="Cantarell Light" w:hAnsi="Cantarell Light"/>
+          <w:sz w:val="26"/>
+          <w:szCs w:val="26"/>
+        </w:rPr>
+      </w:pPr>
+    </w:p>
+    <w:p>
+      <w:pPr>
+        <w:pStyle w:val="Prrafodelista"/>
         <w:numPr>
-          <w:ilvl w:val="0"/>
-          <w:numId w:val="1"/>
+          <w:ilvl w:val="1"/>
+          <w:numId w:val="3"/>
         </w:numPr>
         <w:rPr>
           <w:rFonts w:ascii="Cantarell Light" w:hAnsi="Cantarell Light"/>
@@ -1887,66 +1696,100 @@
           <w:sz w:val="26"/>
           <w:szCs w:val="26"/>
         </w:rPr>
-        <w:t>Acceso y creación de hilos</w:t>
-      </w:r>
-    </w:p>
-    <w:p>
-      <w:pPr>
-        <w:ind w:left="720"/>
-        <w:rPr>
-          <w:rFonts w:ascii="Cantarell Light" w:hAnsi="Cantarell Light"/>
-          <w:sz w:val="26"/>
-          <w:szCs w:val="26"/>
-        </w:rPr>
-      </w:pPr>
-      <w:r>
-        <w:rPr>
-          <w:rFonts w:ascii="Cantarell Light" w:hAnsi="Cantarell Light"/>
-          <w:sz w:val="26"/>
-          <w:szCs w:val="26"/>
-        </w:rPr>
-        <w:t>Fecha: 08-05-2021</w:t>
-      </w:r>
-    </w:p>
-    <w:p>
-      <w:pPr>
-        <w:ind w:left="720"/>
-        <w:rPr>
-          <w:rFonts w:ascii="Cantarell Light" w:hAnsi="Cantarell Light"/>
-          <w:sz w:val="26"/>
-          <w:szCs w:val="26"/>
-        </w:rPr>
-      </w:pPr>
-      <w:r>
-        <w:rPr>
-          <w:rFonts w:ascii="Cantarell Light" w:hAnsi="Cantarell Light"/>
-          <w:sz w:val="26"/>
-          <w:szCs w:val="26"/>
-        </w:rPr>
-        <w:t>Resultado esperado: Debería dejar navegar sin problema por los hilos de la categoría</w:t>
-      </w:r>
-    </w:p>
-    <w:p>
-      <w:pPr>
-        <w:ind w:left="720"/>
-        <w:rPr>
-          <w:rFonts w:ascii="Cantarell Light" w:hAnsi="Cantarell Light"/>
-          <w:sz w:val="26"/>
-          <w:szCs w:val="26"/>
-        </w:rPr>
-      </w:pPr>
-      <w:r>
-        <w:rPr>
-          <w:rFonts w:ascii="Cantarell Light" w:hAnsi="Cantarell Light"/>
-          <w:noProof/>
-          <w:sz w:val="26"/>
-          <w:szCs w:val="26"/>
-        </w:rPr>
+        <w:t>Login</w:t>
+      </w:r>
+    </w:p>
+    <w:p>
+      <w:pPr>
+        <w:pStyle w:val="Prrafodelista"/>
+        <w:rPr>
+          <w:rFonts w:ascii="Cantarell Light" w:hAnsi="Cantarell Light"/>
+          <w:sz w:val="26"/>
+          <w:szCs w:val="26"/>
+        </w:rPr>
+      </w:pPr>
+      <w:r>
+        <w:rPr>
+          <w:rFonts w:ascii="Cantarell Light" w:hAnsi="Cantarell Light"/>
+          <w:sz w:val="26"/>
+          <w:szCs w:val="26"/>
+        </w:rPr>
+        <w:t>Fecha: 16-05-2021</w:t>
+      </w:r>
+    </w:p>
+    <w:p>
+      <w:pPr>
+        <w:pStyle w:val="Prrafodelista"/>
+        <w:rPr>
+          <w:rFonts w:ascii="Cantarell Light" w:hAnsi="Cantarell Light"/>
+          <w:sz w:val="26"/>
+          <w:szCs w:val="26"/>
+        </w:rPr>
+      </w:pPr>
+      <w:r>
+        <w:rPr>
+          <w:rFonts w:ascii="Cantarell Light" w:hAnsi="Cantarell Light"/>
+          <w:sz w:val="26"/>
+          <w:szCs w:val="26"/>
+        </w:rPr>
+        <w:t>Proceso: Introducción</w:t>
+      </w:r>
+      <w:r>
+        <w:rPr>
+          <w:rFonts w:ascii="Cantarell Light" w:hAnsi="Cantarell Light"/>
+          <w:sz w:val="26"/>
+          <w:szCs w:val="26"/>
+        </w:rPr>
+        <w:t xml:space="preserve"> </w:t>
+      </w:r>
+      <w:r>
+        <w:rPr>
+          <w:rFonts w:ascii="Cantarell Light" w:hAnsi="Cantarell Light"/>
+          <w:sz w:val="26"/>
+          <w:szCs w:val="26"/>
+        </w:rPr>
+        <w:t>correcta del usuario y de la contraseña de un usuario cualquiera.</w:t>
+      </w:r>
+    </w:p>
+    <w:p>
+      <w:pPr>
+        <w:pStyle w:val="Prrafodelista"/>
+        <w:rPr>
+          <w:rFonts w:ascii="Cantarell Light" w:hAnsi="Cantarell Light"/>
+          <w:sz w:val="26"/>
+          <w:szCs w:val="26"/>
+        </w:rPr>
+      </w:pPr>
+      <w:r>
+        <w:rPr>
+          <w:rFonts w:ascii="Cantarell Light" w:hAnsi="Cantarell Light"/>
+          <w:sz w:val="26"/>
+          <w:szCs w:val="26"/>
+        </w:rPr>
+        <w:t>Resultado esperado: La aplicación debe redirigir al index una vez hecho submit.</w:t>
+      </w:r>
+    </w:p>
+    <w:p>
+      <w:pPr>
+        <w:pStyle w:val="Prrafodelista"/>
+        <w:rPr>
+          <w:rFonts w:ascii="Cantarell Light" w:hAnsi="Cantarell Light"/>
+          <w:sz w:val="26"/>
+          <w:szCs w:val="26"/>
+        </w:rPr>
+      </w:pPr>
+      <w:r>
+        <w:rPr>
+          <w:rFonts w:ascii="Cantarell Light" w:hAnsi="Cantarell Light"/>
+          <w:sz w:val="26"/>
+          <w:szCs w:val="26"/>
+        </w:rPr>
+        <w:lastRenderedPageBreak/>
         <w:drawing>
-          <wp:inline distT="0" distB="0" distL="0" distR="0" wp14:anchorId="195AA09C" wp14:editId="7FEB6EB8">
-            <wp:extent cx="6332220" cy="2678430"/>
-            <wp:effectExtent l="0" t="0" r="0" b="7620"/>
-            <wp:docPr id="13" name="Imagen 13"/>
+          <wp:inline distT="0" distB="0" distL="0" distR="0" wp14:anchorId="0575656F" wp14:editId="03C0F545">
+            <wp:extent cx="5029902" cy="3820058"/>
+            <wp:effectExtent l="0" t="0" r="0" b="9525"/>
+            <wp:docPr id="42" name="Imagen 42"/>
             <wp:cNvGraphicFramePr>
               <a:graphicFrameLocks xmlns:a="http://schemas.openxmlformats.org/drawingml/2006/main" noChangeAspect="1"/>
             </wp:cNvGraphicFramePr>
@@ -1966,7 +1809,7 @@
                   <pic:spPr>
                     <a:xfrm>
                       <a:off x="0" y="0"/>
-                      <a:ext cx="6332220" cy="2678430"/>
+                      <a:ext cx="5029902" cy="3820058"/>
                     </a:xfrm>
                     <a:prstGeom prst="rect">
                       <a:avLst/>
@@ -1981,26 +1824,24 @@
     </w:p>
     <w:p>
       <w:pPr>
-        <w:ind w:left="720"/>
-        <w:rPr>
-          <w:rFonts w:ascii="Cantarell Light" w:hAnsi="Cantarell Light"/>
-          <w:sz w:val="26"/>
-          <w:szCs w:val="26"/>
-        </w:rPr>
-      </w:pPr>
-      <w:r>
-        <w:rPr>
-          <w:rFonts w:ascii="Cantarell Light" w:hAnsi="Cantarell Light"/>
-          <w:noProof/>
-          <w:sz w:val="26"/>
-          <w:szCs w:val="26"/>
-        </w:rPr>
-        <w:lastRenderedPageBreak/>
+        <w:pStyle w:val="Prrafodelista"/>
+        <w:rPr>
+          <w:rFonts w:ascii="Cantarell Light" w:hAnsi="Cantarell Light"/>
+          <w:sz w:val="26"/>
+          <w:szCs w:val="26"/>
+        </w:rPr>
+      </w:pPr>
+      <w:r>
+        <w:rPr>
+          <w:rFonts w:ascii="Cantarell Light" w:hAnsi="Cantarell Light"/>
+          <w:sz w:val="26"/>
+          <w:szCs w:val="26"/>
+        </w:rPr>
         <w:drawing>
-          <wp:inline distT="0" distB="0" distL="0" distR="0" wp14:anchorId="01FD8CC1" wp14:editId="2EC205F1">
-            <wp:extent cx="6332220" cy="2587625"/>
-            <wp:effectExtent l="0" t="0" r="0" b="3175"/>
-            <wp:docPr id="14" name="Imagen 14"/>
+          <wp:inline distT="0" distB="0" distL="0" distR="0" wp14:anchorId="4439F87C" wp14:editId="2CA3E9D6">
+            <wp:extent cx="6332220" cy="3440430"/>
+            <wp:effectExtent l="0" t="0" r="0" b="7620"/>
+            <wp:docPr id="43" name="Imagen 43"/>
             <wp:cNvGraphicFramePr>
               <a:graphicFrameLocks xmlns:a="http://schemas.openxmlformats.org/drawingml/2006/main" noChangeAspect="1"/>
             </wp:cNvGraphicFramePr>
@@ -2020,7 +1861,7 @@
                   <pic:spPr>
                     <a:xfrm>
                       <a:off x="0" y="0"/>
-                      <a:ext cx="6332220" cy="2587625"/>
+                      <a:ext cx="6332220" cy="3440430"/>
                     </a:xfrm>
                     <a:prstGeom prst="rect">
                       <a:avLst/>
@@ -2035,25 +1876,191 @@
     </w:p>
     <w:p>
       <w:pPr>
-        <w:ind w:left="720"/>
-        <w:rPr>
-          <w:rFonts w:ascii="Cantarell Light" w:hAnsi="Cantarell Light"/>
-          <w:sz w:val="26"/>
-          <w:szCs w:val="26"/>
-        </w:rPr>
-      </w:pPr>
-      <w:r>
-        <w:rPr>
-          <w:rFonts w:ascii="Cantarell Light" w:hAnsi="Cantarell Light"/>
-          <w:noProof/>
+        <w:pStyle w:val="Prrafodelista"/>
+        <w:rPr>
+          <w:rFonts w:ascii="Cantarell Light" w:hAnsi="Cantarell Light"/>
+          <w:sz w:val="26"/>
+          <w:szCs w:val="26"/>
+        </w:rPr>
+      </w:pPr>
+    </w:p>
+    <w:p>
+      <w:pPr>
+        <w:pStyle w:val="Prrafodelista"/>
+        <w:rPr>
+          <w:rFonts w:ascii="Cantarell Light" w:hAnsi="Cantarell Light"/>
+          <w:sz w:val="26"/>
+          <w:szCs w:val="26"/>
+        </w:rPr>
+      </w:pPr>
+      <w:r>
+        <w:rPr>
+          <w:rFonts w:ascii="Cantarell Light" w:hAnsi="Cantarell Light"/>
+          <w:sz w:val="26"/>
+          <w:szCs w:val="26"/>
+        </w:rPr>
+        <w:t>Resultado final: tras pasar por el “loginServlet”, la aplicación redirige, como es de esperar, a “login.jsp”.</w:t>
+      </w:r>
+    </w:p>
+    <w:p>
+      <w:pPr>
+        <w:pStyle w:val="Prrafodelista"/>
+        <w:rPr>
+          <w:rFonts w:ascii="Cantarell Light" w:hAnsi="Cantarell Light"/>
+          <w:sz w:val="26"/>
+          <w:szCs w:val="26"/>
+        </w:rPr>
+      </w:pPr>
+    </w:p>
+    <w:p>
+      <w:pPr>
+        <w:pStyle w:val="Prrafodelista"/>
+        <w:rPr>
+          <w:rFonts w:ascii="Cantarell Light" w:hAnsi="Cantarell Light"/>
+          <w:sz w:val="26"/>
+          <w:szCs w:val="26"/>
+        </w:rPr>
+      </w:pPr>
+    </w:p>
+    <w:p>
+      <w:pPr>
+        <w:pStyle w:val="Prrafodelista"/>
+        <w:rPr>
+          <w:rFonts w:ascii="Cantarell Light" w:hAnsi="Cantarell Light"/>
+          <w:sz w:val="26"/>
+          <w:szCs w:val="26"/>
+        </w:rPr>
+      </w:pPr>
+    </w:p>
+    <w:p>
+      <w:pPr>
+        <w:pStyle w:val="Prrafodelista"/>
+        <w:numPr>
+          <w:ilvl w:val="2"/>
+          <w:numId w:val="3"/>
+        </w:numPr>
+        <w:rPr>
+          <w:rFonts w:ascii="Cantarell Light" w:hAnsi="Cantarell Light"/>
+          <w:sz w:val="26"/>
+          <w:szCs w:val="26"/>
+        </w:rPr>
+      </w:pPr>
+      <w:r>
+        <w:rPr>
+          <w:rFonts w:ascii="Cantarell Light" w:hAnsi="Cantarell Light"/>
+          <w:sz w:val="26"/>
+          <w:szCs w:val="26"/>
+        </w:rPr>
+        <w:lastRenderedPageBreak/>
+        <w:t>Login inválido – Contraseña incorrecta</w:t>
+      </w:r>
+    </w:p>
+    <w:p>
+      <w:pPr>
+        <w:pStyle w:val="Prrafodelista"/>
+        <w:rPr>
+          <w:rFonts w:ascii="Cantarell Light" w:hAnsi="Cantarell Light"/>
+          <w:sz w:val="26"/>
+          <w:szCs w:val="26"/>
+        </w:rPr>
+      </w:pPr>
+      <w:r>
+        <w:rPr>
+          <w:rFonts w:ascii="Cantarell Light" w:hAnsi="Cantarell Light"/>
+          <w:sz w:val="26"/>
+          <w:szCs w:val="26"/>
+        </w:rPr>
+        <w:t>Fecha: 16-05-2021</w:t>
+      </w:r>
+    </w:p>
+    <w:p>
+      <w:pPr>
+        <w:pStyle w:val="Prrafodelista"/>
+        <w:rPr>
+          <w:rFonts w:ascii="Cantarell Light" w:hAnsi="Cantarell Light"/>
+          <w:sz w:val="26"/>
+          <w:szCs w:val="26"/>
+        </w:rPr>
+      </w:pPr>
+      <w:r>
+        <w:rPr>
+          <w:rFonts w:ascii="Cantarell Light" w:hAnsi="Cantarell Light"/>
+          <w:sz w:val="26"/>
+          <w:szCs w:val="26"/>
+        </w:rPr>
+        <w:t xml:space="preserve">Proceso: Introducri una contraseña que no corresponda con </w:t>
+      </w:r>
+      <w:r>
+        <w:rPr>
+          <w:rFonts w:ascii="Cantarell Light" w:hAnsi="Cantarell Light"/>
+          <w:sz w:val="26"/>
+          <w:szCs w:val="26"/>
+        </w:rPr>
+        <w:t xml:space="preserve">la del </w:t>
+      </w:r>
+      <w:r>
+        <w:rPr>
+          <w:rFonts w:ascii="Cantarell Light" w:hAnsi="Cantarell Light"/>
+          <w:sz w:val="26"/>
+          <w:szCs w:val="26"/>
+        </w:rPr>
+        <w:t>usuario</w:t>
+      </w:r>
+      <w:r>
+        <w:rPr>
+          <w:rFonts w:ascii="Cantarell Light" w:hAnsi="Cantarell Light"/>
+          <w:sz w:val="26"/>
+          <w:szCs w:val="26"/>
+        </w:rPr>
+        <w:t xml:space="preserve"> en base de datos</w:t>
+      </w:r>
+      <w:r>
+        <w:rPr>
+          <w:rFonts w:ascii="Cantarell Light" w:hAnsi="Cantarell Light"/>
+          <w:sz w:val="26"/>
+          <w:szCs w:val="26"/>
+        </w:rPr>
+        <w:t>.</w:t>
+      </w:r>
+    </w:p>
+    <w:p>
+      <w:pPr>
+        <w:pStyle w:val="Prrafodelista"/>
+        <w:rPr>
+          <w:rFonts w:ascii="Cantarell Light" w:hAnsi="Cantarell Light"/>
+          <w:sz w:val="26"/>
+          <w:szCs w:val="26"/>
+        </w:rPr>
+      </w:pPr>
+      <w:r>
+        <w:rPr>
+          <w:rFonts w:ascii="Cantarell Light" w:hAnsi="Cantarell Light"/>
+          <w:sz w:val="26"/>
+          <w:szCs w:val="26"/>
+        </w:rPr>
+        <w:t>Resultado esperado: La aplicación debe lanzar un mensaje de contraseña inválida.</w:t>
+      </w:r>
+    </w:p>
+    <w:p>
+      <w:pPr>
+        <w:pStyle w:val="Prrafodelista"/>
+        <w:rPr>
+          <w:rFonts w:ascii="Cantarell Light" w:hAnsi="Cantarell Light"/>
+          <w:sz w:val="26"/>
+          <w:szCs w:val="26"/>
+        </w:rPr>
+      </w:pPr>
+      <w:r>
+        <w:rPr>
+          <w:rFonts w:ascii="Cantarell Light" w:hAnsi="Cantarell Light"/>
           <w:sz w:val="26"/>
           <w:szCs w:val="26"/>
         </w:rPr>
         <w:drawing>
-          <wp:inline distT="0" distB="0" distL="0" distR="0" wp14:anchorId="620E3A1F" wp14:editId="7EB68F5B">
-            <wp:extent cx="6332220" cy="2733040"/>
+          <wp:inline distT="0" distB="0" distL="0" distR="0" wp14:anchorId="24BD05E4" wp14:editId="0297C783">
+            <wp:extent cx="6211167" cy="4267796"/>
             <wp:effectExtent l="0" t="0" r="0" b="0"/>
-            <wp:docPr id="15" name="Imagen 15"/>
+            <wp:docPr id="36" name="Imagen 36"/>
             <wp:cNvGraphicFramePr>
               <a:graphicFrameLocks xmlns:a="http://schemas.openxmlformats.org/drawingml/2006/main" noChangeAspect="1"/>
             </wp:cNvGraphicFramePr>
@@ -2073,7 +2080,7 @@
                   <pic:spPr>
                     <a:xfrm>
                       <a:off x="0" y="0"/>
-                      <a:ext cx="6332220" cy="2733040"/>
+                      <a:ext cx="6211167" cy="4267796"/>
                     </a:xfrm>
                     <a:prstGeom prst="rect">
                       <a:avLst/>
@@ -2088,136 +2095,24 @@
     </w:p>
     <w:p>
       <w:pPr>
-        <w:ind w:left="720"/>
-        <w:rPr>
-          <w:rFonts w:ascii="Cantarell Light" w:hAnsi="Cantarell Light"/>
-          <w:sz w:val="26"/>
-          <w:szCs w:val="26"/>
-        </w:rPr>
-      </w:pPr>
-      <w:r>
-        <w:rPr>
-          <w:rFonts w:ascii="Cantarell Light" w:hAnsi="Cantarell Light"/>
-          <w:sz w:val="26"/>
-          <w:szCs w:val="26"/>
-        </w:rPr>
-        <w:t>Resultado final: La aplicación permitió moverse sin problemas por los hilos.</w:t>
-      </w:r>
-    </w:p>
-    <w:p>
-      <w:pPr>
-        <w:ind w:left="720"/>
-        <w:rPr>
-          <w:rFonts w:ascii="Cantarell Light" w:hAnsi="Cantarell Light"/>
-          <w:sz w:val="26"/>
-          <w:szCs w:val="26"/>
-        </w:rPr>
-      </w:pPr>
-    </w:p>
-    <w:p>
-      <w:pPr>
-        <w:ind w:left="720"/>
-        <w:rPr>
-          <w:rFonts w:ascii="Cantarell Light" w:hAnsi="Cantarell Light"/>
-          <w:sz w:val="26"/>
-          <w:szCs w:val="26"/>
-        </w:rPr>
-      </w:pPr>
-    </w:p>
-    <w:p>
-      <w:pPr>
-        <w:ind w:left="720"/>
-        <w:rPr>
-          <w:rFonts w:ascii="Cantarell Light" w:hAnsi="Cantarell Light"/>
-          <w:sz w:val="26"/>
-          <w:szCs w:val="26"/>
-        </w:rPr>
-      </w:pPr>
-      <w:r>
-        <w:rPr>
-          <w:rFonts w:ascii="Cantarell Light" w:hAnsi="Cantarell Light"/>
-          <w:sz w:val="26"/>
-          <w:szCs w:val="26"/>
-        </w:rPr>
-        <w:t>Creación de hilos</w:t>
-      </w:r>
-    </w:p>
-    <w:p>
-      <w:pPr>
-        <w:ind w:left="720"/>
-        <w:rPr>
-          <w:rFonts w:ascii="Cantarell Light" w:hAnsi="Cantarell Light"/>
-          <w:sz w:val="26"/>
-          <w:szCs w:val="26"/>
-        </w:rPr>
-      </w:pPr>
-      <w:r>
-        <w:rPr>
-          <w:rFonts w:ascii="Cantarell Light" w:hAnsi="Cantarell Light"/>
-          <w:sz w:val="26"/>
-          <w:szCs w:val="26"/>
-        </w:rPr>
-        <w:t>Fecha: 08-05-2021</w:t>
-      </w:r>
-    </w:p>
-    <w:p>
-      <w:pPr>
-        <w:ind w:left="720"/>
-        <w:rPr>
-          <w:rFonts w:ascii="Cantarell Light" w:hAnsi="Cantarell Light"/>
-          <w:sz w:val="26"/>
-          <w:szCs w:val="26"/>
-        </w:rPr>
-      </w:pPr>
-      <w:r>
-        <w:rPr>
-          <w:rFonts w:ascii="Cantarell Light" w:hAnsi="Cantarell Light"/>
-          <w:sz w:val="26"/>
-          <w:szCs w:val="26"/>
-        </w:rPr>
-        <w:t>Resultado esperado:</w:t>
-      </w:r>
-    </w:p>
-    <w:p>
-      <w:pPr>
-        <w:ind w:left="720"/>
-        <w:rPr>
-          <w:rFonts w:ascii="Cantarell Light" w:hAnsi="Cantarell Light"/>
-          <w:sz w:val="26"/>
-          <w:szCs w:val="26"/>
-        </w:rPr>
-      </w:pPr>
-      <w:r>
-        <w:rPr>
-          <w:rFonts w:ascii="Cantarell Light" w:hAnsi="Cantarell Light"/>
-          <w:sz w:val="26"/>
-          <w:szCs w:val="26"/>
-        </w:rPr>
-        <w:t>La aplicación debería permitir subir un nuevo hilo y que se registre en su categoría correspondiente (El diseño de la página de creación todavía está en desarrollo)</w:t>
-      </w:r>
-    </w:p>
-    <w:p>
-      <w:pPr>
-        <w:ind w:left="720"/>
-        <w:rPr>
-          <w:rFonts w:ascii="Cantarell Light" w:hAnsi="Cantarell Light"/>
-          <w:sz w:val="26"/>
-          <w:szCs w:val="26"/>
-        </w:rPr>
-      </w:pPr>
-      <w:r>
-        <w:rPr>
-          <w:rFonts w:ascii="Cantarell Light" w:hAnsi="Cantarell Light"/>
-          <w:noProof/>
-          <w:sz w:val="26"/>
-          <w:szCs w:val="26"/>
-        </w:rPr>
-        <w:lastRenderedPageBreak/>
+        <w:pStyle w:val="Prrafodelista"/>
+        <w:rPr>
+          <w:rFonts w:ascii="Cantarell Light" w:hAnsi="Cantarell Light"/>
+          <w:sz w:val="26"/>
+          <w:szCs w:val="26"/>
+        </w:rPr>
+      </w:pPr>
+      <w:r>
+        <w:rPr>
+          <w:rFonts w:ascii="Cantarell Light" w:hAnsi="Cantarell Light"/>
+          <w:sz w:val="26"/>
+          <w:szCs w:val="26"/>
+        </w:rPr>
         <w:drawing>
-          <wp:inline distT="0" distB="0" distL="0" distR="0" wp14:anchorId="20A9FC59" wp14:editId="11B6F781">
-            <wp:extent cx="6332220" cy="3940810"/>
-            <wp:effectExtent l="0" t="0" r="0" b="2540"/>
-            <wp:docPr id="17" name="Imagen 17"/>
+          <wp:inline distT="0" distB="0" distL="0" distR="0" wp14:anchorId="25B97973" wp14:editId="19A1F0D6">
+            <wp:extent cx="6332220" cy="3000375"/>
+            <wp:effectExtent l="0" t="0" r="0" b="9525"/>
+            <wp:docPr id="41" name="Imagen 41"/>
             <wp:cNvGraphicFramePr>
               <a:graphicFrameLocks xmlns:a="http://schemas.openxmlformats.org/drawingml/2006/main" noChangeAspect="1"/>
             </wp:cNvGraphicFramePr>
@@ -2237,7 +2132,7 @@
                   <pic:spPr>
                     <a:xfrm>
                       <a:off x="0" y="0"/>
-                      <a:ext cx="6332220" cy="3940810"/>
+                      <a:ext cx="6332220" cy="3000375"/>
                     </a:xfrm>
                     <a:prstGeom prst="rect">
                       <a:avLst/>
@@ -2252,24 +2147,119 @@
     </w:p>
     <w:p>
       <w:pPr>
-        <w:rPr>
-          <w:rFonts w:ascii="Cantarell Light" w:hAnsi="Cantarell Light"/>
-          <w:sz w:val="26"/>
-          <w:szCs w:val="26"/>
-        </w:rPr>
-      </w:pPr>
-      <w:r>
-        <w:rPr>
-          <w:rFonts w:ascii="Cantarell Light" w:hAnsi="Cantarell Light"/>
-          <w:noProof/>
+        <w:pStyle w:val="Prrafodelista"/>
+        <w:rPr>
+          <w:rFonts w:ascii="Cantarell Light" w:hAnsi="Cantarell Light"/>
+          <w:sz w:val="26"/>
+          <w:szCs w:val="26"/>
+        </w:rPr>
+      </w:pPr>
+      <w:r>
+        <w:rPr>
+          <w:rFonts w:ascii="Cantarell Light" w:hAnsi="Cantarell Light"/>
+          <w:sz w:val="26"/>
+          <w:szCs w:val="26"/>
+        </w:rPr>
+        <w:t>Resultado final: Funciona correctamente.</w:t>
+      </w:r>
+    </w:p>
+    <w:p>
+      <w:pPr>
+        <w:pStyle w:val="Prrafodelista"/>
+        <w:numPr>
+          <w:ilvl w:val="2"/>
+          <w:numId w:val="3"/>
+        </w:numPr>
+        <w:rPr>
+          <w:rFonts w:ascii="Cantarell Light" w:hAnsi="Cantarell Light"/>
+          <w:sz w:val="26"/>
+          <w:szCs w:val="26"/>
+        </w:rPr>
+      </w:pPr>
+      <w:r>
+        <w:rPr>
+          <w:rFonts w:ascii="Cantarell Light" w:hAnsi="Cantarell Light"/>
+          <w:sz w:val="26"/>
+          <w:szCs w:val="26"/>
+        </w:rPr>
+        <w:lastRenderedPageBreak/>
+        <w:t>Login inválido – Usuario inválido</w:t>
+      </w:r>
+    </w:p>
+    <w:p>
+      <w:pPr>
+        <w:pStyle w:val="Prrafodelista"/>
+        <w:rPr>
+          <w:rFonts w:ascii="Cantarell Light" w:hAnsi="Cantarell Light"/>
+          <w:sz w:val="26"/>
+          <w:szCs w:val="26"/>
+        </w:rPr>
+      </w:pPr>
+      <w:r>
+        <w:rPr>
+          <w:rFonts w:ascii="Cantarell Light" w:hAnsi="Cantarell Light"/>
+          <w:sz w:val="26"/>
+          <w:szCs w:val="26"/>
+        </w:rPr>
+        <w:t>Fecha: 16-05-2021</w:t>
+      </w:r>
+    </w:p>
+    <w:p>
+      <w:pPr>
+        <w:pStyle w:val="Prrafodelista"/>
+        <w:rPr>
+          <w:rFonts w:ascii="Cantarell Light" w:hAnsi="Cantarell Light"/>
+          <w:sz w:val="26"/>
+          <w:szCs w:val="26"/>
+        </w:rPr>
+      </w:pPr>
+      <w:r>
+        <w:rPr>
+          <w:rFonts w:ascii="Cantarell Light" w:hAnsi="Cantarell Light"/>
+          <w:sz w:val="26"/>
+          <w:szCs w:val="26"/>
+        </w:rPr>
+        <w:t>Proceso: Introducción de un usuario inexistente, pero con una contraseña que posea alguno de los usuarios de la base de datos.</w:t>
+      </w:r>
+    </w:p>
+    <w:p>
+      <w:pPr>
+        <w:pStyle w:val="Prrafodelista"/>
+        <w:rPr>
+          <w:rFonts w:ascii="Cantarell Light" w:hAnsi="Cantarell Light"/>
+          <w:sz w:val="26"/>
+          <w:szCs w:val="26"/>
+        </w:rPr>
+      </w:pPr>
+      <w:r>
+        <w:rPr>
+          <w:rFonts w:ascii="Cantarell Light" w:hAnsi="Cantarell Light"/>
+          <w:sz w:val="26"/>
+          <w:szCs w:val="26"/>
+        </w:rPr>
+        <w:t>Resultado esperado: La aplicación debe sacar un aviso de que el usuario no existe.</w:t>
+      </w:r>
+    </w:p>
+    <w:p>
+      <w:pPr>
+        <w:pStyle w:val="Prrafodelista"/>
+        <w:rPr>
+          <w:rFonts w:ascii="Cantarell Light" w:hAnsi="Cantarell Light"/>
+          <w:sz w:val="26"/>
+          <w:szCs w:val="26"/>
+        </w:rPr>
+      </w:pPr>
+      <w:r>
+        <w:rPr>
+          <w:rFonts w:ascii="Cantarell Light" w:hAnsi="Cantarell Light"/>
           <w:sz w:val="26"/>
           <w:szCs w:val="26"/>
         </w:rPr>
         <w:drawing>
-          <wp:inline distT="0" distB="0" distL="0" distR="0" wp14:anchorId="0AF04056" wp14:editId="6E948747">
-            <wp:extent cx="6332220" cy="2553970"/>
+          <wp:inline distT="0" distB="0" distL="0" distR="0" wp14:anchorId="41DD98FC" wp14:editId="6D42C68C">
+            <wp:extent cx="5182323" cy="4096322"/>
             <wp:effectExtent l="0" t="0" r="0" b="0"/>
-            <wp:docPr id="19" name="Imagen 19"/>
+            <wp:docPr id="44" name="Imagen 44"/>
             <wp:cNvGraphicFramePr>
               <a:graphicFrameLocks xmlns:a="http://schemas.openxmlformats.org/drawingml/2006/main" noChangeAspect="1"/>
             </wp:cNvGraphicFramePr>
@@ -2289,7 +2279,7 @@
                   <pic:spPr>
                     <a:xfrm>
                       <a:off x="0" y="0"/>
-                      <a:ext cx="6332220" cy="2553970"/>
+                      <a:ext cx="5182323" cy="4096322"/>
                     </a:xfrm>
                     <a:prstGeom prst="rect">
                       <a:avLst/>
@@ -2304,68 +2294,24 @@
     </w:p>
     <w:p>
       <w:pPr>
-        <w:rPr>
-          <w:rFonts w:ascii="Cantarell Light" w:hAnsi="Cantarell Light"/>
-          <w:sz w:val="26"/>
-          <w:szCs w:val="26"/>
-        </w:rPr>
-      </w:pPr>
-    </w:p>
-    <w:p>
-      <w:pPr>
-        <w:rPr>
-          <w:rFonts w:ascii="Cantarell Light" w:hAnsi="Cantarell Light"/>
-          <w:sz w:val="26"/>
-          <w:szCs w:val="26"/>
-        </w:rPr>
-      </w:pPr>
-      <w:r>
-        <w:rPr>
-          <w:rFonts w:ascii="Cantarell Light" w:hAnsi="Cantarell Light"/>
-          <w:sz w:val="26"/>
-          <w:szCs w:val="26"/>
-        </w:rPr>
-        <w:t>Resultado final: La aplicación permite crear hilos sin incidencias.</w:t>
-      </w:r>
-    </w:p>
-    <w:p>
-      <w:pPr>
-        <w:rPr>
-          <w:rFonts w:ascii="Cantarell Light" w:hAnsi="Cantarell Light"/>
-          <w:sz w:val="26"/>
-          <w:szCs w:val="26"/>
-        </w:rPr>
-      </w:pPr>
-      <w:r>
-        <w:rPr>
-          <w:rFonts w:ascii="Cantarell Light" w:hAnsi="Cantarell Light"/>
-          <w:sz w:val="26"/>
-          <w:szCs w:val="26"/>
-        </w:rPr>
-        <w:t>Actualización (14-05-2021): El diseño de la creación de hilos ya ha sido aplicado.</w:t>
-      </w:r>
-    </w:p>
-    <w:p>
-      <w:pPr>
-        <w:rPr>
-          <w:rFonts w:ascii="Cantarell Light" w:hAnsi="Cantarell Light"/>
-          <w:sz w:val="26"/>
-          <w:szCs w:val="26"/>
-        </w:rPr>
-      </w:pPr>
-      <w:r>
-        <w:rPr>
-          <w:rFonts w:ascii="Cantarell Light" w:hAnsi="Cantarell Light"/>
-          <w:noProof/>
-          <w:sz w:val="26"/>
-          <w:szCs w:val="26"/>
-        </w:rPr>
-        <w:lastRenderedPageBreak/>
+        <w:pStyle w:val="Prrafodelista"/>
+        <w:rPr>
+          <w:rFonts w:ascii="Cantarell Light" w:hAnsi="Cantarell Light"/>
+          <w:sz w:val="26"/>
+          <w:szCs w:val="26"/>
+        </w:rPr>
+      </w:pPr>
+      <w:r>
+        <w:rPr>
+          <w:rFonts w:ascii="Cantarell Light" w:hAnsi="Cantarell Light"/>
+          <w:sz w:val="26"/>
+          <w:szCs w:val="26"/>
+        </w:rPr>
         <w:drawing>
-          <wp:inline distT="0" distB="0" distL="0" distR="0" wp14:anchorId="73A082D3" wp14:editId="5A1BD95F">
-            <wp:extent cx="6332220" cy="3265170"/>
-            <wp:effectExtent l="0" t="0" r="0" b="0"/>
-            <wp:docPr id="23" name="Imagen 23"/>
+          <wp:inline distT="0" distB="0" distL="0" distR="0" wp14:anchorId="7B25EEF7" wp14:editId="7DEFE685">
+            <wp:extent cx="6332220" cy="2776855"/>
+            <wp:effectExtent l="0" t="0" r="0" b="4445"/>
+            <wp:docPr id="45" name="Imagen 45"/>
             <wp:cNvGraphicFramePr>
               <a:graphicFrameLocks xmlns:a="http://schemas.openxmlformats.org/drawingml/2006/main" noChangeAspect="1"/>
             </wp:cNvGraphicFramePr>
@@ -2385,7 +2331,7 @@
                   <pic:spPr>
                     <a:xfrm>
                       <a:off x="0" y="0"/>
-                      <a:ext cx="6332220" cy="3265170"/>
+                      <a:ext cx="6332220" cy="2776855"/>
                     </a:xfrm>
                     <a:prstGeom prst="rect">
                       <a:avLst/>
@@ -2397,15 +2343,14 @@
           </wp:inline>
         </w:drawing>
       </w:r>
-    </w:p>
-    <w:p>
-      <w:pPr>
-        <w:rPr>
-          <w:rFonts w:ascii="Cantarell Light" w:hAnsi="Cantarell Light"/>
-          <w:sz w:val="26"/>
-          <w:szCs w:val="26"/>
-        </w:rPr>
-      </w:pPr>
+      <w:r>
+        <w:rPr>
+          <w:rFonts w:ascii="Cantarell Light" w:hAnsi="Cantarell Light"/>
+          <w:sz w:val="26"/>
+          <w:szCs w:val="26"/>
+        </w:rPr>
+        <w:t>Resultado final: Funciona correctamente.</w:t>
+      </w:r>
     </w:p>
     <w:p>
       <w:pPr>
@@ -2425,12 +2370,12 @@
           <w:sz w:val="26"/>
           <w:szCs w:val="26"/>
         </w:rPr>
-        <w:t>Creación de mensajes</w:t>
-      </w:r>
-    </w:p>
-    <w:p>
-      <w:pPr>
-        <w:ind w:left="360"/>
+        <w:t>Acceso y creación de hilos</w:t>
+      </w:r>
+    </w:p>
+    <w:p>
+      <w:pPr>
+        <w:ind w:left="720"/>
         <w:rPr>
           <w:rFonts w:ascii="Cantarell Light" w:hAnsi="Cantarell Light"/>
           <w:sz w:val="26"/>
@@ -2448,124 +2393,6 @@
     </w:p>
     <w:p>
       <w:pPr>
-        <w:ind w:left="360"/>
-        <w:rPr>
-          <w:rFonts w:ascii="Cantarell Light" w:hAnsi="Cantarell Light"/>
-          <w:sz w:val="26"/>
-          <w:szCs w:val="26"/>
-        </w:rPr>
-      </w:pPr>
-      <w:r>
-        <w:rPr>
-          <w:rFonts w:ascii="Cantarell Light" w:hAnsi="Cantarell Light"/>
-          <w:sz w:val="26"/>
-          <w:szCs w:val="26"/>
-        </w:rPr>
-        <w:t xml:space="preserve">Resultado esperado: La aplicación debería permitir subir un mensaje en caso de estar registrado y </w:t>
-      </w:r>
-      <w:proofErr w:type="spellStart"/>
-      <w:r>
-        <w:rPr>
-          <w:rFonts w:ascii="Cantarell Light" w:hAnsi="Cantarell Light"/>
-          <w:sz w:val="26"/>
-          <w:szCs w:val="26"/>
-        </w:rPr>
-        <w:t>logueado</w:t>
-      </w:r>
-      <w:proofErr w:type="spellEnd"/>
-      <w:r>
-        <w:rPr>
-          <w:rFonts w:ascii="Cantarell Light" w:hAnsi="Cantarell Light"/>
-          <w:sz w:val="26"/>
-          <w:szCs w:val="26"/>
-        </w:rPr>
-        <w:t xml:space="preserve"> en el foro y de lo contrario sacar un mensaje de información de que el usuario no está </w:t>
-      </w:r>
-      <w:proofErr w:type="spellStart"/>
-      <w:r>
-        <w:rPr>
-          <w:rFonts w:ascii="Cantarell Light" w:hAnsi="Cantarell Light"/>
-          <w:sz w:val="26"/>
-          <w:szCs w:val="26"/>
-        </w:rPr>
-        <w:t>logueado</w:t>
-      </w:r>
-      <w:proofErr w:type="spellEnd"/>
-      <w:r>
-        <w:rPr>
-          <w:rFonts w:ascii="Cantarell Light" w:hAnsi="Cantarell Light"/>
-          <w:sz w:val="26"/>
-          <w:szCs w:val="26"/>
-        </w:rPr>
-        <w:t>.</w:t>
-      </w:r>
-    </w:p>
-    <w:p>
-      <w:pPr>
-        <w:ind w:left="360"/>
-        <w:rPr>
-          <w:rFonts w:ascii="Cantarell Light" w:hAnsi="Cantarell Light"/>
-          <w:sz w:val="26"/>
-          <w:szCs w:val="26"/>
-        </w:rPr>
-      </w:pPr>
-    </w:p>
-    <w:p>
-      <w:pPr>
-        <w:ind w:left="360"/>
-        <w:rPr>
-          <w:rFonts w:ascii="Cantarell Light" w:hAnsi="Cantarell Light"/>
-          <w:sz w:val="26"/>
-          <w:szCs w:val="26"/>
-        </w:rPr>
-      </w:pPr>
-      <w:r>
-        <w:rPr>
-          <w:rFonts w:ascii="Cantarell Light" w:hAnsi="Cantarell Light"/>
-          <w:sz w:val="26"/>
-          <w:szCs w:val="26"/>
-        </w:rPr>
-        <w:tab/>
-      </w:r>
-      <w:proofErr w:type="spellStart"/>
-      <w:r>
-        <w:rPr>
-          <w:rFonts w:ascii="Cantarell Light" w:hAnsi="Cantarell Light"/>
-          <w:sz w:val="26"/>
-          <w:szCs w:val="26"/>
-        </w:rPr>
-        <w:t>Logueado</w:t>
-      </w:r>
-      <w:proofErr w:type="spellEnd"/>
-      <w:r>
-        <w:rPr>
-          <w:rFonts w:ascii="Cantarell Light" w:hAnsi="Cantarell Light"/>
-          <w:sz w:val="26"/>
-          <w:szCs w:val="26"/>
-        </w:rPr>
-        <w:t xml:space="preserve"> con “</w:t>
-      </w:r>
-      <w:proofErr w:type="spellStart"/>
-      <w:r>
-        <w:rPr>
-          <w:rFonts w:ascii="Cantarell Light" w:hAnsi="Cantarell Light"/>
-          <w:sz w:val="26"/>
-          <w:szCs w:val="26"/>
-        </w:rPr>
-        <w:t>admin</w:t>
-      </w:r>
-      <w:proofErr w:type="spellEnd"/>
-      <w:r>
-        <w:rPr>
-          <w:rFonts w:ascii="Cantarell Light" w:hAnsi="Cantarell Light"/>
-          <w:sz w:val="26"/>
-          <w:szCs w:val="26"/>
-        </w:rPr>
-        <w:t>”:</w:t>
-      </w:r>
-    </w:p>
-    <w:p>
-      <w:pPr>
         <w:ind w:left="720"/>
         <w:rPr>
           <w:rFonts w:ascii="Cantarell Light" w:hAnsi="Cantarell Light"/>
@@ -2576,15 +2403,34 @@
       <w:r>
         <w:rPr>
           <w:rFonts w:ascii="Cantarell Light" w:hAnsi="Cantarell Light"/>
+          <w:sz w:val="26"/>
+          <w:szCs w:val="26"/>
+        </w:rPr>
+        <w:lastRenderedPageBreak/>
+        <w:t>Resultado esperado: Debería dejar navegar sin problema por los hilos de la categoría</w:t>
+      </w:r>
+    </w:p>
+    <w:p>
+      <w:pPr>
+        <w:ind w:left="720"/>
+        <w:rPr>
+          <w:rFonts w:ascii="Cantarell Light" w:hAnsi="Cantarell Light"/>
+          <w:sz w:val="26"/>
+          <w:szCs w:val="26"/>
+        </w:rPr>
+      </w:pPr>
+      <w:r>
+        <w:rPr>
+          <w:rFonts w:ascii="Cantarell Light" w:hAnsi="Cantarell Light"/>
           <w:noProof/>
           <w:sz w:val="26"/>
           <w:szCs w:val="26"/>
         </w:rPr>
         <w:drawing>
-          <wp:inline distT="0" distB="0" distL="0" distR="0" wp14:anchorId="57445E44" wp14:editId="3BAC0138">
-            <wp:extent cx="6332220" cy="2842260"/>
-            <wp:effectExtent l="0" t="0" r="0" b="0"/>
-            <wp:docPr id="20" name="Imagen 20"/>
+          <wp:inline distT="0" distB="0" distL="0" distR="0" wp14:anchorId="195AA09C" wp14:editId="7FEB6EB8">
+            <wp:extent cx="6332220" cy="2678430"/>
+            <wp:effectExtent l="0" t="0" r="0" b="7620"/>
+            <wp:docPr id="13" name="Imagen 13"/>
             <wp:cNvGraphicFramePr>
               <a:graphicFrameLocks xmlns:a="http://schemas.openxmlformats.org/drawingml/2006/main" noChangeAspect="1"/>
             </wp:cNvGraphicFramePr>
@@ -2604,7 +2450,7 @@
                   <pic:spPr>
                     <a:xfrm>
                       <a:off x="0" y="0"/>
-                      <a:ext cx="6332220" cy="2842260"/>
+                      <a:ext cx="6332220" cy="2678430"/>
                     </a:xfrm>
                     <a:prstGeom prst="rect">
                       <a:avLst/>
@@ -2633,12 +2479,11 @@
           <w:sz w:val="26"/>
           <w:szCs w:val="26"/>
         </w:rPr>
-        <w:lastRenderedPageBreak/>
         <w:drawing>
-          <wp:inline distT="0" distB="0" distL="0" distR="0" wp14:anchorId="1F9EE19F" wp14:editId="7371553B">
-            <wp:extent cx="6332220" cy="2054860"/>
-            <wp:effectExtent l="0" t="0" r="0" b="2540"/>
-            <wp:docPr id="21" name="Imagen 21"/>
+          <wp:inline distT="0" distB="0" distL="0" distR="0" wp14:anchorId="01FD8CC1" wp14:editId="2EC205F1">
+            <wp:extent cx="6332220" cy="2587625"/>
+            <wp:effectExtent l="0" t="0" r="0" b="3175"/>
+            <wp:docPr id="14" name="Imagen 14"/>
             <wp:cNvGraphicFramePr>
               <a:graphicFrameLocks xmlns:a="http://schemas.openxmlformats.org/drawingml/2006/main" noChangeAspect="1"/>
             </wp:cNvGraphicFramePr>
@@ -2658,7 +2503,7 @@
                   <pic:spPr>
                     <a:xfrm>
                       <a:off x="0" y="0"/>
-                      <a:ext cx="6332220" cy="2054860"/>
+                      <a:ext cx="6332220" cy="2587625"/>
                     </a:xfrm>
                     <a:prstGeom prst="rect">
                       <a:avLst/>
@@ -2680,52 +2525,6 @@
           <w:szCs w:val="26"/>
         </w:rPr>
       </w:pPr>
-    </w:p>
-    <w:p>
-      <w:pPr>
-        <w:ind w:left="720"/>
-        <w:rPr>
-          <w:rFonts w:ascii="Cantarell Light" w:hAnsi="Cantarell Light"/>
-          <w:sz w:val="26"/>
-          <w:szCs w:val="26"/>
-        </w:rPr>
-      </w:pPr>
-      <w:r>
-        <w:rPr>
-          <w:rFonts w:ascii="Cantarell Light" w:hAnsi="Cantarell Light"/>
-          <w:sz w:val="26"/>
-          <w:szCs w:val="26"/>
-        </w:rPr>
-        <w:t xml:space="preserve">No </w:t>
-      </w:r>
-      <w:proofErr w:type="spellStart"/>
-      <w:r>
-        <w:rPr>
-          <w:rFonts w:ascii="Cantarell Light" w:hAnsi="Cantarell Light"/>
-          <w:sz w:val="26"/>
-          <w:szCs w:val="26"/>
-        </w:rPr>
-        <w:t>logueado</w:t>
-      </w:r>
-      <w:proofErr w:type="spellEnd"/>
-      <w:r>
-        <w:rPr>
-          <w:rFonts w:ascii="Cantarell Light" w:hAnsi="Cantarell Light"/>
-          <w:sz w:val="26"/>
-          <w:szCs w:val="26"/>
-        </w:rPr>
-        <w:t>:</w:t>
-      </w:r>
-    </w:p>
-    <w:p>
-      <w:pPr>
-        <w:ind w:left="720"/>
-        <w:rPr>
-          <w:rFonts w:ascii="Cantarell Light" w:hAnsi="Cantarell Light"/>
-          <w:sz w:val="26"/>
-          <w:szCs w:val="26"/>
-        </w:rPr>
-      </w:pPr>
       <w:r>
         <w:rPr>
           <w:rFonts w:ascii="Cantarell Light" w:hAnsi="Cantarell Light"/>
@@ -2734,10 +2533,10 @@
           <w:szCs w:val="26"/>
         </w:rPr>
         <w:drawing>
-          <wp:inline distT="0" distB="0" distL="0" distR="0" wp14:anchorId="37FBA5D3" wp14:editId="21F9EEF9">
-            <wp:extent cx="6332220" cy="2787650"/>
+          <wp:inline distT="0" distB="0" distL="0" distR="0" wp14:anchorId="620E3A1F" wp14:editId="7EB68F5B">
+            <wp:extent cx="6332220" cy="2733040"/>
             <wp:effectExtent l="0" t="0" r="0" b="0"/>
-            <wp:docPr id="22" name="Imagen 22"/>
+            <wp:docPr id="15" name="Imagen 15"/>
             <wp:cNvGraphicFramePr>
               <a:graphicFrameLocks xmlns:a="http://schemas.openxmlformats.org/drawingml/2006/main" noChangeAspect="1"/>
             </wp:cNvGraphicFramePr>
@@ -2757,7 +2556,7 @@
                   <pic:spPr>
                     <a:xfrm>
                       <a:off x="0" y="0"/>
-                      <a:ext cx="6332220" cy="2787650"/>
+                      <a:ext cx="6332220" cy="2733040"/>
                     </a:xfrm>
                     <a:prstGeom prst="rect">
                       <a:avLst/>
@@ -2785,7 +2584,7 @@
           <w:sz w:val="26"/>
           <w:szCs w:val="26"/>
         </w:rPr>
-        <w:t>Resultado final: Funciona acorde a lo esperado</w:t>
+        <w:t>Resultado final: La aplicación permitió moverse sin problemas por los hilos.</w:t>
       </w:r>
     </w:p>
     <w:p>
@@ -2800,86 +2599,89 @@
     </w:p>
     <w:p>
       <w:pPr>
-        <w:pStyle w:val="Prrafodelista"/>
-        <w:numPr>
-          <w:ilvl w:val="1"/>
-          <w:numId w:val="1"/>
-        </w:numPr>
-        <w:rPr>
-          <w:rFonts w:ascii="Cantarell Light" w:hAnsi="Cantarell Light"/>
-          <w:sz w:val="26"/>
-          <w:szCs w:val="26"/>
-        </w:rPr>
-      </w:pPr>
-      <w:r>
-        <w:rPr>
-          <w:rFonts w:ascii="Cantarell Light" w:hAnsi="Cantarell Light"/>
-          <w:sz w:val="26"/>
-          <w:szCs w:val="26"/>
-        </w:rPr>
-        <w:t>Paginación de los mensajes</w:t>
-      </w:r>
-    </w:p>
-    <w:p>
-      <w:pPr>
-        <w:pStyle w:val="Prrafodelista"/>
-        <w:ind w:left="1080"/>
-        <w:rPr>
-          <w:rFonts w:ascii="Cantarell Light" w:hAnsi="Cantarell Light"/>
-          <w:sz w:val="26"/>
-          <w:szCs w:val="26"/>
-        </w:rPr>
-      </w:pPr>
-      <w:r>
-        <w:rPr>
-          <w:rFonts w:ascii="Cantarell Light" w:hAnsi="Cantarell Light"/>
-          <w:sz w:val="26"/>
-          <w:szCs w:val="26"/>
-        </w:rPr>
-        <w:t>Fecha: 14-05-2021</w:t>
-      </w:r>
-    </w:p>
-    <w:p>
-      <w:pPr>
-        <w:pStyle w:val="Prrafodelista"/>
-        <w:ind w:left="1080"/>
-        <w:rPr>
-          <w:rFonts w:ascii="Cantarell Light" w:hAnsi="Cantarell Light"/>
-          <w:sz w:val="26"/>
-          <w:szCs w:val="26"/>
-        </w:rPr>
-      </w:pPr>
-      <w:r>
-        <w:rPr>
-          <w:rFonts w:ascii="Cantarell Light" w:hAnsi="Cantarell Light"/>
-          <w:sz w:val="26"/>
-          <w:szCs w:val="26"/>
-        </w:rPr>
-        <w:t>Resultado esperado: Al superar los 30 mensajes en un hilo, debe poder verse</w:t>
-      </w:r>
-      <w:r>
-        <w:rPr>
-          <w:rFonts w:ascii="Cantarell Light" w:hAnsi="Cantarell Light"/>
-          <w:sz w:val="26"/>
-          <w:szCs w:val="26"/>
-        </w:rPr>
-        <w:t xml:space="preserve"> la página correspondiente solicitada por </w:t>
-      </w:r>
-      <w:proofErr w:type="spellStart"/>
-      <w:r>
-        <w:rPr>
-          <w:rFonts w:ascii="Cantarell Light" w:hAnsi="Cantarell Light"/>
-          <w:sz w:val="26"/>
-          <w:szCs w:val="26"/>
-        </w:rPr>
-        <w:t>url</w:t>
-      </w:r>
-      <w:proofErr w:type="spellEnd"/>
-    </w:p>
-    <w:p>
-      <w:pPr>
-        <w:pStyle w:val="Prrafodelista"/>
-        <w:ind w:left="1080"/>
+        <w:ind w:left="720"/>
+        <w:rPr>
+          <w:rFonts w:ascii="Cantarell Light" w:hAnsi="Cantarell Light"/>
+          <w:sz w:val="26"/>
+          <w:szCs w:val="26"/>
+        </w:rPr>
+      </w:pPr>
+    </w:p>
+    <w:p>
+      <w:pPr>
+        <w:ind w:left="720"/>
+        <w:rPr>
+          <w:rFonts w:ascii="Cantarell Light" w:hAnsi="Cantarell Light"/>
+          <w:sz w:val="26"/>
+          <w:szCs w:val="26"/>
+        </w:rPr>
+      </w:pPr>
+      <w:r>
+        <w:rPr>
+          <w:rFonts w:ascii="Cantarell Light" w:hAnsi="Cantarell Light"/>
+          <w:sz w:val="26"/>
+          <w:szCs w:val="26"/>
+        </w:rPr>
+        <w:t>Creación de hilos</w:t>
+      </w:r>
+    </w:p>
+    <w:p>
+      <w:pPr>
+        <w:ind w:left="720"/>
+        <w:rPr>
+          <w:rFonts w:ascii="Cantarell Light" w:hAnsi="Cantarell Light"/>
+          <w:sz w:val="26"/>
+          <w:szCs w:val="26"/>
+        </w:rPr>
+      </w:pPr>
+      <w:r>
+        <w:rPr>
+          <w:rFonts w:ascii="Cantarell Light" w:hAnsi="Cantarell Light"/>
+          <w:sz w:val="26"/>
+          <w:szCs w:val="26"/>
+        </w:rPr>
+        <w:t>Fecha: 08-05-2021</w:t>
+      </w:r>
+    </w:p>
+    <w:p>
+      <w:pPr>
+        <w:ind w:left="720"/>
+        <w:rPr>
+          <w:rFonts w:ascii="Cantarell Light" w:hAnsi="Cantarell Light"/>
+          <w:sz w:val="26"/>
+          <w:szCs w:val="26"/>
+        </w:rPr>
+      </w:pPr>
+      <w:r>
+        <w:rPr>
+          <w:rFonts w:ascii="Cantarell Light" w:hAnsi="Cantarell Light"/>
+          <w:sz w:val="26"/>
+          <w:szCs w:val="26"/>
+        </w:rPr>
+        <w:t>Resultado esperado:</w:t>
+      </w:r>
+    </w:p>
+    <w:p>
+      <w:pPr>
+        <w:ind w:left="720"/>
+        <w:rPr>
+          <w:rFonts w:ascii="Cantarell Light" w:hAnsi="Cantarell Light"/>
+          <w:sz w:val="26"/>
+          <w:szCs w:val="26"/>
+        </w:rPr>
+      </w:pPr>
+      <w:r>
+        <w:rPr>
+          <w:rFonts w:ascii="Cantarell Light" w:hAnsi="Cantarell Light"/>
+          <w:sz w:val="26"/>
+          <w:szCs w:val="26"/>
+        </w:rPr>
+        <w:t>La aplicación debería permitir subir un nuevo hilo y que se registre en su categoría correspondiente (El diseño de la página de creación todavía está en desarrollo)</w:t>
+      </w:r>
+    </w:p>
+    <w:p>
+      <w:pPr>
+        <w:ind w:left="720"/>
         <w:rPr>
           <w:rFonts w:ascii="Cantarell Light" w:hAnsi="Cantarell Light"/>
           <w:sz w:val="26"/>
@@ -2893,12 +2695,11 @@
           <w:sz w:val="26"/>
           <w:szCs w:val="26"/>
         </w:rPr>
-        <w:lastRenderedPageBreak/>
         <w:drawing>
-          <wp:inline distT="0" distB="0" distL="0" distR="0" wp14:anchorId="3D91565B" wp14:editId="37A6E177">
-            <wp:extent cx="6332220" cy="4039870"/>
-            <wp:effectExtent l="0" t="0" r="0" b="0"/>
-            <wp:docPr id="18" name="Imagen 18"/>
+          <wp:inline distT="0" distB="0" distL="0" distR="0" wp14:anchorId="20A9FC59" wp14:editId="11B6F781">
+            <wp:extent cx="6332220" cy="3940810"/>
+            <wp:effectExtent l="0" t="0" r="0" b="2540"/>
+            <wp:docPr id="17" name="Imagen 17"/>
             <wp:cNvGraphicFramePr>
               <a:graphicFrameLocks xmlns:a="http://schemas.openxmlformats.org/drawingml/2006/main" noChangeAspect="1"/>
             </wp:cNvGraphicFramePr>
@@ -2918,7 +2719,7 @@
                   <pic:spPr>
                     <a:xfrm>
                       <a:off x="0" y="0"/>
-                      <a:ext cx="6332220" cy="4039870"/>
+                      <a:ext cx="6332220" cy="3940810"/>
                     </a:xfrm>
                     <a:prstGeom prst="rect">
                       <a:avLst/>
@@ -2933,8 +2734,6 @@
     </w:p>
     <w:p>
       <w:pPr>
-        <w:pStyle w:val="Prrafodelista"/>
-        <w:ind w:left="1080"/>
         <w:rPr>
           <w:rFonts w:ascii="Cantarell Light" w:hAnsi="Cantarell Light"/>
           <w:sz w:val="26"/>
@@ -2949,10 +2748,10 @@
           <w:szCs w:val="26"/>
         </w:rPr>
         <w:drawing>
-          <wp:inline distT="0" distB="0" distL="0" distR="0" wp14:anchorId="5093A444" wp14:editId="2699C176">
-            <wp:extent cx="6332220" cy="3653155"/>
-            <wp:effectExtent l="0" t="0" r="0" b="4445"/>
-            <wp:docPr id="16" name="Imagen 16"/>
+          <wp:inline distT="0" distB="0" distL="0" distR="0" wp14:anchorId="0AF04056" wp14:editId="6E948747">
+            <wp:extent cx="6332220" cy="2553970"/>
+            <wp:effectExtent l="0" t="0" r="0" b="0"/>
+            <wp:docPr id="19" name="Imagen 19"/>
             <wp:cNvGraphicFramePr>
               <a:graphicFrameLocks xmlns:a="http://schemas.openxmlformats.org/drawingml/2006/main" noChangeAspect="1"/>
             </wp:cNvGraphicFramePr>
@@ -2972,6 +2771,590 @@
                   <pic:spPr>
                     <a:xfrm>
                       <a:off x="0" y="0"/>
+                      <a:ext cx="6332220" cy="2553970"/>
+                    </a:xfrm>
+                    <a:prstGeom prst="rect">
+                      <a:avLst/>
+                    </a:prstGeom>
+                  </pic:spPr>
+                </pic:pic>
+              </a:graphicData>
+            </a:graphic>
+          </wp:inline>
+        </w:drawing>
+      </w:r>
+    </w:p>
+    <w:p>
+      <w:pPr>
+        <w:rPr>
+          <w:rFonts w:ascii="Cantarell Light" w:hAnsi="Cantarell Light"/>
+          <w:sz w:val="26"/>
+          <w:szCs w:val="26"/>
+        </w:rPr>
+      </w:pPr>
+    </w:p>
+    <w:p>
+      <w:pPr>
+        <w:rPr>
+          <w:rFonts w:ascii="Cantarell Light" w:hAnsi="Cantarell Light"/>
+          <w:sz w:val="26"/>
+          <w:szCs w:val="26"/>
+        </w:rPr>
+      </w:pPr>
+      <w:r>
+        <w:rPr>
+          <w:rFonts w:ascii="Cantarell Light" w:hAnsi="Cantarell Light"/>
+          <w:sz w:val="26"/>
+          <w:szCs w:val="26"/>
+        </w:rPr>
+        <w:t>Resultado final: La aplicación permite crear hilos sin incidencias.</w:t>
+      </w:r>
+    </w:p>
+    <w:p>
+      <w:pPr>
+        <w:rPr>
+          <w:rFonts w:ascii="Cantarell Light" w:hAnsi="Cantarell Light"/>
+          <w:sz w:val="26"/>
+          <w:szCs w:val="26"/>
+        </w:rPr>
+      </w:pPr>
+      <w:r>
+        <w:rPr>
+          <w:rFonts w:ascii="Cantarell Light" w:hAnsi="Cantarell Light"/>
+          <w:sz w:val="26"/>
+          <w:szCs w:val="26"/>
+        </w:rPr>
+        <w:t>Actualización (14-05-2021): El diseño de la creación de hilos ya ha sido aplicado.</w:t>
+      </w:r>
+    </w:p>
+    <w:p>
+      <w:pPr>
+        <w:rPr>
+          <w:rFonts w:ascii="Cantarell Light" w:hAnsi="Cantarell Light"/>
+          <w:sz w:val="26"/>
+          <w:szCs w:val="26"/>
+        </w:rPr>
+      </w:pPr>
+      <w:r>
+        <w:rPr>
+          <w:rFonts w:ascii="Cantarell Light" w:hAnsi="Cantarell Light"/>
+          <w:noProof/>
+          <w:sz w:val="26"/>
+          <w:szCs w:val="26"/>
+        </w:rPr>
+        <w:lastRenderedPageBreak/>
+        <w:drawing>
+          <wp:inline distT="0" distB="0" distL="0" distR="0" wp14:anchorId="73A082D3" wp14:editId="5A1BD95F">
+            <wp:extent cx="6332220" cy="3265170"/>
+            <wp:effectExtent l="0" t="0" r="0" b="0"/>
+            <wp:docPr id="23" name="Imagen 23"/>
+            <wp:cNvGraphicFramePr>
+              <a:graphicFrameLocks xmlns:a="http://schemas.openxmlformats.org/drawingml/2006/main" noChangeAspect="1"/>
+            </wp:cNvGraphicFramePr>
+            <a:graphic xmlns:a="http://schemas.openxmlformats.org/drawingml/2006/main">
+              <a:graphicData uri="http://schemas.openxmlformats.org/drawingml/2006/picture">
+                <pic:pic xmlns:pic="http://schemas.openxmlformats.org/drawingml/2006/picture">
+                  <pic:nvPicPr>
+                    <pic:cNvPr id="1" name=""/>
+                    <pic:cNvPicPr/>
+                  </pic:nvPicPr>
+                  <pic:blipFill>
+                    <a:blip r:embed="rId30"/>
+                    <a:stretch>
+                      <a:fillRect/>
+                    </a:stretch>
+                  </pic:blipFill>
+                  <pic:spPr>
+                    <a:xfrm>
+                      <a:off x="0" y="0"/>
+                      <a:ext cx="6332220" cy="3265170"/>
+                    </a:xfrm>
+                    <a:prstGeom prst="rect">
+                      <a:avLst/>
+                    </a:prstGeom>
+                  </pic:spPr>
+                </pic:pic>
+              </a:graphicData>
+            </a:graphic>
+          </wp:inline>
+        </w:drawing>
+      </w:r>
+    </w:p>
+    <w:p>
+      <w:pPr>
+        <w:rPr>
+          <w:rFonts w:ascii="Cantarell Light" w:hAnsi="Cantarell Light"/>
+          <w:sz w:val="26"/>
+          <w:szCs w:val="26"/>
+        </w:rPr>
+      </w:pPr>
+    </w:p>
+    <w:p>
+      <w:pPr>
+        <w:numPr>
+          <w:ilvl w:val="0"/>
+          <w:numId w:val="1"/>
+        </w:numPr>
+        <w:rPr>
+          <w:rFonts w:ascii="Cantarell Light" w:hAnsi="Cantarell Light"/>
+          <w:sz w:val="26"/>
+          <w:szCs w:val="26"/>
+        </w:rPr>
+      </w:pPr>
+      <w:r>
+        <w:rPr>
+          <w:rFonts w:ascii="Cantarell Light" w:hAnsi="Cantarell Light"/>
+          <w:sz w:val="26"/>
+          <w:szCs w:val="26"/>
+        </w:rPr>
+        <w:t>Creación de mensajes</w:t>
+      </w:r>
+    </w:p>
+    <w:p>
+      <w:pPr>
+        <w:ind w:left="360"/>
+        <w:rPr>
+          <w:rFonts w:ascii="Cantarell Light" w:hAnsi="Cantarell Light"/>
+          <w:sz w:val="26"/>
+          <w:szCs w:val="26"/>
+        </w:rPr>
+      </w:pPr>
+      <w:r>
+        <w:rPr>
+          <w:rFonts w:ascii="Cantarell Light" w:hAnsi="Cantarell Light"/>
+          <w:sz w:val="26"/>
+          <w:szCs w:val="26"/>
+        </w:rPr>
+        <w:t>Fecha: 08-05-2021</w:t>
+      </w:r>
+    </w:p>
+    <w:p>
+      <w:pPr>
+        <w:ind w:left="360"/>
+        <w:rPr>
+          <w:rFonts w:ascii="Cantarell Light" w:hAnsi="Cantarell Light"/>
+          <w:sz w:val="26"/>
+          <w:szCs w:val="26"/>
+        </w:rPr>
+      </w:pPr>
+      <w:r>
+        <w:rPr>
+          <w:rFonts w:ascii="Cantarell Light" w:hAnsi="Cantarell Light"/>
+          <w:sz w:val="26"/>
+          <w:szCs w:val="26"/>
+        </w:rPr>
+        <w:t>Resultado esperado: La aplicación debería permitir subir un mensaje en caso de estar registrado y logueado en el foro y de lo contrario sacar un mensaje de información de que el usuario no está logueado.</w:t>
+      </w:r>
+    </w:p>
+    <w:p>
+      <w:pPr>
+        <w:ind w:left="360"/>
+        <w:rPr>
+          <w:rFonts w:ascii="Cantarell Light" w:hAnsi="Cantarell Light"/>
+          <w:sz w:val="26"/>
+          <w:szCs w:val="26"/>
+        </w:rPr>
+      </w:pPr>
+    </w:p>
+    <w:p>
+      <w:pPr>
+        <w:ind w:left="360"/>
+        <w:rPr>
+          <w:rFonts w:ascii="Cantarell Light" w:hAnsi="Cantarell Light"/>
+          <w:sz w:val="26"/>
+          <w:szCs w:val="26"/>
+        </w:rPr>
+      </w:pPr>
+      <w:r>
+        <w:rPr>
+          <w:rFonts w:ascii="Cantarell Light" w:hAnsi="Cantarell Light"/>
+          <w:sz w:val="26"/>
+          <w:szCs w:val="26"/>
+        </w:rPr>
+        <w:tab/>
+        <w:t>Logueado con “admin”:</w:t>
+      </w:r>
+    </w:p>
+    <w:p>
+      <w:pPr>
+        <w:ind w:left="720"/>
+        <w:rPr>
+          <w:rFonts w:ascii="Cantarell Light" w:hAnsi="Cantarell Light"/>
+          <w:sz w:val="26"/>
+          <w:szCs w:val="26"/>
+        </w:rPr>
+      </w:pPr>
+      <w:r>
+        <w:rPr>
+          <w:rFonts w:ascii="Cantarell Light" w:hAnsi="Cantarell Light"/>
+          <w:noProof/>
+          <w:sz w:val="26"/>
+          <w:szCs w:val="26"/>
+        </w:rPr>
+        <w:drawing>
+          <wp:inline distT="0" distB="0" distL="0" distR="0" wp14:anchorId="57445E44" wp14:editId="3BAC0138">
+            <wp:extent cx="6332220" cy="2842260"/>
+            <wp:effectExtent l="0" t="0" r="0" b="0"/>
+            <wp:docPr id="20" name="Imagen 20"/>
+            <wp:cNvGraphicFramePr>
+              <a:graphicFrameLocks xmlns:a="http://schemas.openxmlformats.org/drawingml/2006/main" noChangeAspect="1"/>
+            </wp:cNvGraphicFramePr>
+            <a:graphic xmlns:a="http://schemas.openxmlformats.org/drawingml/2006/main">
+              <a:graphicData uri="http://schemas.openxmlformats.org/drawingml/2006/picture">
+                <pic:pic xmlns:pic="http://schemas.openxmlformats.org/drawingml/2006/picture">
+                  <pic:nvPicPr>
+                    <pic:cNvPr id="1" name=""/>
+                    <pic:cNvPicPr/>
+                  </pic:nvPicPr>
+                  <pic:blipFill>
+                    <a:blip r:embed="rId31"/>
+                    <a:stretch>
+                      <a:fillRect/>
+                    </a:stretch>
+                  </pic:blipFill>
+                  <pic:spPr>
+                    <a:xfrm>
+                      <a:off x="0" y="0"/>
+                      <a:ext cx="6332220" cy="2842260"/>
+                    </a:xfrm>
+                    <a:prstGeom prst="rect">
+                      <a:avLst/>
+                    </a:prstGeom>
+                  </pic:spPr>
+                </pic:pic>
+              </a:graphicData>
+            </a:graphic>
+          </wp:inline>
+        </w:drawing>
+      </w:r>
+    </w:p>
+    <w:p>
+      <w:pPr>
+        <w:ind w:left="720"/>
+        <w:rPr>
+          <w:rFonts w:ascii="Cantarell Light" w:hAnsi="Cantarell Light"/>
+          <w:sz w:val="26"/>
+          <w:szCs w:val="26"/>
+        </w:rPr>
+      </w:pPr>
+      <w:r>
+        <w:rPr>
+          <w:rFonts w:ascii="Cantarell Light" w:hAnsi="Cantarell Light"/>
+          <w:noProof/>
+          <w:sz w:val="26"/>
+          <w:szCs w:val="26"/>
+        </w:rPr>
+        <w:lastRenderedPageBreak/>
+        <w:drawing>
+          <wp:inline distT="0" distB="0" distL="0" distR="0" wp14:anchorId="1F9EE19F" wp14:editId="7371553B">
+            <wp:extent cx="6332220" cy="2054860"/>
+            <wp:effectExtent l="0" t="0" r="0" b="2540"/>
+            <wp:docPr id="21" name="Imagen 21"/>
+            <wp:cNvGraphicFramePr>
+              <a:graphicFrameLocks xmlns:a="http://schemas.openxmlformats.org/drawingml/2006/main" noChangeAspect="1"/>
+            </wp:cNvGraphicFramePr>
+            <a:graphic xmlns:a="http://schemas.openxmlformats.org/drawingml/2006/main">
+              <a:graphicData uri="http://schemas.openxmlformats.org/drawingml/2006/picture">
+                <pic:pic xmlns:pic="http://schemas.openxmlformats.org/drawingml/2006/picture">
+                  <pic:nvPicPr>
+                    <pic:cNvPr id="1" name=""/>
+                    <pic:cNvPicPr/>
+                  </pic:nvPicPr>
+                  <pic:blipFill>
+                    <a:blip r:embed="rId32"/>
+                    <a:stretch>
+                      <a:fillRect/>
+                    </a:stretch>
+                  </pic:blipFill>
+                  <pic:spPr>
+                    <a:xfrm>
+                      <a:off x="0" y="0"/>
+                      <a:ext cx="6332220" cy="2054860"/>
+                    </a:xfrm>
+                    <a:prstGeom prst="rect">
+                      <a:avLst/>
+                    </a:prstGeom>
+                  </pic:spPr>
+                </pic:pic>
+              </a:graphicData>
+            </a:graphic>
+          </wp:inline>
+        </w:drawing>
+      </w:r>
+    </w:p>
+    <w:p>
+      <w:pPr>
+        <w:ind w:left="720"/>
+        <w:rPr>
+          <w:rFonts w:ascii="Cantarell Light" w:hAnsi="Cantarell Light"/>
+          <w:sz w:val="26"/>
+          <w:szCs w:val="26"/>
+        </w:rPr>
+      </w:pPr>
+    </w:p>
+    <w:p>
+      <w:pPr>
+        <w:ind w:left="720"/>
+        <w:rPr>
+          <w:rFonts w:ascii="Cantarell Light" w:hAnsi="Cantarell Light"/>
+          <w:sz w:val="26"/>
+          <w:szCs w:val="26"/>
+        </w:rPr>
+      </w:pPr>
+      <w:r>
+        <w:rPr>
+          <w:rFonts w:ascii="Cantarell Light" w:hAnsi="Cantarell Light"/>
+          <w:sz w:val="26"/>
+          <w:szCs w:val="26"/>
+        </w:rPr>
+        <w:t>No logueado:</w:t>
+      </w:r>
+    </w:p>
+    <w:p>
+      <w:pPr>
+        <w:ind w:left="720"/>
+        <w:rPr>
+          <w:rFonts w:ascii="Cantarell Light" w:hAnsi="Cantarell Light"/>
+          <w:sz w:val="26"/>
+          <w:szCs w:val="26"/>
+        </w:rPr>
+      </w:pPr>
+      <w:r>
+        <w:rPr>
+          <w:rFonts w:ascii="Cantarell Light" w:hAnsi="Cantarell Light"/>
+          <w:noProof/>
+          <w:sz w:val="26"/>
+          <w:szCs w:val="26"/>
+        </w:rPr>
+        <w:drawing>
+          <wp:inline distT="0" distB="0" distL="0" distR="0" wp14:anchorId="37FBA5D3" wp14:editId="21F9EEF9">
+            <wp:extent cx="6332220" cy="2787650"/>
+            <wp:effectExtent l="0" t="0" r="0" b="0"/>
+            <wp:docPr id="22" name="Imagen 22"/>
+            <wp:cNvGraphicFramePr>
+              <a:graphicFrameLocks xmlns:a="http://schemas.openxmlformats.org/drawingml/2006/main" noChangeAspect="1"/>
+            </wp:cNvGraphicFramePr>
+            <a:graphic xmlns:a="http://schemas.openxmlformats.org/drawingml/2006/main">
+              <a:graphicData uri="http://schemas.openxmlformats.org/drawingml/2006/picture">
+                <pic:pic xmlns:pic="http://schemas.openxmlformats.org/drawingml/2006/picture">
+                  <pic:nvPicPr>
+                    <pic:cNvPr id="1" name=""/>
+                    <pic:cNvPicPr/>
+                  </pic:nvPicPr>
+                  <pic:blipFill>
+                    <a:blip r:embed="rId33"/>
+                    <a:stretch>
+                      <a:fillRect/>
+                    </a:stretch>
+                  </pic:blipFill>
+                  <pic:spPr>
+                    <a:xfrm>
+                      <a:off x="0" y="0"/>
+                      <a:ext cx="6332220" cy="2787650"/>
+                    </a:xfrm>
+                    <a:prstGeom prst="rect">
+                      <a:avLst/>
+                    </a:prstGeom>
+                  </pic:spPr>
+                </pic:pic>
+              </a:graphicData>
+            </a:graphic>
+          </wp:inline>
+        </w:drawing>
+      </w:r>
+    </w:p>
+    <w:p>
+      <w:pPr>
+        <w:ind w:left="720"/>
+        <w:rPr>
+          <w:rFonts w:ascii="Cantarell Light" w:hAnsi="Cantarell Light"/>
+          <w:sz w:val="26"/>
+          <w:szCs w:val="26"/>
+        </w:rPr>
+      </w:pPr>
+      <w:r>
+        <w:rPr>
+          <w:rFonts w:ascii="Cantarell Light" w:hAnsi="Cantarell Light"/>
+          <w:sz w:val="26"/>
+          <w:szCs w:val="26"/>
+        </w:rPr>
+        <w:t>Resultado final: Funciona acorde a lo esperado</w:t>
+      </w:r>
+    </w:p>
+    <w:p>
+      <w:pPr>
+        <w:ind w:left="720"/>
+        <w:rPr>
+          <w:rFonts w:ascii="Cantarell Light" w:hAnsi="Cantarell Light"/>
+          <w:sz w:val="26"/>
+          <w:szCs w:val="26"/>
+        </w:rPr>
+      </w:pPr>
+    </w:p>
+    <w:p>
+      <w:pPr>
+        <w:pStyle w:val="Prrafodelista"/>
+        <w:numPr>
+          <w:ilvl w:val="1"/>
+          <w:numId w:val="1"/>
+        </w:numPr>
+        <w:rPr>
+          <w:rFonts w:ascii="Cantarell Light" w:hAnsi="Cantarell Light"/>
+          <w:sz w:val="26"/>
+          <w:szCs w:val="26"/>
+        </w:rPr>
+      </w:pPr>
+      <w:r>
+        <w:rPr>
+          <w:rFonts w:ascii="Cantarell Light" w:hAnsi="Cantarell Light"/>
+          <w:sz w:val="26"/>
+          <w:szCs w:val="26"/>
+        </w:rPr>
+        <w:t>Paginación de los mensajes</w:t>
+      </w:r>
+    </w:p>
+    <w:p>
+      <w:pPr>
+        <w:pStyle w:val="Prrafodelista"/>
+        <w:ind w:left="1080"/>
+        <w:rPr>
+          <w:rFonts w:ascii="Cantarell Light" w:hAnsi="Cantarell Light"/>
+          <w:sz w:val="26"/>
+          <w:szCs w:val="26"/>
+        </w:rPr>
+      </w:pPr>
+      <w:r>
+        <w:rPr>
+          <w:rFonts w:ascii="Cantarell Light" w:hAnsi="Cantarell Light"/>
+          <w:sz w:val="26"/>
+          <w:szCs w:val="26"/>
+        </w:rPr>
+        <w:t>Fecha: 14-05-2021</w:t>
+      </w:r>
+    </w:p>
+    <w:p>
+      <w:pPr>
+        <w:pStyle w:val="Prrafodelista"/>
+        <w:ind w:left="1080"/>
+        <w:rPr>
+          <w:rFonts w:ascii="Cantarell Light" w:hAnsi="Cantarell Light"/>
+          <w:sz w:val="26"/>
+          <w:szCs w:val="26"/>
+        </w:rPr>
+      </w:pPr>
+      <w:r>
+        <w:rPr>
+          <w:rFonts w:ascii="Cantarell Light" w:hAnsi="Cantarell Light"/>
+          <w:sz w:val="26"/>
+          <w:szCs w:val="26"/>
+        </w:rPr>
+        <w:t>Resultado esperado: Al superar los 30 mensajes en un hilo, debe poder verse</w:t>
+      </w:r>
+      <w:r>
+        <w:rPr>
+          <w:rFonts w:ascii="Cantarell Light" w:hAnsi="Cantarell Light"/>
+          <w:sz w:val="26"/>
+          <w:szCs w:val="26"/>
+        </w:rPr>
+        <w:t xml:space="preserve"> la página correspondiente solicitada por url</w:t>
+      </w:r>
+    </w:p>
+    <w:p>
+      <w:pPr>
+        <w:pStyle w:val="Prrafodelista"/>
+        <w:ind w:left="1080"/>
+        <w:rPr>
+          <w:rFonts w:ascii="Cantarell Light" w:hAnsi="Cantarell Light"/>
+          <w:sz w:val="26"/>
+          <w:szCs w:val="26"/>
+        </w:rPr>
+      </w:pPr>
+      <w:r>
+        <w:rPr>
+          <w:rFonts w:ascii="Cantarell Light" w:hAnsi="Cantarell Light"/>
+          <w:noProof/>
+          <w:sz w:val="26"/>
+          <w:szCs w:val="26"/>
+        </w:rPr>
+        <w:lastRenderedPageBreak/>
+        <w:drawing>
+          <wp:inline distT="0" distB="0" distL="0" distR="0" wp14:anchorId="3D91565B" wp14:editId="37A6E177">
+            <wp:extent cx="6332220" cy="4039870"/>
+            <wp:effectExtent l="0" t="0" r="0" b="0"/>
+            <wp:docPr id="18" name="Imagen 18"/>
+            <wp:cNvGraphicFramePr>
+              <a:graphicFrameLocks xmlns:a="http://schemas.openxmlformats.org/drawingml/2006/main" noChangeAspect="1"/>
+            </wp:cNvGraphicFramePr>
+            <a:graphic xmlns:a="http://schemas.openxmlformats.org/drawingml/2006/main">
+              <a:graphicData uri="http://schemas.openxmlformats.org/drawingml/2006/picture">
+                <pic:pic xmlns:pic="http://schemas.openxmlformats.org/drawingml/2006/picture">
+                  <pic:nvPicPr>
+                    <pic:cNvPr id="1" name=""/>
+                    <pic:cNvPicPr/>
+                  </pic:nvPicPr>
+                  <pic:blipFill>
+                    <a:blip r:embed="rId34"/>
+                    <a:stretch>
+                      <a:fillRect/>
+                    </a:stretch>
+                  </pic:blipFill>
+                  <pic:spPr>
+                    <a:xfrm>
+                      <a:off x="0" y="0"/>
+                      <a:ext cx="6332220" cy="4039870"/>
+                    </a:xfrm>
+                    <a:prstGeom prst="rect">
+                      <a:avLst/>
+                    </a:prstGeom>
+                  </pic:spPr>
+                </pic:pic>
+              </a:graphicData>
+            </a:graphic>
+          </wp:inline>
+        </w:drawing>
+      </w:r>
+    </w:p>
+    <w:p>
+      <w:pPr>
+        <w:pStyle w:val="Prrafodelista"/>
+        <w:ind w:left="1080"/>
+        <w:rPr>
+          <w:rFonts w:ascii="Cantarell Light" w:hAnsi="Cantarell Light"/>
+          <w:sz w:val="26"/>
+          <w:szCs w:val="26"/>
+        </w:rPr>
+      </w:pPr>
+      <w:r>
+        <w:rPr>
+          <w:rFonts w:ascii="Cantarell Light" w:hAnsi="Cantarell Light"/>
+          <w:noProof/>
+          <w:sz w:val="26"/>
+          <w:szCs w:val="26"/>
+        </w:rPr>
+        <w:drawing>
+          <wp:inline distT="0" distB="0" distL="0" distR="0" wp14:anchorId="5093A444" wp14:editId="2699C176">
+            <wp:extent cx="6332220" cy="3653155"/>
+            <wp:effectExtent l="0" t="0" r="0" b="4445"/>
+            <wp:docPr id="16" name="Imagen 16"/>
+            <wp:cNvGraphicFramePr>
+              <a:graphicFrameLocks xmlns:a="http://schemas.openxmlformats.org/drawingml/2006/main" noChangeAspect="1"/>
+            </wp:cNvGraphicFramePr>
+            <a:graphic xmlns:a="http://schemas.openxmlformats.org/drawingml/2006/main">
+              <a:graphicData uri="http://schemas.openxmlformats.org/drawingml/2006/picture">
+                <pic:pic xmlns:pic="http://schemas.openxmlformats.org/drawingml/2006/picture">
+                  <pic:nvPicPr>
+                    <pic:cNvPr id="1" name=""/>
+                    <pic:cNvPicPr/>
+                  </pic:nvPicPr>
+                  <pic:blipFill>
+                    <a:blip r:embed="rId35"/>
+                    <a:stretch>
+                      <a:fillRect/>
+                    </a:stretch>
+                  </pic:blipFill>
+                  <pic:spPr>
+                    <a:xfrm>
+                      <a:off x="0" y="0"/>
                       <a:ext cx="6332220" cy="3653155"/>
                     </a:xfrm>
                     <a:prstGeom prst="rect">
@@ -3036,15 +3419,7 @@
     </w:p>
     <w:p>
       <w:pPr>
-        <w:rPr>
-          <w:rFonts w:ascii="Cantarell Light" w:hAnsi="Cantarell Light"/>
-          <w:sz w:val="26"/>
-          <w:szCs w:val="26"/>
-        </w:rPr>
-      </w:pPr>
-    </w:p>
-    <w:p>
-      <w:pPr>
+        <w:pStyle w:val="Prrafodelista"/>
         <w:numPr>
           <w:ilvl w:val="1"/>
           <w:numId w:val="1"/>
@@ -3061,6 +3436,991 @@
           <w:sz w:val="26"/>
           <w:szCs w:val="26"/>
         </w:rPr>
+        <w:t>Creación de categoría</w:t>
+      </w:r>
+    </w:p>
+    <w:p>
+      <w:pPr>
+        <w:pStyle w:val="Prrafodelista"/>
+        <w:ind w:left="1080"/>
+        <w:rPr>
+          <w:rFonts w:ascii="Cantarell Light" w:hAnsi="Cantarell Light"/>
+          <w:sz w:val="26"/>
+          <w:szCs w:val="26"/>
+        </w:rPr>
+      </w:pPr>
+      <w:r>
+        <w:rPr>
+          <w:rFonts w:ascii="Cantarell Light" w:hAnsi="Cantarell Light"/>
+          <w:sz w:val="26"/>
+          <w:szCs w:val="26"/>
+        </w:rPr>
+        <w:t xml:space="preserve">Fecha: </w:t>
+      </w:r>
+      <w:r>
+        <w:rPr>
+          <w:rFonts w:ascii="Cantarell Light" w:hAnsi="Cantarell Light"/>
+          <w:sz w:val="26"/>
+          <w:szCs w:val="26"/>
+        </w:rPr>
+        <w:t>16-05-2021</w:t>
+      </w:r>
+    </w:p>
+    <w:p>
+      <w:pPr>
+        <w:pStyle w:val="Prrafodelista"/>
+        <w:ind w:left="1080"/>
+        <w:rPr>
+          <w:rFonts w:ascii="Cantarell Light" w:hAnsi="Cantarell Light"/>
+          <w:sz w:val="26"/>
+          <w:szCs w:val="26"/>
+        </w:rPr>
+      </w:pPr>
+      <w:r>
+        <w:rPr>
+          <w:rFonts w:ascii="Cantarell Light" w:hAnsi="Cantarell Light"/>
+          <w:sz w:val="26"/>
+          <w:szCs w:val="26"/>
+        </w:rPr>
+        <w:t>Proceso: Se creará una nueva categoría con los datos requeridos (Nombre y descripción)</w:t>
+      </w:r>
+    </w:p>
+    <w:p>
+      <w:pPr>
+        <w:pStyle w:val="Prrafodelista"/>
+        <w:ind w:left="1080"/>
+        <w:rPr>
+          <w:rFonts w:ascii="Cantarell Light" w:hAnsi="Cantarell Light"/>
+          <w:sz w:val="26"/>
+          <w:szCs w:val="26"/>
+        </w:rPr>
+      </w:pPr>
+      <w:r>
+        <w:rPr>
+          <w:rFonts w:ascii="Cantarell Light" w:hAnsi="Cantarell Light"/>
+          <w:sz w:val="26"/>
+          <w:szCs w:val="26"/>
+        </w:rPr>
+        <w:t>Resultado esperado: La categoría debe crearse correctamente y debe asignársele automáticamente el siguiente id disponible en base de datos debido a que queda vacío el campo correspondiente.</w:t>
+      </w:r>
+    </w:p>
+    <w:p>
+      <w:pPr>
+        <w:pStyle w:val="Prrafodelista"/>
+        <w:ind w:left="1080"/>
+        <w:rPr>
+          <w:rFonts w:ascii="Cantarell Light" w:hAnsi="Cantarell Light"/>
+          <w:sz w:val="26"/>
+          <w:szCs w:val="26"/>
+        </w:rPr>
+      </w:pPr>
+    </w:p>
+    <w:p>
+      <w:pPr>
+        <w:pStyle w:val="Prrafodelista"/>
+        <w:ind w:left="1080"/>
+        <w:rPr>
+          <w:rFonts w:ascii="Cantarell Light" w:hAnsi="Cantarell Light"/>
+          <w:sz w:val="26"/>
+          <w:szCs w:val="26"/>
+        </w:rPr>
+      </w:pPr>
+      <w:r>
+        <w:rPr>
+          <w:rFonts w:ascii="Cantarell Light" w:hAnsi="Cantarell Light"/>
+          <w:sz w:val="26"/>
+          <w:szCs w:val="26"/>
+        </w:rPr>
+        <w:drawing>
+          <wp:inline distT="0" distB="0" distL="0" distR="0" wp14:anchorId="72EFADE5" wp14:editId="49D2FEDD">
+            <wp:extent cx="6332220" cy="4772660"/>
+            <wp:effectExtent l="0" t="0" r="0" b="8890"/>
+            <wp:docPr id="46" name="Imagen 46"/>
+            <wp:cNvGraphicFramePr>
+              <a:graphicFrameLocks xmlns:a="http://schemas.openxmlformats.org/drawingml/2006/main" noChangeAspect="1"/>
+            </wp:cNvGraphicFramePr>
+            <a:graphic xmlns:a="http://schemas.openxmlformats.org/drawingml/2006/main">
+              <a:graphicData uri="http://schemas.openxmlformats.org/drawingml/2006/picture">
+                <pic:pic xmlns:pic="http://schemas.openxmlformats.org/drawingml/2006/picture">
+                  <pic:nvPicPr>
+                    <pic:cNvPr id="1" name=""/>
+                    <pic:cNvPicPr/>
+                  </pic:nvPicPr>
+                  <pic:blipFill>
+                    <a:blip r:embed="rId36"/>
+                    <a:stretch>
+                      <a:fillRect/>
+                    </a:stretch>
+                  </pic:blipFill>
+                  <pic:spPr>
+                    <a:xfrm>
+                      <a:off x="0" y="0"/>
+                      <a:ext cx="6332220" cy="4772660"/>
+                    </a:xfrm>
+                    <a:prstGeom prst="rect">
+                      <a:avLst/>
+                    </a:prstGeom>
+                  </pic:spPr>
+                </pic:pic>
+              </a:graphicData>
+            </a:graphic>
+          </wp:inline>
+        </w:drawing>
+      </w:r>
+    </w:p>
+    <w:p>
+      <w:pPr>
+        <w:rPr>
+          <w:rFonts w:ascii="Cantarell Light" w:hAnsi="Cantarell Light"/>
+          <w:sz w:val="26"/>
+          <w:szCs w:val="26"/>
+        </w:rPr>
+      </w:pPr>
+      <w:r>
+        <w:rPr>
+          <w:rFonts w:ascii="Cantarell Light" w:hAnsi="Cantarell Light"/>
+          <w:sz w:val="26"/>
+          <w:szCs w:val="26"/>
+        </w:rPr>
+        <w:lastRenderedPageBreak/>
+        <w:drawing>
+          <wp:inline distT="0" distB="0" distL="0" distR="0" wp14:anchorId="514757C6" wp14:editId="5CA33C2A">
+            <wp:extent cx="6332220" cy="3656965"/>
+            <wp:effectExtent l="0" t="0" r="0" b="635"/>
+            <wp:docPr id="47" name="Imagen 47"/>
+            <wp:cNvGraphicFramePr>
+              <a:graphicFrameLocks xmlns:a="http://schemas.openxmlformats.org/drawingml/2006/main" noChangeAspect="1"/>
+            </wp:cNvGraphicFramePr>
+            <a:graphic xmlns:a="http://schemas.openxmlformats.org/drawingml/2006/main">
+              <a:graphicData uri="http://schemas.openxmlformats.org/drawingml/2006/picture">
+                <pic:pic xmlns:pic="http://schemas.openxmlformats.org/drawingml/2006/picture">
+                  <pic:nvPicPr>
+                    <pic:cNvPr id="1" name=""/>
+                    <pic:cNvPicPr/>
+                  </pic:nvPicPr>
+                  <pic:blipFill>
+                    <a:blip r:embed="rId37"/>
+                    <a:stretch>
+                      <a:fillRect/>
+                    </a:stretch>
+                  </pic:blipFill>
+                  <pic:spPr>
+                    <a:xfrm>
+                      <a:off x="0" y="0"/>
+                      <a:ext cx="6332220" cy="3656965"/>
+                    </a:xfrm>
+                    <a:prstGeom prst="rect">
+                      <a:avLst/>
+                    </a:prstGeom>
+                  </pic:spPr>
+                </pic:pic>
+              </a:graphicData>
+            </a:graphic>
+          </wp:inline>
+        </w:drawing>
+      </w:r>
+    </w:p>
+    <w:p>
+      <w:pPr>
+        <w:rPr>
+          <w:rFonts w:ascii="Cantarell Light" w:hAnsi="Cantarell Light"/>
+          <w:sz w:val="26"/>
+          <w:szCs w:val="26"/>
+        </w:rPr>
+      </w:pPr>
+      <w:r>
+        <w:rPr>
+          <w:rFonts w:ascii="Cantarell Light" w:hAnsi="Cantarell Light"/>
+          <w:sz w:val="26"/>
+          <w:szCs w:val="26"/>
+        </w:rPr>
+        <w:drawing>
+          <wp:inline distT="0" distB="0" distL="0" distR="0" wp14:anchorId="0228D471" wp14:editId="17BDF57A">
+            <wp:extent cx="6332220" cy="3656965"/>
+            <wp:effectExtent l="0" t="0" r="0" b="635"/>
+            <wp:docPr id="48" name="Imagen 48"/>
+            <wp:cNvGraphicFramePr>
+              <a:graphicFrameLocks xmlns:a="http://schemas.openxmlformats.org/drawingml/2006/main" noChangeAspect="1"/>
+            </wp:cNvGraphicFramePr>
+            <a:graphic xmlns:a="http://schemas.openxmlformats.org/drawingml/2006/main">
+              <a:graphicData uri="http://schemas.openxmlformats.org/drawingml/2006/picture">
+                <pic:pic xmlns:pic="http://schemas.openxmlformats.org/drawingml/2006/picture">
+                  <pic:nvPicPr>
+                    <pic:cNvPr id="1" name=""/>
+                    <pic:cNvPicPr/>
+                  </pic:nvPicPr>
+                  <pic:blipFill>
+                    <a:blip r:embed="rId37"/>
+                    <a:stretch>
+                      <a:fillRect/>
+                    </a:stretch>
+                  </pic:blipFill>
+                  <pic:spPr>
+                    <a:xfrm>
+                      <a:off x="0" y="0"/>
+                      <a:ext cx="6332220" cy="3656965"/>
+                    </a:xfrm>
+                    <a:prstGeom prst="rect">
+                      <a:avLst/>
+                    </a:prstGeom>
+                  </pic:spPr>
+                </pic:pic>
+              </a:graphicData>
+            </a:graphic>
+          </wp:inline>
+        </w:drawing>
+      </w:r>
+    </w:p>
+    <w:p>
+      <w:pPr>
+        <w:rPr>
+          <w:rFonts w:ascii="Cantarell Light" w:hAnsi="Cantarell Light"/>
+          <w:sz w:val="26"/>
+          <w:szCs w:val="26"/>
+        </w:rPr>
+      </w:pPr>
+      <w:r>
+        <w:rPr>
+          <w:rFonts w:ascii="Cantarell Light" w:hAnsi="Cantarell Light"/>
+          <w:sz w:val="26"/>
+          <w:szCs w:val="26"/>
+        </w:rPr>
+        <w:t>Resultado final: Funciona correctamente, pero hay un problema con la codificación del texto con las tildes.</w:t>
+      </w:r>
+    </w:p>
+    <w:p>
+      <w:pPr>
+        <w:rPr>
+          <w:rFonts w:ascii="Cantarell Light" w:hAnsi="Cantarell Light"/>
+          <w:sz w:val="26"/>
+          <w:szCs w:val="26"/>
+        </w:rPr>
+      </w:pPr>
+    </w:p>
+    <w:p>
+      <w:pPr>
+        <w:pStyle w:val="Prrafodelista"/>
+        <w:numPr>
+          <w:ilvl w:val="1"/>
+          <w:numId w:val="1"/>
+        </w:numPr>
+        <w:rPr>
+          <w:rFonts w:ascii="Cantarell Light" w:hAnsi="Cantarell Light"/>
+          <w:sz w:val="26"/>
+          <w:szCs w:val="26"/>
+        </w:rPr>
+      </w:pPr>
+      <w:r>
+        <w:rPr>
+          <w:rFonts w:ascii="Cantarell Light" w:hAnsi="Cantarell Light"/>
+          <w:sz w:val="26"/>
+          <w:szCs w:val="26"/>
+        </w:rPr>
+        <w:t>Borrar categoría</w:t>
+      </w:r>
+    </w:p>
+    <w:p>
+      <w:pPr>
+        <w:pStyle w:val="Prrafodelista"/>
+        <w:ind w:left="1080"/>
+        <w:rPr>
+          <w:rFonts w:ascii="Cantarell Light" w:hAnsi="Cantarell Light"/>
+          <w:sz w:val="26"/>
+          <w:szCs w:val="26"/>
+        </w:rPr>
+      </w:pPr>
+    </w:p>
+    <w:p>
+      <w:pPr>
+        <w:pStyle w:val="Prrafodelista"/>
+        <w:ind w:left="1080"/>
+        <w:rPr>
+          <w:rFonts w:ascii="Cantarell Light" w:hAnsi="Cantarell Light"/>
+          <w:sz w:val="26"/>
+          <w:szCs w:val="26"/>
+        </w:rPr>
+      </w:pPr>
+      <w:r>
+        <w:rPr>
+          <w:rFonts w:ascii="Cantarell Light" w:hAnsi="Cantarell Light"/>
+          <w:sz w:val="26"/>
+          <w:szCs w:val="26"/>
+        </w:rPr>
+        <w:t>Fecha: 16-05-2021</w:t>
+      </w:r>
+    </w:p>
+    <w:p>
+      <w:pPr>
+        <w:pStyle w:val="Prrafodelista"/>
+        <w:ind w:left="1080"/>
+        <w:rPr>
+          <w:rFonts w:ascii="Cantarell Light" w:hAnsi="Cantarell Light"/>
+          <w:sz w:val="26"/>
+          <w:szCs w:val="26"/>
+        </w:rPr>
+      </w:pPr>
+      <w:r>
+        <w:rPr>
+          <w:rFonts w:ascii="Cantarell Light" w:hAnsi="Cantarell Light"/>
+          <w:sz w:val="26"/>
+          <w:szCs w:val="26"/>
+        </w:rPr>
+        <w:lastRenderedPageBreak/>
+        <w:t>Proceso: Se entrará en una categoría y se clicará sobre “Borrar categoría”</w:t>
+      </w:r>
+    </w:p>
+    <w:p>
+      <w:pPr>
+        <w:pStyle w:val="Prrafodelista"/>
+        <w:ind w:left="1080"/>
+        <w:rPr>
+          <w:rFonts w:ascii="Cantarell Light" w:hAnsi="Cantarell Light"/>
+          <w:sz w:val="26"/>
+          <w:szCs w:val="26"/>
+        </w:rPr>
+      </w:pPr>
+      <w:r>
+        <w:rPr>
+          <w:rFonts w:ascii="Cantarell Light" w:hAnsi="Cantarell Light"/>
+          <w:sz w:val="26"/>
+          <w:szCs w:val="26"/>
+        </w:rPr>
+        <w:t>Resultado esperado: Al ir a index de nuevo la categoría debería dejar de existir.</w:t>
+      </w:r>
+    </w:p>
+    <w:p>
+      <w:pPr>
+        <w:pStyle w:val="Prrafodelista"/>
+        <w:ind w:left="1080"/>
+        <w:rPr>
+          <w:rFonts w:ascii="Cantarell Light" w:hAnsi="Cantarell Light"/>
+          <w:sz w:val="26"/>
+          <w:szCs w:val="26"/>
+        </w:rPr>
+      </w:pPr>
+      <w:r>
+        <w:rPr>
+          <w:rFonts w:ascii="Cantarell Light" w:hAnsi="Cantarell Light"/>
+          <w:sz w:val="26"/>
+          <w:szCs w:val="26"/>
+        </w:rPr>
+        <w:drawing>
+          <wp:inline distT="0" distB="0" distL="0" distR="0" wp14:anchorId="05D970EA" wp14:editId="25F3C866">
+            <wp:extent cx="6332220" cy="2122805"/>
+            <wp:effectExtent l="0" t="0" r="0" b="0"/>
+            <wp:docPr id="49" name="Imagen 49"/>
+            <wp:cNvGraphicFramePr>
+              <a:graphicFrameLocks xmlns:a="http://schemas.openxmlformats.org/drawingml/2006/main" noChangeAspect="1"/>
+            </wp:cNvGraphicFramePr>
+            <a:graphic xmlns:a="http://schemas.openxmlformats.org/drawingml/2006/main">
+              <a:graphicData uri="http://schemas.openxmlformats.org/drawingml/2006/picture">
+                <pic:pic xmlns:pic="http://schemas.openxmlformats.org/drawingml/2006/picture">
+                  <pic:nvPicPr>
+                    <pic:cNvPr id="1" name=""/>
+                    <pic:cNvPicPr/>
+                  </pic:nvPicPr>
+                  <pic:blipFill>
+                    <a:blip r:embed="rId38"/>
+                    <a:stretch>
+                      <a:fillRect/>
+                    </a:stretch>
+                  </pic:blipFill>
+                  <pic:spPr>
+                    <a:xfrm>
+                      <a:off x="0" y="0"/>
+                      <a:ext cx="6332220" cy="2122805"/>
+                    </a:xfrm>
+                    <a:prstGeom prst="rect">
+                      <a:avLst/>
+                    </a:prstGeom>
+                  </pic:spPr>
+                </pic:pic>
+              </a:graphicData>
+            </a:graphic>
+          </wp:inline>
+        </w:drawing>
+      </w:r>
+    </w:p>
+    <w:p>
+      <w:pPr>
+        <w:pStyle w:val="Prrafodelista"/>
+        <w:ind w:left="1080"/>
+        <w:rPr>
+          <w:rFonts w:ascii="Cantarell Light" w:hAnsi="Cantarell Light"/>
+          <w:sz w:val="26"/>
+          <w:szCs w:val="26"/>
+        </w:rPr>
+      </w:pPr>
+      <w:r>
+        <w:rPr>
+          <w:rFonts w:ascii="Cantarell Light" w:hAnsi="Cantarell Light"/>
+          <w:sz w:val="26"/>
+          <w:szCs w:val="26"/>
+        </w:rPr>
+        <w:drawing>
+          <wp:inline distT="0" distB="0" distL="0" distR="0" wp14:anchorId="3E8EEBFD" wp14:editId="0C001591">
+            <wp:extent cx="6325483" cy="5963482"/>
+            <wp:effectExtent l="0" t="0" r="0" b="0"/>
+            <wp:docPr id="50" name="Imagen 50"/>
+            <wp:cNvGraphicFramePr>
+              <a:graphicFrameLocks xmlns:a="http://schemas.openxmlformats.org/drawingml/2006/main" noChangeAspect="1"/>
+            </wp:cNvGraphicFramePr>
+            <a:graphic xmlns:a="http://schemas.openxmlformats.org/drawingml/2006/main">
+              <a:graphicData uri="http://schemas.openxmlformats.org/drawingml/2006/picture">
+                <pic:pic xmlns:pic="http://schemas.openxmlformats.org/drawingml/2006/picture">
+                  <pic:nvPicPr>
+                    <pic:cNvPr id="1" name=""/>
+                    <pic:cNvPicPr/>
+                  </pic:nvPicPr>
+                  <pic:blipFill>
+                    <a:blip r:embed="rId39"/>
+                    <a:stretch>
+                      <a:fillRect/>
+                    </a:stretch>
+                  </pic:blipFill>
+                  <pic:spPr>
+                    <a:xfrm>
+                      <a:off x="0" y="0"/>
+                      <a:ext cx="6325483" cy="5963482"/>
+                    </a:xfrm>
+                    <a:prstGeom prst="rect">
+                      <a:avLst/>
+                    </a:prstGeom>
+                  </pic:spPr>
+                </pic:pic>
+              </a:graphicData>
+            </a:graphic>
+          </wp:inline>
+        </w:drawing>
+      </w:r>
+    </w:p>
+    <w:p>
+      <w:pPr>
+        <w:pStyle w:val="Prrafodelista"/>
+        <w:ind w:left="1080"/>
+        <w:rPr>
+          <w:rFonts w:ascii="Cantarell Light" w:hAnsi="Cantarell Light"/>
+          <w:sz w:val="26"/>
+          <w:szCs w:val="26"/>
+        </w:rPr>
+      </w:pPr>
+      <w:r>
+        <w:rPr>
+          <w:rFonts w:ascii="Cantarell Light" w:hAnsi="Cantarell Light"/>
+          <w:sz w:val="26"/>
+          <w:szCs w:val="26"/>
+        </w:rPr>
+        <w:lastRenderedPageBreak/>
+        <w:t>Resultado final: Funciona correctamente.</w:t>
+      </w:r>
+    </w:p>
+    <w:p>
+      <w:pPr>
+        <w:pStyle w:val="Prrafodelista"/>
+        <w:ind w:left="1080"/>
+        <w:rPr>
+          <w:rFonts w:ascii="Cantarell Light" w:hAnsi="Cantarell Light"/>
+          <w:sz w:val="26"/>
+          <w:szCs w:val="26"/>
+        </w:rPr>
+      </w:pPr>
+    </w:p>
+    <w:p>
+      <w:pPr>
+        <w:pStyle w:val="Prrafodelista"/>
+        <w:ind w:left="1080"/>
+        <w:rPr>
+          <w:rFonts w:ascii="Cantarell Light" w:hAnsi="Cantarell Light"/>
+          <w:sz w:val="26"/>
+          <w:szCs w:val="26"/>
+        </w:rPr>
+      </w:pPr>
+    </w:p>
+    <w:p>
+      <w:pPr>
+        <w:pStyle w:val="Prrafodelista"/>
+        <w:numPr>
+          <w:ilvl w:val="1"/>
+          <w:numId w:val="1"/>
+        </w:numPr>
+        <w:rPr>
+          <w:rFonts w:ascii="Cantarell Light" w:hAnsi="Cantarell Light"/>
+          <w:sz w:val="26"/>
+          <w:szCs w:val="26"/>
+        </w:rPr>
+      </w:pPr>
+      <w:r>
+        <w:rPr>
+          <w:rFonts w:ascii="Cantarell Light" w:hAnsi="Cantarell Light"/>
+          <w:sz w:val="26"/>
+          <w:szCs w:val="26"/>
+        </w:rPr>
+        <w:t>Borrar hilo</w:t>
+      </w:r>
+    </w:p>
+    <w:p>
+      <w:pPr>
+        <w:pStyle w:val="Prrafodelista"/>
+        <w:ind w:left="1080"/>
+        <w:rPr>
+          <w:rFonts w:ascii="Cantarell Light" w:hAnsi="Cantarell Light"/>
+          <w:sz w:val="26"/>
+          <w:szCs w:val="26"/>
+        </w:rPr>
+      </w:pPr>
+      <w:bookmarkStart w:id="0" w:name="_Hlk72072166"/>
+      <w:r>
+        <w:rPr>
+          <w:rFonts w:ascii="Cantarell Light" w:hAnsi="Cantarell Light"/>
+          <w:sz w:val="26"/>
+          <w:szCs w:val="26"/>
+        </w:rPr>
+        <w:t>Fecha: 16-05-2021</w:t>
+      </w:r>
+    </w:p>
+    <w:p>
+      <w:pPr>
+        <w:pStyle w:val="Prrafodelista"/>
+        <w:ind w:left="1080"/>
+        <w:rPr>
+          <w:rFonts w:ascii="Cantarell Light" w:hAnsi="Cantarell Light"/>
+          <w:sz w:val="26"/>
+          <w:szCs w:val="26"/>
+        </w:rPr>
+      </w:pPr>
+      <w:r>
+        <w:rPr>
+          <w:rFonts w:ascii="Cantarell Light" w:hAnsi="Cantarell Light"/>
+          <w:sz w:val="26"/>
+          <w:szCs w:val="26"/>
+        </w:rPr>
+        <w:t>Proceso: Se entrará a un hilo cualquiera y se presionará el botón “Borrar hilo”.</w:t>
+      </w:r>
+    </w:p>
+    <w:p>
+      <w:pPr>
+        <w:pStyle w:val="Prrafodelista"/>
+        <w:ind w:left="1080"/>
+        <w:rPr>
+          <w:rFonts w:ascii="Cantarell Light" w:hAnsi="Cantarell Light"/>
+          <w:sz w:val="26"/>
+          <w:szCs w:val="26"/>
+        </w:rPr>
+      </w:pPr>
+      <w:r>
+        <w:rPr>
+          <w:rFonts w:ascii="Cantarell Light" w:hAnsi="Cantarell Light"/>
+          <w:sz w:val="26"/>
+          <w:szCs w:val="26"/>
+        </w:rPr>
+        <w:t>Resultado esperado: Tras pulsar el botón, al regresar a los hilos de la categoría, el hilo debería haber desaparecido.</w:t>
+      </w:r>
+    </w:p>
+    <w:bookmarkEnd w:id="0"/>
+    <w:p>
+      <w:pPr>
+        <w:pStyle w:val="Prrafodelista"/>
+        <w:ind w:left="1080"/>
+        <w:rPr>
+          <w:rFonts w:ascii="Cantarell Light" w:hAnsi="Cantarell Light"/>
+          <w:sz w:val="26"/>
+          <w:szCs w:val="26"/>
+        </w:rPr>
+      </w:pPr>
+      <w:r>
+        <w:rPr>
+          <w:rFonts w:ascii="Cantarell Light" w:hAnsi="Cantarell Light"/>
+          <w:sz w:val="26"/>
+          <w:szCs w:val="26"/>
+        </w:rPr>
+        <w:drawing>
+          <wp:inline distT="0" distB="0" distL="0" distR="0" wp14:anchorId="518D2D38" wp14:editId="1FCA7B06">
+            <wp:extent cx="6332220" cy="2842895"/>
+            <wp:effectExtent l="0" t="0" r="0" b="0"/>
+            <wp:docPr id="51" name="Imagen 51"/>
+            <wp:cNvGraphicFramePr>
+              <a:graphicFrameLocks xmlns:a="http://schemas.openxmlformats.org/drawingml/2006/main" noChangeAspect="1"/>
+            </wp:cNvGraphicFramePr>
+            <a:graphic xmlns:a="http://schemas.openxmlformats.org/drawingml/2006/main">
+              <a:graphicData uri="http://schemas.openxmlformats.org/drawingml/2006/picture">
+                <pic:pic xmlns:pic="http://schemas.openxmlformats.org/drawingml/2006/picture">
+                  <pic:nvPicPr>
+                    <pic:cNvPr id="1" name=""/>
+                    <pic:cNvPicPr/>
+                  </pic:nvPicPr>
+                  <pic:blipFill>
+                    <a:blip r:embed="rId40"/>
+                    <a:stretch>
+                      <a:fillRect/>
+                    </a:stretch>
+                  </pic:blipFill>
+                  <pic:spPr>
+                    <a:xfrm>
+                      <a:off x="0" y="0"/>
+                      <a:ext cx="6332220" cy="2842895"/>
+                    </a:xfrm>
+                    <a:prstGeom prst="rect">
+                      <a:avLst/>
+                    </a:prstGeom>
+                  </pic:spPr>
+                </pic:pic>
+              </a:graphicData>
+            </a:graphic>
+          </wp:inline>
+        </w:drawing>
+      </w:r>
+    </w:p>
+    <w:p>
+      <w:pPr>
+        <w:pStyle w:val="Prrafodelista"/>
+        <w:ind w:left="1080"/>
+        <w:rPr>
+          <w:rFonts w:ascii="Cantarell Light" w:hAnsi="Cantarell Light"/>
+          <w:sz w:val="26"/>
+          <w:szCs w:val="26"/>
+        </w:rPr>
+      </w:pPr>
+      <w:r>
+        <w:rPr>
+          <w:rFonts w:ascii="Cantarell Light" w:hAnsi="Cantarell Light"/>
+          <w:sz w:val="26"/>
+          <w:szCs w:val="26"/>
+        </w:rPr>
+        <w:drawing>
+          <wp:inline distT="0" distB="0" distL="0" distR="0" wp14:anchorId="4A2C2F50" wp14:editId="682A6C0A">
+            <wp:extent cx="6332220" cy="2849245"/>
+            <wp:effectExtent l="0" t="0" r="0" b="8255"/>
+            <wp:docPr id="52" name="Imagen 52"/>
+            <wp:cNvGraphicFramePr>
+              <a:graphicFrameLocks xmlns:a="http://schemas.openxmlformats.org/drawingml/2006/main" noChangeAspect="1"/>
+            </wp:cNvGraphicFramePr>
+            <a:graphic xmlns:a="http://schemas.openxmlformats.org/drawingml/2006/main">
+              <a:graphicData uri="http://schemas.openxmlformats.org/drawingml/2006/picture">
+                <pic:pic xmlns:pic="http://schemas.openxmlformats.org/drawingml/2006/picture">
+                  <pic:nvPicPr>
+                    <pic:cNvPr id="1" name=""/>
+                    <pic:cNvPicPr/>
+                  </pic:nvPicPr>
+                  <pic:blipFill>
+                    <a:blip r:embed="rId41"/>
+                    <a:stretch>
+                      <a:fillRect/>
+                    </a:stretch>
+                  </pic:blipFill>
+                  <pic:spPr>
+                    <a:xfrm>
+                      <a:off x="0" y="0"/>
+                      <a:ext cx="6332220" cy="2849245"/>
+                    </a:xfrm>
+                    <a:prstGeom prst="rect">
+                      <a:avLst/>
+                    </a:prstGeom>
+                  </pic:spPr>
+                </pic:pic>
+              </a:graphicData>
+            </a:graphic>
+          </wp:inline>
+        </w:drawing>
+      </w:r>
+    </w:p>
+    <w:p>
+      <w:pPr>
+        <w:pStyle w:val="Prrafodelista"/>
+        <w:ind w:left="1080"/>
+        <w:rPr>
+          <w:rFonts w:ascii="Cantarell Light" w:hAnsi="Cantarell Light"/>
+          <w:sz w:val="26"/>
+          <w:szCs w:val="26"/>
+        </w:rPr>
+      </w:pPr>
+      <w:r>
+        <w:rPr>
+          <w:rFonts w:ascii="Cantarell Light" w:hAnsi="Cantarell Light"/>
+          <w:sz w:val="26"/>
+          <w:szCs w:val="26"/>
+        </w:rPr>
+        <w:t>Resultado final: Funciona correctamente.</w:t>
+      </w:r>
+    </w:p>
+    <w:p>
+      <w:pPr>
+        <w:pStyle w:val="Prrafodelista"/>
+        <w:ind w:left="1080"/>
+        <w:rPr>
+          <w:rFonts w:ascii="Cantarell Light" w:hAnsi="Cantarell Light"/>
+          <w:sz w:val="26"/>
+          <w:szCs w:val="26"/>
+        </w:rPr>
+      </w:pPr>
+    </w:p>
+    <w:p>
+      <w:pPr>
+        <w:pStyle w:val="Prrafodelista"/>
+        <w:numPr>
+          <w:ilvl w:val="1"/>
+          <w:numId w:val="1"/>
+        </w:numPr>
+        <w:rPr>
+          <w:rFonts w:ascii="Cantarell Light" w:hAnsi="Cantarell Light"/>
+          <w:sz w:val="26"/>
+          <w:szCs w:val="26"/>
+        </w:rPr>
+      </w:pPr>
+      <w:r>
+        <w:rPr>
+          <w:rFonts w:ascii="Cantarell Light" w:hAnsi="Cantarell Light"/>
+          <w:sz w:val="26"/>
+          <w:szCs w:val="26"/>
+        </w:rPr>
+        <w:t>Borrar mensaje</w:t>
+      </w:r>
+    </w:p>
+    <w:p>
+      <w:pPr>
+        <w:pStyle w:val="Prrafodelista"/>
+        <w:rPr>
+          <w:rFonts w:ascii="Cantarell Light" w:hAnsi="Cantarell Light"/>
+          <w:sz w:val="26"/>
+          <w:szCs w:val="26"/>
+        </w:rPr>
+      </w:pPr>
+      <w:r>
+        <w:rPr>
+          <w:rFonts w:ascii="Cantarell Light" w:hAnsi="Cantarell Light"/>
+          <w:sz w:val="26"/>
+          <w:szCs w:val="26"/>
+        </w:rPr>
+        <w:t>Fecha: 16-05-2021</w:t>
+      </w:r>
+    </w:p>
+    <w:p>
+      <w:pPr>
+        <w:pStyle w:val="Prrafodelista"/>
+        <w:rPr>
+          <w:rFonts w:ascii="Cantarell Light" w:hAnsi="Cantarell Light"/>
+          <w:sz w:val="26"/>
+          <w:szCs w:val="26"/>
+        </w:rPr>
+      </w:pPr>
+      <w:r>
+        <w:rPr>
+          <w:rFonts w:ascii="Cantarell Light" w:hAnsi="Cantarell Light"/>
+          <w:sz w:val="26"/>
+          <w:szCs w:val="26"/>
+        </w:rPr>
+        <w:t xml:space="preserve">Proceso: Se entrará a un hilo cualquiera y se presionará el botón “Borrar </w:t>
+      </w:r>
+      <w:r>
+        <w:rPr>
+          <w:rFonts w:ascii="Cantarell Light" w:hAnsi="Cantarell Light"/>
+          <w:sz w:val="26"/>
+          <w:szCs w:val="26"/>
+        </w:rPr>
+        <w:t>mensaje en cualquiera de los mensajes</w:t>
+      </w:r>
+      <w:r>
+        <w:rPr>
+          <w:rFonts w:ascii="Cantarell Light" w:hAnsi="Cantarell Light"/>
+          <w:sz w:val="26"/>
+          <w:szCs w:val="26"/>
+        </w:rPr>
+        <w:t>”.</w:t>
+      </w:r>
+    </w:p>
+    <w:p>
+      <w:pPr>
+        <w:pStyle w:val="Prrafodelista"/>
+        <w:rPr>
+          <w:rFonts w:ascii="Cantarell Light" w:hAnsi="Cantarell Light"/>
+          <w:sz w:val="26"/>
+          <w:szCs w:val="26"/>
+        </w:rPr>
+      </w:pPr>
+      <w:r>
+        <w:rPr>
+          <w:rFonts w:ascii="Cantarell Light" w:hAnsi="Cantarell Light"/>
+          <w:sz w:val="26"/>
+          <w:szCs w:val="26"/>
+        </w:rPr>
+        <w:lastRenderedPageBreak/>
+        <w:t>Resultado esperado: Tras pulsar el botón, al regresar a</w:t>
+      </w:r>
+      <w:r>
+        <w:rPr>
+          <w:rFonts w:ascii="Cantarell Light" w:hAnsi="Cantarell Light"/>
+          <w:sz w:val="26"/>
+          <w:szCs w:val="26"/>
+        </w:rPr>
+        <w:t>l hilo</w:t>
+      </w:r>
+      <w:r>
+        <w:rPr>
+          <w:rFonts w:ascii="Cantarell Light" w:hAnsi="Cantarell Light"/>
+          <w:sz w:val="26"/>
+          <w:szCs w:val="26"/>
+        </w:rPr>
+        <w:t xml:space="preserve">, el </w:t>
+      </w:r>
+      <w:r>
+        <w:rPr>
+          <w:rFonts w:ascii="Cantarell Light" w:hAnsi="Cantarell Light"/>
+          <w:sz w:val="26"/>
+          <w:szCs w:val="26"/>
+        </w:rPr>
+        <w:t>mensaje</w:t>
+      </w:r>
+      <w:r>
+        <w:rPr>
+          <w:rFonts w:ascii="Cantarell Light" w:hAnsi="Cantarell Light"/>
+          <w:sz w:val="26"/>
+          <w:szCs w:val="26"/>
+        </w:rPr>
+        <w:t xml:space="preserve"> debería haber desaparecido.</w:t>
+      </w:r>
+    </w:p>
+    <w:p>
+      <w:pPr>
+        <w:pStyle w:val="Prrafodelista"/>
+        <w:ind w:left="1080"/>
+        <w:rPr>
+          <w:rFonts w:ascii="Cantarell Light" w:hAnsi="Cantarell Light"/>
+          <w:sz w:val="26"/>
+          <w:szCs w:val="26"/>
+        </w:rPr>
+      </w:pPr>
+      <w:r>
+        <w:rPr>
+          <w:rFonts w:ascii="Cantarell Light" w:hAnsi="Cantarell Light"/>
+          <w:sz w:val="26"/>
+          <w:szCs w:val="26"/>
+        </w:rPr>
+        <w:drawing>
+          <wp:inline distT="0" distB="0" distL="0" distR="0" wp14:anchorId="2BFC60CF" wp14:editId="295E240D">
+            <wp:extent cx="6332220" cy="2255520"/>
+            <wp:effectExtent l="0" t="0" r="0" b="0"/>
+            <wp:docPr id="53" name="Imagen 53"/>
+            <wp:cNvGraphicFramePr>
+              <a:graphicFrameLocks xmlns:a="http://schemas.openxmlformats.org/drawingml/2006/main" noChangeAspect="1"/>
+            </wp:cNvGraphicFramePr>
+            <a:graphic xmlns:a="http://schemas.openxmlformats.org/drawingml/2006/main">
+              <a:graphicData uri="http://schemas.openxmlformats.org/drawingml/2006/picture">
+                <pic:pic xmlns:pic="http://schemas.openxmlformats.org/drawingml/2006/picture">
+                  <pic:nvPicPr>
+                    <pic:cNvPr id="1" name=""/>
+                    <pic:cNvPicPr/>
+                  </pic:nvPicPr>
+                  <pic:blipFill>
+                    <a:blip r:embed="rId42"/>
+                    <a:stretch>
+                      <a:fillRect/>
+                    </a:stretch>
+                  </pic:blipFill>
+                  <pic:spPr>
+                    <a:xfrm>
+                      <a:off x="0" y="0"/>
+                      <a:ext cx="6332220" cy="2255520"/>
+                    </a:xfrm>
+                    <a:prstGeom prst="rect">
+                      <a:avLst/>
+                    </a:prstGeom>
+                  </pic:spPr>
+                </pic:pic>
+              </a:graphicData>
+            </a:graphic>
+          </wp:inline>
+        </w:drawing>
+      </w:r>
+    </w:p>
+    <w:p>
+      <w:pPr>
+        <w:pStyle w:val="Prrafodelista"/>
+        <w:ind w:left="1080"/>
+        <w:rPr>
+          <w:rFonts w:ascii="Cantarell Light" w:hAnsi="Cantarell Light"/>
+          <w:sz w:val="26"/>
+          <w:szCs w:val="26"/>
+        </w:rPr>
+      </w:pPr>
+      <w:r>
+        <w:rPr>
+          <w:rFonts w:ascii="Cantarell Light" w:hAnsi="Cantarell Light"/>
+          <w:sz w:val="26"/>
+          <w:szCs w:val="26"/>
+        </w:rPr>
+        <w:drawing>
+          <wp:inline distT="0" distB="0" distL="0" distR="0" wp14:anchorId="363DD123" wp14:editId="6F70C417">
+            <wp:extent cx="6332220" cy="3308985"/>
+            <wp:effectExtent l="0" t="0" r="0" b="5715"/>
+            <wp:docPr id="54" name="Imagen 54"/>
+            <wp:cNvGraphicFramePr>
+              <a:graphicFrameLocks xmlns:a="http://schemas.openxmlformats.org/drawingml/2006/main" noChangeAspect="1"/>
+            </wp:cNvGraphicFramePr>
+            <a:graphic xmlns:a="http://schemas.openxmlformats.org/drawingml/2006/main">
+              <a:graphicData uri="http://schemas.openxmlformats.org/drawingml/2006/picture">
+                <pic:pic xmlns:pic="http://schemas.openxmlformats.org/drawingml/2006/picture">
+                  <pic:nvPicPr>
+                    <pic:cNvPr id="1" name=""/>
+                    <pic:cNvPicPr/>
+                  </pic:nvPicPr>
+                  <pic:blipFill>
+                    <a:blip r:embed="rId43"/>
+                    <a:stretch>
+                      <a:fillRect/>
+                    </a:stretch>
+                  </pic:blipFill>
+                  <pic:spPr>
+                    <a:xfrm>
+                      <a:off x="0" y="0"/>
+                      <a:ext cx="6332220" cy="3308985"/>
+                    </a:xfrm>
+                    <a:prstGeom prst="rect">
+                      <a:avLst/>
+                    </a:prstGeom>
+                  </pic:spPr>
+                </pic:pic>
+              </a:graphicData>
+            </a:graphic>
+          </wp:inline>
+        </w:drawing>
+      </w:r>
+    </w:p>
+    <w:p>
+      <w:pPr>
+        <w:pStyle w:val="Prrafodelista"/>
+        <w:ind w:left="1080"/>
+        <w:rPr>
+          <w:rFonts w:ascii="Cantarell Light" w:hAnsi="Cantarell Light"/>
+          <w:sz w:val="26"/>
+          <w:szCs w:val="26"/>
+        </w:rPr>
+      </w:pPr>
+      <w:r>
+        <w:rPr>
+          <w:rFonts w:ascii="Cantarell Light" w:hAnsi="Cantarell Light"/>
+          <w:sz w:val="26"/>
+          <w:szCs w:val="26"/>
+        </w:rPr>
+        <w:t>Resultado final: Funciona correctamente.</w:t>
+      </w:r>
+    </w:p>
+    <w:p>
+      <w:pPr>
+        <w:numPr>
+          <w:ilvl w:val="1"/>
+          <w:numId w:val="1"/>
+        </w:numPr>
+        <w:rPr>
+          <w:rFonts w:ascii="Cantarell Light" w:hAnsi="Cantarell Light"/>
+          <w:sz w:val="26"/>
+          <w:szCs w:val="26"/>
+        </w:rPr>
+      </w:pPr>
+      <w:r>
+        <w:rPr>
+          <w:rFonts w:ascii="Cantarell Light" w:hAnsi="Cantarell Light"/>
+          <w:sz w:val="26"/>
+          <w:szCs w:val="26"/>
+        </w:rPr>
         <w:t>Fallo en el método para que el administrador pueda borrar mensajes.</w:t>
       </w:r>
     </w:p>
@@ -3104,25 +4464,7 @@
           <w:szCs w:val="26"/>
         </w:rPr>
         <w:tab/>
-        <w:t xml:space="preserve">Otro bug de </w:t>
-      </w:r>
-      <w:proofErr w:type="spellStart"/>
-      <w:r>
-        <w:rPr>
-          <w:rFonts w:ascii="Cantarell Light" w:hAnsi="Cantarell Light"/>
-          <w:sz w:val="26"/>
-          <w:szCs w:val="26"/>
-        </w:rPr>
-        <w:t>Netbeans</w:t>
-      </w:r>
-      <w:proofErr w:type="spellEnd"/>
-      <w:r>
-        <w:rPr>
-          <w:rFonts w:ascii="Cantarell Light" w:hAnsi="Cantarell Light"/>
-          <w:sz w:val="26"/>
-          <w:szCs w:val="26"/>
-        </w:rPr>
-        <w:t>, falla pese a no haber nada incorrecto.</w:t>
+        <w:t>Otro bug de Netbeans, falla pese a no haber nada incorrecto.</w:t>
       </w:r>
     </w:p>
     <w:p>
@@ -3182,25 +4524,7 @@
           <w:szCs w:val="26"/>
         </w:rPr>
         <w:tab/>
-        <w:t xml:space="preserve">insertar en ese tipo de </w:t>
-      </w:r>
-      <w:proofErr w:type="spellStart"/>
-      <w:r>
-        <w:rPr>
-          <w:rFonts w:ascii="Cantarell Light" w:hAnsi="Cantarell Light"/>
-          <w:sz w:val="26"/>
-          <w:szCs w:val="26"/>
-        </w:rPr>
-        <w:t>statements</w:t>
-      </w:r>
-      <w:proofErr w:type="spellEnd"/>
-      <w:r>
-        <w:rPr>
-          <w:rFonts w:ascii="Cantarell Light" w:hAnsi="Cantarell Light"/>
-          <w:sz w:val="26"/>
-          <w:szCs w:val="26"/>
-        </w:rPr>
-        <w:t xml:space="preserve"> hay que crearlos mediante </w:t>
+        <w:t xml:space="preserve">insertar en ese tipo de statements hay que crearlos mediante </w:t>
       </w:r>
       <w:r>
         <w:rPr>
@@ -3242,8 +4566,6 @@
         </w:rPr>
         <w:tab/>
       </w:r>
-      <w:proofErr w:type="spellStart"/>
-      <w:proofErr w:type="gramStart"/>
       <w:r>
         <w:rPr>
           <w:rFonts w:ascii="Cantarell Light" w:hAnsi="Cantarell Light"/>
@@ -3252,35 +4574,24 @@
           <w:sz w:val="26"/>
           <w:szCs w:val="26"/>
         </w:rPr>
-        <w:t>connection.createArrayOf</w:t>
-      </w:r>
-      <w:proofErr w:type="spellEnd"/>
-      <w:proofErr w:type="gramEnd"/>
-      <w:r>
-        <w:rPr>
-          <w:rFonts w:ascii="Cantarell Light" w:hAnsi="Cantarell Light"/>
-          <w:i/>
-          <w:iCs/>
-          <w:sz w:val="26"/>
-          <w:szCs w:val="26"/>
-        </w:rPr>
-        <w:t>(“TIPO”,  array[]);</w:t>
-      </w:r>
-    </w:p>
-    <w:p>
-      <w:pPr>
-        <w:rPr>
-          <w:rFonts w:ascii="Cantarell Light" w:hAnsi="Cantarell Light"/>
-          <w:sz w:val="26"/>
-          <w:szCs w:val="26"/>
-        </w:rPr>
-      </w:pPr>
-      <w:r>
-        <w:rPr>
-          <w:rFonts w:ascii="Cantarell Light" w:hAnsi="Cantarell Light"/>
-          <w:sz w:val="26"/>
-          <w:szCs w:val="26"/>
-        </w:rPr>
+        <w:t>connection.createArrayOf(“TIPO”,  array[]);</w:t>
+      </w:r>
+    </w:p>
+    <w:p>
+      <w:pPr>
+        <w:rPr>
+          <w:rFonts w:ascii="Cantarell Light" w:hAnsi="Cantarell Light"/>
+          <w:sz w:val="26"/>
+          <w:szCs w:val="26"/>
+        </w:rPr>
+      </w:pPr>
+      <w:r>
+        <w:rPr>
+          <w:rFonts w:ascii="Cantarell Light" w:hAnsi="Cantarell Light"/>
+          <w:sz w:val="26"/>
+          <w:szCs w:val="26"/>
+        </w:rPr>
+        <w:lastRenderedPageBreak/>
         <w:tab/>
       </w:r>
       <w:r>
@@ -3305,7 +4616,7 @@
                     </pic:cNvPicPr>
                   </pic:nvPicPr>
                   <pic:blipFill>
-                    <a:blip r:embed="rId30"/>
+                    <a:blip r:embed="rId44"/>
                     <a:srcRect t="9571" r="12793" b="24084"/>
                     <a:stretch>
                       <a:fillRect/>
@@ -3354,27 +4665,7 @@
           <w:sz w:val="26"/>
           <w:szCs w:val="26"/>
         </w:rPr>
-        <w:t xml:space="preserve">Error: No hubo manera de que funcione </w:t>
-      </w:r>
-      <w:proofErr w:type="spellStart"/>
-      <w:proofErr w:type="gramStart"/>
-      <w:r>
-        <w:rPr>
-          <w:rFonts w:ascii="Cantarell Light" w:hAnsi="Cantarell Light"/>
-          <w:sz w:val="26"/>
-          <w:szCs w:val="26"/>
-        </w:rPr>
-        <w:t>connection.createArrayOf</w:t>
-      </w:r>
-      <w:proofErr w:type="spellEnd"/>
-      <w:proofErr w:type="gramEnd"/>
-      <w:r>
-        <w:rPr>
-          <w:rFonts w:ascii="Cantarell Light" w:hAnsi="Cantarell Light"/>
-          <w:sz w:val="26"/>
-          <w:szCs w:val="26"/>
-        </w:rPr>
-        <w:t>(“INTEGER”, array[])</w:t>
+        <w:t>Error: No hubo manera de que funcione connection.createArrayOf(“INTEGER”, array[])</w:t>
       </w:r>
     </w:p>
     <w:p>
@@ -3508,25 +4799,7 @@
           <w:szCs w:val="26"/>
         </w:rPr>
         <w:tab/>
-        <w:t xml:space="preserve">pocas soluciones si no sé el </w:t>
-      </w:r>
-      <w:proofErr w:type="spellStart"/>
-      <w:r>
-        <w:rPr>
-          <w:rFonts w:ascii="Cantarell Light" w:hAnsi="Cantarell Light"/>
-          <w:sz w:val="26"/>
-          <w:szCs w:val="26"/>
-        </w:rPr>
-        <w:t>por qué</w:t>
-      </w:r>
-      <w:proofErr w:type="spellEnd"/>
-      <w:r>
-        <w:rPr>
-          <w:rFonts w:ascii="Cantarell Light" w:hAnsi="Cantarell Light"/>
-          <w:sz w:val="26"/>
-          <w:szCs w:val="26"/>
-        </w:rPr>
-        <w:t xml:space="preserve"> del fallo, ya que salta una </w:t>
+        <w:t xml:space="preserve">pocas soluciones si no sé el por qué del fallo, ya que salta una </w:t>
       </w:r>
       <w:r>
         <w:rPr>
@@ -3600,25 +4873,7 @@
           <w:szCs w:val="26"/>
         </w:rPr>
         <w:tab/>
-        <w:t xml:space="preserve">array que extiende de </w:t>
-      </w:r>
-      <w:proofErr w:type="spellStart"/>
-      <w:r>
-        <w:rPr>
-          <w:rFonts w:ascii="Cantarell Light" w:hAnsi="Cantarell Light"/>
-          <w:sz w:val="26"/>
-          <w:szCs w:val="26"/>
-        </w:rPr>
-        <w:t>object</w:t>
-      </w:r>
-      <w:proofErr w:type="spellEnd"/>
-      <w:r>
-        <w:rPr>
-          <w:rFonts w:ascii="Cantarell Light" w:hAnsi="Cantarell Light"/>
-          <w:sz w:val="26"/>
-          <w:szCs w:val="26"/>
-        </w:rPr>
-        <w:t xml:space="preserve"> que no está vacío y una conexión que </w:t>
+        <w:t xml:space="preserve">array que extiende de object que no está vacío y una conexión que </w:t>
       </w:r>
       <w:r>
         <w:rPr>
@@ -3677,67 +4932,7 @@
           <w:sz w:val="26"/>
           <w:szCs w:val="26"/>
         </w:rPr>
-        <w:t xml:space="preserve">"Olvidé cambiar la consulta para obtener las </w:t>
-      </w:r>
-      <w:proofErr w:type="spellStart"/>
-      <w:r>
-        <w:rPr>
-          <w:rFonts w:ascii="Cantarell Light" w:hAnsi="Cantarell Light"/>
-          <w:color w:val="DCDDDE"/>
-          <w:sz w:val="26"/>
-          <w:szCs w:val="26"/>
-        </w:rPr>
-        <w:t>categortías</w:t>
-      </w:r>
-      <w:proofErr w:type="spellEnd"/>
-      <w:r>
-        <w:rPr>
-          <w:rFonts w:ascii="Cantarell Light" w:hAnsi="Cantarell Light"/>
-          <w:color w:val="DCDDDE"/>
-          <w:sz w:val="26"/>
-          <w:szCs w:val="26"/>
-        </w:rPr>
-        <w:t xml:space="preserve"> (</w:t>
-      </w:r>
-      <w:proofErr w:type="spellStart"/>
-      <w:r>
-        <w:rPr>
-          <w:rFonts w:ascii="Cantarell Light" w:hAnsi="Cantarell Light"/>
-          <w:color w:val="DCDDDE"/>
-          <w:sz w:val="26"/>
-          <w:szCs w:val="26"/>
-        </w:rPr>
-        <w:t>getCatergory</w:t>
-      </w:r>
-      <w:proofErr w:type="spellEnd"/>
-      <w:r>
-        <w:rPr>
-          <w:rFonts w:ascii="Cantarell Light" w:hAnsi="Cantarell Light"/>
-          <w:color w:val="DCDDDE"/>
-          <w:sz w:val="26"/>
-          <w:szCs w:val="26"/>
-        </w:rPr>
-        <w:t xml:space="preserve">) tras alterar la base de datos y dio fallo de </w:t>
-      </w:r>
-      <w:proofErr w:type="spellStart"/>
-      <w:r>
-        <w:rPr>
-          <w:rFonts w:ascii="Cantarell Light" w:hAnsi="Cantarell Light"/>
-          <w:color w:val="DCDDDE"/>
-          <w:sz w:val="26"/>
-          <w:szCs w:val="26"/>
-        </w:rPr>
-        <w:t>sql</w:t>
-      </w:r>
-      <w:proofErr w:type="spellEnd"/>
-      <w:r>
-        <w:rPr>
-          <w:rFonts w:ascii="Cantarell Light" w:hAnsi="Cantarell Light"/>
-          <w:color w:val="DCDDDE"/>
-          <w:sz w:val="26"/>
-          <w:szCs w:val="26"/>
-        </w:rPr>
-        <w:t xml:space="preserve"> en un método que a su vez llamaba a ese".</w:t>
+        <w:t>"Olvidé cambiar la consulta para obtener las categortías (getCatergory) tras alterar la base de datos y dio fallo de sql en un método que a su vez llamaba a ese".</w:t>
       </w:r>
       <w:r>
         <w:tab/>
@@ -3762,7 +4957,6 @@
     </w:p>
     <w:p>
       <w:r>
-        <w:lastRenderedPageBreak/>
         <w:tab/>
         <w:t>Resultado esperado: La aplicación debe permitir, al solicitar un usuario por su ID (accesible desde el enlace de su nombre de usuario en los hilos), la visualización de los datos públicos de su perfil, a saber, su biografía y los temas iniciados por él.</w:t>
       </w:r>
@@ -3772,6 +4966,7 @@
         <w:rPr>
           <w:noProof/>
         </w:rPr>
+        <w:lastRenderedPageBreak/>
         <w:drawing>
           <wp:inline distT="0" distB="0" distL="0" distR="0" wp14:anchorId="78BC45F9" wp14:editId="44CD2DDB">
             <wp:extent cx="6332220" cy="3188970"/>
@@ -3788,7 +4983,7 @@
                     <pic:cNvPicPr/>
                   </pic:nvPicPr>
                   <pic:blipFill>
-                    <a:blip r:embed="rId31"/>
+                    <a:blip r:embed="rId45"/>
                     <a:stretch>
                       <a:fillRect/>
                     </a:stretch>
@@ -3811,23 +5006,7 @@
     </w:p>
     <w:p>
       <w:r>
-        <w:t xml:space="preserve">Al </w:t>
-      </w:r>
-      <w:proofErr w:type="spellStart"/>
-      <w:r>
-        <w:t>clickar</w:t>
-      </w:r>
-      <w:proofErr w:type="spellEnd"/>
-      <w:r>
-        <w:t xml:space="preserve"> sobre “Hilos iniciados por </w:t>
-      </w:r>
-      <w:proofErr w:type="spellStart"/>
-      <w:r>
-        <w:t>admin</w:t>
-      </w:r>
-      <w:proofErr w:type="spellEnd"/>
-      <w:r>
-        <w:t>”:</w:t>
+        <w:t>Al clickar sobre “Hilos iniciados por admin”:</w:t>
       </w:r>
     </w:p>
     <w:p>
@@ -3851,7 +5030,7 @@
                     <pic:cNvPicPr/>
                   </pic:nvPicPr>
                   <pic:blipFill>
-                    <a:blip r:embed="rId32"/>
+                    <a:blip r:embed="rId46"/>
                     <a:stretch>
                       <a:fillRect/>
                     </a:stretch>
@@ -3903,7 +5082,6 @@
     </w:p>
     <w:p>
       <w:r>
-        <w:lastRenderedPageBreak/>
         <w:tab/>
         <w:t>Resultado esperado: la aplicación debe permitir seleccionar y subir la imagen deseada como avatar del usuario.</w:t>
       </w:r>
@@ -3913,6 +5091,7 @@
         <w:rPr>
           <w:noProof/>
         </w:rPr>
+        <w:lastRenderedPageBreak/>
         <w:drawing>
           <wp:inline distT="0" distB="0" distL="0" distR="0" wp14:anchorId="5DC7012A" wp14:editId="5A3B2667">
             <wp:extent cx="6332220" cy="3857625"/>
@@ -3929,7 +5108,7 @@
                     <pic:cNvPicPr/>
                   </pic:nvPicPr>
                   <pic:blipFill>
-                    <a:blip r:embed="rId33"/>
+                    <a:blip r:embed="rId47"/>
                     <a:stretch>
                       <a:fillRect/>
                     </a:stretch>
@@ -3972,7 +5151,7 @@
                     <pic:cNvPicPr/>
                   </pic:nvPicPr>
                   <pic:blipFill>
-                    <a:blip r:embed="rId34"/>
+                    <a:blip r:embed="rId48"/>
                     <a:stretch>
                       <a:fillRect/>
                     </a:stretch>
@@ -4013,15 +5192,7 @@
     <w:p>
       <w:r>
         <w:tab/>
-        <w:t xml:space="preserve">Resultado esperado: La aplicación debe permitir, al escribir correctamente la antigua contraseña y la nueva en los 2 campos requeridos correctamente, cambiar la contraseña encriptada de la base de datos y poder realizar el </w:t>
-      </w:r>
-      <w:proofErr w:type="spellStart"/>
-      <w:r>
-        <w:t>login</w:t>
-      </w:r>
-      <w:proofErr w:type="spellEnd"/>
-      <w:r>
-        <w:t xml:space="preserve"> de nuevo sin incidencias.</w:t>
+        <w:t>Resultado esperado: La aplicación debe permitir, al escribir correctamente la antigua contraseña y la nueva en los 2 campos requeridos correctamente, cambiar la contraseña encriptada de la base de datos y poder realizar el login de nuevo sin incidencias.</w:t>
       </w:r>
     </w:p>
     <w:p>
@@ -4046,7 +5217,7 @@
                     <pic:cNvPicPr/>
                   </pic:nvPicPr>
                   <pic:blipFill>
-                    <a:blip r:embed="rId35"/>
+                    <a:blip r:embed="rId49"/>
                     <a:stretch>
                       <a:fillRect/>
                     </a:stretch>
@@ -4088,7 +5259,7 @@
                     <pic:cNvPicPr/>
                   </pic:nvPicPr>
                   <pic:blipFill>
-                    <a:blip r:embed="rId36"/>
+                    <a:blip r:embed="rId50"/>
                     <a:stretch>
                       <a:fillRect/>
                     </a:stretch>
@@ -4112,15 +5283,7 @@
     <w:p/>
     <w:p>
       <w:r>
-        <w:t xml:space="preserve">Resultado final: La contraseña se cambia y encripta correctamente en la base de datos. El </w:t>
-      </w:r>
-      <w:proofErr w:type="spellStart"/>
-      <w:r>
-        <w:t>login</w:t>
-      </w:r>
-      <w:proofErr w:type="spellEnd"/>
-      <w:r>
-        <w:t xml:space="preserve"> ha sid</w:t>
+        <w:t>Resultado final: La contraseña se cambia y encripta correctamente en la base de datos. El login ha sid</w:t>
       </w:r>
       <w:r>
         <w:t>o</w:t>
@@ -4152,6 +5315,9 @@
     </w:p>
     <w:p>
       <w:r>
+        <w:rPr>
+          <w:noProof/>
+        </w:rPr>
         <w:lastRenderedPageBreak/>
         <w:drawing>
           <wp:inline distT="0" distB="0" distL="0" distR="0" wp14:anchorId="40347463" wp14:editId="7F8F6D67">
@@ -4169,7 +5335,7 @@
                     <pic:cNvPicPr/>
                   </pic:nvPicPr>
                   <pic:blipFill>
-                    <a:blip r:embed="rId37"/>
+                    <a:blip r:embed="rId51"/>
                     <a:stretch>
                       <a:fillRect/>
                     </a:stretch>
@@ -4194,6 +5360,9 @@
     <w:p/>
     <w:p>
       <w:r>
+        <w:rPr>
+          <w:noProof/>
+        </w:rPr>
         <w:drawing>
           <wp:inline distT="0" distB="0" distL="0" distR="0" wp14:anchorId="5F0B18CF" wp14:editId="2BBD4957">
             <wp:extent cx="6332220" cy="3283585"/>
@@ -4210,7 +5379,7 @@
                     <pic:cNvPicPr/>
                   </pic:nvPicPr>
                   <pic:blipFill>
-                    <a:blip r:embed="rId38"/>
+                    <a:blip r:embed="rId52"/>
                     <a:stretch>
                       <a:fillRect/>
                     </a:stretch>
@@ -4294,29 +5463,7 @@
           <w:sz w:val="26"/>
           <w:szCs w:val="26"/>
         </w:rPr>
-        <w:t xml:space="preserve">1 </w:t>
-      </w:r>
-      <w:proofErr w:type="gramStart"/>
-      <w:r>
-        <w:rPr>
-          <w:rFonts w:ascii="Cantarell Light" w:hAnsi="Cantarell Light"/>
-          <w:b/>
-          <w:bCs/>
-          <w:sz w:val="26"/>
-          <w:szCs w:val="26"/>
-        </w:rPr>
-        <w:t>Visualización</w:t>
-      </w:r>
-      <w:proofErr w:type="gramEnd"/>
-      <w:r>
-        <w:rPr>
-          <w:rFonts w:ascii="Cantarell Light" w:hAnsi="Cantarell Light"/>
-          <w:b/>
-          <w:bCs/>
-          <w:sz w:val="26"/>
-          <w:szCs w:val="26"/>
-        </w:rPr>
-        <w:t xml:space="preserve"> de productos</w:t>
+        <w:t>1 Visualización de productos</w:t>
       </w:r>
     </w:p>
     <w:p>
@@ -4401,7 +5548,7 @@
                     <pic:cNvPicPr/>
                   </pic:nvPicPr>
                   <pic:blipFill>
-                    <a:blip r:embed="rId39"/>
+                    <a:blip r:embed="rId53"/>
                     <a:stretch>
                       <a:fillRect/>
                     </a:stretch>
@@ -4436,25 +5583,7 @@
           <w:sz w:val="26"/>
           <w:szCs w:val="26"/>
         </w:rPr>
-        <w:t xml:space="preserve">El problema: Se le añadía en el </w:t>
-      </w:r>
-      <w:proofErr w:type="spellStart"/>
-      <w:r>
-        <w:rPr>
-          <w:rFonts w:ascii="Cantarell Light" w:hAnsi="Cantarell Light"/>
-          <w:sz w:val="26"/>
-          <w:szCs w:val="26"/>
-        </w:rPr>
-        <w:t>jsp</w:t>
-      </w:r>
-      <w:proofErr w:type="spellEnd"/>
-      <w:r>
-        <w:rPr>
-          <w:rFonts w:ascii="Cantarell Light" w:hAnsi="Cantarell Light"/>
-          <w:sz w:val="26"/>
-          <w:szCs w:val="26"/>
-        </w:rPr>
-        <w:t xml:space="preserve"> a la ruta, que ya venía completa de datos otra vez la carpeta contenedora de todas las imágenes.</w:t>
+        <w:t>El problema: Se le añadía en el jsp a la ruta, que ya venía completa de datos otra vez la carpeta contenedora de todas las imágenes.</w:t>
       </w:r>
     </w:p>
     <w:p>
@@ -4497,7 +5626,7 @@
                     <pic:cNvPicPr/>
                   </pic:nvPicPr>
                   <pic:blipFill>
-                    <a:blip r:embed="rId40"/>
+                    <a:blip r:embed="rId54"/>
                     <a:stretch>
                       <a:fillRect/>
                     </a:stretch>
@@ -4567,7 +5696,7 @@
                     <pic:cNvPicPr/>
                   </pic:nvPicPr>
                   <pic:blipFill>
-                    <a:blip r:embed="rId41"/>
+                    <a:blip r:embed="rId55"/>
                     <a:stretch>
                       <a:fillRect/>
                     </a:stretch>
@@ -4668,29 +5797,7 @@
           <w:sz w:val="26"/>
           <w:szCs w:val="26"/>
         </w:rPr>
-        <w:t xml:space="preserve">2 </w:t>
-      </w:r>
-      <w:proofErr w:type="gramStart"/>
-      <w:r>
-        <w:rPr>
-          <w:rFonts w:ascii="Cantarell Light" w:hAnsi="Cantarell Light"/>
-          <w:b/>
-          <w:bCs/>
-          <w:sz w:val="26"/>
-          <w:szCs w:val="26"/>
-        </w:rPr>
-        <w:t>Mantenimiento</w:t>
-      </w:r>
-      <w:proofErr w:type="gramEnd"/>
-      <w:r>
-        <w:rPr>
-          <w:rFonts w:ascii="Cantarell Light" w:hAnsi="Cantarell Light"/>
-          <w:b/>
-          <w:bCs/>
-          <w:sz w:val="26"/>
-          <w:szCs w:val="26"/>
-        </w:rPr>
-        <w:t xml:space="preserve"> de productos</w:t>
+        <w:t>2 Mantenimiento de productos</w:t>
       </w:r>
     </w:p>
     <w:p>
@@ -4751,7 +5858,7 @@
                     <pic:cNvPicPr/>
                   </pic:nvPicPr>
                   <pic:blipFill>
-                    <a:blip r:embed="rId42"/>
+                    <a:blip r:embed="rId56"/>
                     <a:stretch>
                       <a:fillRect/>
                     </a:stretch>
@@ -4803,7 +5910,7 @@
                     <pic:cNvPicPr/>
                   </pic:nvPicPr>
                   <pic:blipFill>
-                    <a:blip r:embed="rId39"/>
+                    <a:blip r:embed="rId53"/>
                     <a:stretch>
                       <a:fillRect/>
                     </a:stretch>
@@ -4920,29 +6027,7 @@
           <w:sz w:val="26"/>
           <w:szCs w:val="26"/>
         </w:rPr>
-        <w:t xml:space="preserve">3 </w:t>
-      </w:r>
-      <w:proofErr w:type="gramStart"/>
-      <w:r>
-        <w:rPr>
-          <w:rFonts w:ascii="Cantarell Light" w:hAnsi="Cantarell Light"/>
-          <w:b/>
-          <w:bCs/>
-          <w:sz w:val="26"/>
-          <w:szCs w:val="26"/>
-        </w:rPr>
-        <w:t>Envío</w:t>
-      </w:r>
-      <w:proofErr w:type="gramEnd"/>
-      <w:r>
-        <w:rPr>
-          <w:rFonts w:ascii="Cantarell Light" w:hAnsi="Cantarell Light"/>
-          <w:b/>
-          <w:bCs/>
-          <w:sz w:val="26"/>
-          <w:szCs w:val="26"/>
-        </w:rPr>
-        <w:t xml:space="preserve"> de mensajes privados entre usuarios</w:t>
+        <w:t>3 Envío de mensajes privados entre usuarios</w:t>
       </w:r>
     </w:p>
     <w:sectPr>

</xml_diff>